<commit_message>
new edits all arround
</commit_message>
<xml_diff>
--- a/assets/ultimate-ap-test-cheat-sheet.docx
+++ b/assets/ultimate-ap-test-cheat-sheet.docx
@@ -4,13 +4,19 @@
   <w:body>
     <w:p>
       <w:r>
+        <w:t xml:space="preserve">Jeff’s </w:t>
+      </w:r>
+      <w:r>
         <w:t xml:space="preserve">Mrs. Green September 22 </w:t>
       </w:r>
       <w:r>
         <w:t xml:space="preserve">FULL </w:t>
       </w:r>
       <w:r>
-        <w:t xml:space="preserve">test cheat sheet </w:t>
+        <w:t>test cheat sheet</w:t>
+      </w:r>
+      <w:r>
+        <w:t xml:space="preserve">. 98%+ accurate. </w:t>
       </w:r>
       <w:r>
         <w:tab/>
@@ -26,12 +32,6 @@
       </w:r>
       <w:r>
         <w:tab/>
-      </w:r>
-      <w:r>
-        <w:tab/>
-      </w:r>
-      <w:r>
-        <w:t>By Jeff</w:t>
       </w:r>
     </w:p>
     <w:p>
@@ -953,29 +953,38 @@
           <w:b/>
         </w:rPr>
       </w:pPr>
-      <w:r>
-        <w:rPr>
-          <w:b/>
-        </w:rPr>
-        <w:t>DISCLAMER:</w:t>
-      </w:r>
-    </w:p>
-    <w:p>
-      <w:r>
-        <w:t xml:space="preserve">For the next 3 regions, they are not 100% right. Use at </w:t>
-      </w:r>
-      <w:proofErr w:type="spellStart"/>
-      <w:r>
-        <w:t>ur</w:t>
-      </w:r>
-      <w:proofErr w:type="spellEnd"/>
-      <w:r>
-        <w:t xml:space="preserve"> own risk</w:t>
-      </w:r>
-    </w:p>
-    <w:p>
-      <w:r>
-        <w:t>(As Close as I could get it)</w:t>
+    </w:p>
+    <w:p>
+      <w:pPr>
+        <w:rPr>
+          <w:b/>
+        </w:rPr>
+      </w:pPr>
+    </w:p>
+    <w:p>
+      <w:pPr>
+        <w:rPr>
+          <w:b/>
+        </w:rPr>
+      </w:pPr>
+    </w:p>
+    <w:p>
+      <w:pPr>
+        <w:rPr>
+          <w:b/>
+        </w:rPr>
+      </w:pPr>
+    </w:p>
+    <w:p>
+      <w:pPr>
+        <w:rPr>
+          <w:b/>
+        </w:rPr>
+      </w:pPr>
+    </w:p>
+    <w:p>
+      <w:r>
+        <w:t>)</w:t>
       </w:r>
     </w:p>
     <w:p/>
@@ -1093,12 +1102,12 @@
     </w:p>
     <w:p>
       <w:r>
+        <w:t>Fiji</w:t>
+      </w:r>
+    </w:p>
+    <w:p>
+      <w:r>
         <w:t>Solomon Islands</w:t>
-      </w:r>
-    </w:p>
-    <w:p>
-      <w:r>
-        <w:t>American Samoa</w:t>
       </w:r>
     </w:p>
     <w:p>
@@ -1174,7 +1183,7 @@
     </w:p>
     <w:p>
       <w:r>
-        <w:t>Fiji</w:t>
+        <w:t>American Samoa</w:t>
       </w:r>
     </w:p>
     <w:p>
@@ -1207,14 +1216,15 @@
         <w:t>New Zealand</w:t>
       </w:r>
     </w:p>
-    <w:p/>
-    <w:p/>
-    <w:p/>
-    <w:p>
-      <w:r>
-        <w:t>Alright, back on to the accurate stuff</w:t>
-      </w:r>
-    </w:p>
+    <w:p>
+      <w:r>
+        <w:t>Western Samoa</w:t>
+      </w:r>
+    </w:p>
+    <w:p/>
+    <w:p/>
+    <w:p/>
+    <w:p/>
     <w:p/>
     <w:p/>
     <w:p/>
@@ -1497,11 +1507,7 @@
       </w:r>
     </w:p>
     <w:p/>
-    <w:p>
-      <w:r>
-        <w:t>(Whew)</w:t>
-      </w:r>
-    </w:p>
+    <w:p/>
     <w:p>
       <w:pPr>
         <w:rPr>
@@ -1731,19 +1737,17 @@
       <w:pPr>
         <w:spacing w:line="240" w:lineRule="auto"/>
       </w:pPr>
-      <w:r>
-        <w:t>Greenland</w:t>
-      </w:r>
     </w:p>
     <w:p>
       <w:pPr>
         <w:spacing w:line="240" w:lineRule="auto"/>
       </w:pPr>
-      <w:r>
-        <w:t>Svalbard</w:t>
-      </w:r>
-    </w:p>
-    <w:p/>
+    </w:p>
+    <w:p>
+      <w:pPr>
+        <w:spacing w:line="240" w:lineRule="auto"/>
+      </w:pPr>
+    </w:p>
     <w:p>
       <w:pPr>
         <w:rPr>
@@ -2000,20 +2004,35 @@
     <w:p/>
     <w:p/>
     <w:p>
-      <w:r>
-        <w:t xml:space="preserve">Good </w:t>
-      </w:r>
-      <w:r>
-        <w:t>luck</w:t>
-      </w:r>
-      <w:r>
-        <w:t xml:space="preserve"> lol</w:t>
-      </w:r>
-    </w:p>
-    <w:p/>
-    <w:p/>
-    <w:p/>
-    <w:p/>
+      <w:pPr>
+        <w:rPr>
+          <w:b/>
+          <w:u w:val="single"/>
+        </w:rPr>
+      </w:pPr>
+      <w:r>
+        <w:rPr>
+          <w:b/>
+          <w:u w:val="single"/>
+        </w:rPr>
+        <w:t>NORTH AMERICA:</w:t>
+      </w:r>
+    </w:p>
+    <w:p>
+      <w:r>
+        <w:t>United States</w:t>
+      </w:r>
+    </w:p>
+    <w:p>
+      <w:r>
+        <w:t>Greenland</w:t>
+      </w:r>
+    </w:p>
+    <w:p>
+      <w:r>
+        <w:t>Canada</w:t>
+      </w:r>
+    </w:p>
     <w:p/>
     <w:p/>
     <w:p/>
@@ -2700,11 +2719,9 @@
       <w:r>
         <w:t xml:space="preserve">: Completely </w:t>
       </w:r>
-      <w:proofErr w:type="spellStart"/>
-      <w:r>
-        <w:t>inclosed</w:t>
-      </w:r>
-      <w:proofErr w:type="spellEnd"/>
+      <w:r>
+        <w:t>surrounded</w:t>
+      </w:r>
       <w:r>
         <w:t xml:space="preserve"> by Europe and Asia</w:t>
       </w:r>
@@ -2829,10 +2846,6 @@
     <w:p/>
     <w:p/>
     <w:p/>
-    <w:p/>
-    <w:p/>
-    <w:p/>
-    <w:p/>
     <w:p>
       <w:pPr>
         <w:sectPr>
@@ -2843,97 +2856,2036 @@
           <w:docGrid w:linePitch="360"/>
         </w:sectPr>
       </w:pPr>
+      <w:r>
+        <w:t>The maps are optional. Delete them if you don’t think you’ll need them</w:t>
+      </w:r>
+    </w:p>
+    <w:tbl>
+      <w:tblPr>
+        <w:tblW w:w="8220" w:type="dxa"/>
+        <w:shd w:val="clear" w:color="auto" w:fill="FFFFFF"/>
+        <w:tblCellMar>
+          <w:top w:w="15" w:type="dxa"/>
+          <w:left w:w="15" w:type="dxa"/>
+          <w:bottom w:w="15" w:type="dxa"/>
+          <w:right w:w="15" w:type="dxa"/>
+        </w:tblCellMar>
+        <w:tblLook w:val="04A0" w:firstRow="1" w:lastRow="0" w:firstColumn="1" w:lastColumn="0" w:noHBand="0" w:noVBand="1"/>
+      </w:tblPr>
+      <w:tblGrid>
+        <w:gridCol w:w="2790"/>
+        <w:gridCol w:w="2715"/>
+        <w:gridCol w:w="2715"/>
+      </w:tblGrid>
+      <w:tr>
+        <w:tc>
+          <w:tcPr>
+            <w:tcW w:w="2625" w:type="dxa"/>
+            <w:shd w:val="clear" w:color="auto" w:fill="DDDDDC"/>
+            <w:tcMar>
+              <w:top w:w="75" w:type="dxa"/>
+              <w:left w:w="150" w:type="dxa"/>
+              <w:bottom w:w="75" w:type="dxa"/>
+              <w:right w:w="150" w:type="dxa"/>
+            </w:tcMar>
+            <w:vAlign w:val="center"/>
+            <w:hideMark/>
+          </w:tcPr>
+          <w:p>
+            <w:pPr>
+              <w:spacing w:after="0" w:line="240" w:lineRule="atLeast"/>
+              <w:rPr>
+                <w:rFonts w:ascii="Tahoma" w:eastAsia="Times New Roman" w:hAnsi="Tahoma" w:cs="Tahoma"/>
+                <w:color w:val="000000"/>
+                <w:sz w:val="20"/>
+                <w:szCs w:val="20"/>
+              </w:rPr>
+            </w:pPr>
+            <w:r>
+              <w:rPr>
+                <w:rFonts w:ascii="Tahoma" w:eastAsia="Times New Roman" w:hAnsi="Tahoma" w:cs="Tahoma"/>
+                <w:b/>
+                <w:bCs/>
+                <w:color w:val="000000"/>
+                <w:sz w:val="20"/>
+                <w:szCs w:val="20"/>
+              </w:rPr>
+              <w:lastRenderedPageBreak/>
+              <w:t>Wed, 07SEP</w:t>
+            </w:r>
+          </w:p>
+        </w:tc>
+        <w:tc>
+          <w:tcPr>
+            <w:tcW w:w="2625" w:type="dxa"/>
+            <w:shd w:val="clear" w:color="auto" w:fill="DDDDDC"/>
+            <w:tcMar>
+              <w:top w:w="75" w:type="dxa"/>
+              <w:left w:w="90" w:type="dxa"/>
+              <w:bottom w:w="75" w:type="dxa"/>
+              <w:right w:w="90" w:type="dxa"/>
+            </w:tcMar>
+            <w:vAlign w:val="center"/>
+            <w:hideMark/>
+          </w:tcPr>
+          <w:p>
+            <w:pPr>
+              <w:spacing w:after="0" w:line="240" w:lineRule="atLeast"/>
+              <w:rPr>
+                <w:rFonts w:ascii="Tahoma" w:eastAsia="Times New Roman" w:hAnsi="Tahoma" w:cs="Tahoma"/>
+                <w:color w:val="000000"/>
+                <w:sz w:val="20"/>
+                <w:szCs w:val="20"/>
+              </w:rPr>
+            </w:pPr>
+            <w:r>
+              <w:rPr>
+                <w:rFonts w:ascii="Tahoma" w:eastAsia="Times New Roman" w:hAnsi="Tahoma" w:cs="Tahoma"/>
+                <w:b/>
+                <w:bCs/>
+                <w:color w:val="000000"/>
+                <w:sz w:val="20"/>
+                <w:szCs w:val="20"/>
+              </w:rPr>
+              <w:t>DEPART</w:t>
+            </w:r>
+          </w:p>
+        </w:tc>
+        <w:tc>
+          <w:tcPr>
+            <w:tcW w:w="2625" w:type="dxa"/>
+            <w:shd w:val="clear" w:color="auto" w:fill="DDDDDC"/>
+            <w:tcMar>
+              <w:top w:w="75" w:type="dxa"/>
+              <w:left w:w="90" w:type="dxa"/>
+              <w:bottom w:w="75" w:type="dxa"/>
+              <w:right w:w="90" w:type="dxa"/>
+            </w:tcMar>
+            <w:vAlign w:val="center"/>
+            <w:hideMark/>
+          </w:tcPr>
+          <w:p>
+            <w:pPr>
+              <w:spacing w:after="0" w:line="240" w:lineRule="atLeast"/>
+              <w:rPr>
+                <w:rFonts w:ascii="Tahoma" w:eastAsia="Times New Roman" w:hAnsi="Tahoma" w:cs="Tahoma"/>
+                <w:color w:val="000000"/>
+                <w:sz w:val="20"/>
+                <w:szCs w:val="20"/>
+              </w:rPr>
+            </w:pPr>
+            <w:r>
+              <w:rPr>
+                <w:rFonts w:ascii="Tahoma" w:eastAsia="Times New Roman" w:hAnsi="Tahoma" w:cs="Tahoma"/>
+                <w:b/>
+                <w:bCs/>
+                <w:color w:val="000000"/>
+                <w:sz w:val="20"/>
+                <w:szCs w:val="20"/>
+              </w:rPr>
+              <w:t>ARRIVE</w:t>
+            </w:r>
+          </w:p>
+        </w:tc>
+      </w:tr>
+      <w:tr>
+        <w:tc>
+          <w:tcPr>
+            <w:tcW w:w="0" w:type="auto"/>
+            <w:shd w:val="clear" w:color="auto" w:fill="FFFFFF"/>
+            <w:tcMar>
+              <w:top w:w="0" w:type="dxa"/>
+              <w:left w:w="105" w:type="dxa"/>
+              <w:bottom w:w="75" w:type="dxa"/>
+              <w:right w:w="105" w:type="dxa"/>
+            </w:tcMar>
+            <w:hideMark/>
+          </w:tcPr>
+          <w:tbl>
+            <w:tblPr>
+              <w:tblW w:w="2580" w:type="dxa"/>
+              <w:shd w:val="clear" w:color="auto" w:fill="FFFFFF"/>
+              <w:tblCellMar>
+                <w:top w:w="15" w:type="dxa"/>
+                <w:left w:w="15" w:type="dxa"/>
+                <w:bottom w:w="15" w:type="dxa"/>
+                <w:right w:w="15" w:type="dxa"/>
+              </w:tblCellMar>
+              <w:tblLook w:val="04A0" w:firstRow="1" w:lastRow="0" w:firstColumn="1" w:lastColumn="0" w:noHBand="0" w:noVBand="1"/>
+            </w:tblPr>
+            <w:tblGrid>
+              <w:gridCol w:w="2580"/>
+            </w:tblGrid>
+            <w:tr>
+              <w:tc>
+                <w:tcPr>
+                  <w:tcW w:w="0" w:type="auto"/>
+                  <w:shd w:val="clear" w:color="auto" w:fill="FFFFFF"/>
+                  <w:tcMar>
+                    <w:top w:w="150" w:type="dxa"/>
+                    <w:left w:w="0" w:type="dxa"/>
+                    <w:bottom w:w="0" w:type="dxa"/>
+                    <w:right w:w="0" w:type="dxa"/>
+                  </w:tcMar>
+                  <w:hideMark/>
+                </w:tcPr>
+                <w:p>
+                  <w:pPr>
+                    <w:spacing w:after="0" w:line="210" w:lineRule="atLeast"/>
+                    <w:rPr>
+                      <w:rFonts w:ascii="Tahoma" w:eastAsia="Times New Roman" w:hAnsi="Tahoma" w:cs="Tahoma"/>
+                      <w:color w:val="000000"/>
+                      <w:sz w:val="18"/>
+                      <w:szCs w:val="18"/>
+                    </w:rPr>
+                  </w:pPr>
+                  <w:r>
+                    <w:rPr>
+                      <w:rFonts w:ascii="Tahoma" w:eastAsia="Times New Roman" w:hAnsi="Tahoma" w:cs="Tahoma"/>
+                      <w:color w:val="000000"/>
+                      <w:sz w:val="18"/>
+                      <w:szCs w:val="18"/>
+                    </w:rPr>
+                    <w:t>DELTA 1830</w:t>
+                  </w:r>
+                </w:p>
+              </w:tc>
+            </w:tr>
+          </w:tbl>
+          <w:p>
+            <w:pPr>
+              <w:spacing w:after="0" w:line="240" w:lineRule="atLeast"/>
+              <w:rPr>
+                <w:rFonts w:ascii="Arial" w:eastAsia="Times New Roman" w:hAnsi="Arial" w:cs="Arial"/>
+                <w:vanish/>
+                <w:color w:val="000000"/>
+                <w:sz w:val="24"/>
+                <w:szCs w:val="24"/>
+              </w:rPr>
+            </w:pPr>
+          </w:p>
+          <w:tbl>
+            <w:tblPr>
+              <w:tblW w:w="2580" w:type="dxa"/>
+              <w:shd w:val="clear" w:color="auto" w:fill="FFFFFF"/>
+              <w:tblCellMar>
+                <w:top w:w="15" w:type="dxa"/>
+                <w:left w:w="15" w:type="dxa"/>
+                <w:bottom w:w="15" w:type="dxa"/>
+                <w:right w:w="15" w:type="dxa"/>
+              </w:tblCellMar>
+              <w:tblLook w:val="04A0" w:firstRow="1" w:lastRow="0" w:firstColumn="1" w:lastColumn="0" w:noHBand="0" w:noVBand="1"/>
+            </w:tblPr>
+            <w:tblGrid>
+              <w:gridCol w:w="2580"/>
+            </w:tblGrid>
+            <w:tr>
+              <w:tc>
+                <w:tcPr>
+                  <w:tcW w:w="0" w:type="auto"/>
+                  <w:shd w:val="clear" w:color="auto" w:fill="FFFFFF"/>
+                  <w:tcMar>
+                    <w:top w:w="75" w:type="dxa"/>
+                    <w:left w:w="0" w:type="dxa"/>
+                    <w:bottom w:w="0" w:type="dxa"/>
+                    <w:right w:w="0" w:type="dxa"/>
+                  </w:tcMar>
+                  <w:hideMark/>
+                </w:tcPr>
+                <w:p>
+                  <w:pPr>
+                    <w:spacing w:after="0" w:line="210" w:lineRule="atLeast"/>
+                    <w:rPr>
+                      <w:rFonts w:ascii="Tahoma" w:eastAsia="Times New Roman" w:hAnsi="Tahoma" w:cs="Tahoma"/>
+                      <w:color w:val="000000"/>
+                      <w:sz w:val="18"/>
+                      <w:szCs w:val="18"/>
+                    </w:rPr>
+                  </w:pPr>
+                  <w:r>
+                    <w:rPr>
+                      <w:rFonts w:ascii="Tahoma" w:eastAsia="Times New Roman" w:hAnsi="Tahoma" w:cs="Tahoma"/>
+                      <w:color w:val="000000"/>
+                      <w:sz w:val="18"/>
+                      <w:szCs w:val="18"/>
+                    </w:rPr>
+                    <w:t>FIRST (R)</w:t>
+                  </w:r>
+                </w:p>
+              </w:tc>
+            </w:tr>
+          </w:tbl>
+          <w:p>
+            <w:pPr>
+              <w:spacing w:after="0" w:line="240" w:lineRule="atLeast"/>
+              <w:rPr>
+                <w:rFonts w:ascii="Arial" w:eastAsia="Times New Roman" w:hAnsi="Arial" w:cs="Arial"/>
+                <w:color w:val="000000"/>
+                <w:sz w:val="24"/>
+                <w:szCs w:val="24"/>
+              </w:rPr>
+            </w:pPr>
+          </w:p>
+        </w:tc>
+        <w:tc>
+          <w:tcPr>
+            <w:tcW w:w="0" w:type="auto"/>
+            <w:shd w:val="clear" w:color="auto" w:fill="FFFFFF"/>
+            <w:tcMar>
+              <w:top w:w="0" w:type="dxa"/>
+              <w:left w:w="105" w:type="dxa"/>
+              <w:bottom w:w="75" w:type="dxa"/>
+              <w:right w:w="105" w:type="dxa"/>
+            </w:tcMar>
+            <w:hideMark/>
+          </w:tcPr>
+          <w:tbl>
+            <w:tblPr>
+              <w:tblW w:w="2505" w:type="dxa"/>
+              <w:shd w:val="clear" w:color="auto" w:fill="FFFFFF"/>
+              <w:tblCellMar>
+                <w:top w:w="15" w:type="dxa"/>
+                <w:left w:w="15" w:type="dxa"/>
+                <w:bottom w:w="15" w:type="dxa"/>
+                <w:right w:w="15" w:type="dxa"/>
+              </w:tblCellMar>
+              <w:tblLook w:val="04A0" w:firstRow="1" w:lastRow="0" w:firstColumn="1" w:lastColumn="0" w:noHBand="0" w:noVBand="1"/>
+            </w:tblPr>
+            <w:tblGrid>
+              <w:gridCol w:w="2505"/>
+            </w:tblGrid>
+            <w:tr>
+              <w:tc>
+                <w:tcPr>
+                  <w:tcW w:w="0" w:type="auto"/>
+                  <w:shd w:val="clear" w:color="auto" w:fill="FFFFFF"/>
+                  <w:tcMar>
+                    <w:top w:w="150" w:type="dxa"/>
+                    <w:left w:w="0" w:type="dxa"/>
+                    <w:bottom w:w="0" w:type="dxa"/>
+                    <w:right w:w="0" w:type="dxa"/>
+                  </w:tcMar>
+                  <w:hideMark/>
+                </w:tcPr>
+                <w:p>
+                  <w:pPr>
+                    <w:spacing w:after="0" w:line="210" w:lineRule="atLeast"/>
+                    <w:rPr>
+                      <w:rFonts w:ascii="Tahoma" w:eastAsia="Times New Roman" w:hAnsi="Tahoma" w:cs="Tahoma"/>
+                      <w:color w:val="000000"/>
+                      <w:sz w:val="18"/>
+                      <w:szCs w:val="18"/>
+                    </w:rPr>
+                  </w:pPr>
+                  <w:r>
+                    <w:rPr>
+                      <w:rFonts w:ascii="Tahoma" w:eastAsia="Times New Roman" w:hAnsi="Tahoma" w:cs="Tahoma"/>
+                      <w:color w:val="000000"/>
+                      <w:sz w:val="18"/>
+                      <w:szCs w:val="18"/>
+                    </w:rPr>
+                    <w:t>SALT LAKE CITY</w:t>
+                  </w:r>
+                </w:p>
+              </w:tc>
+            </w:tr>
+          </w:tbl>
+          <w:p>
+            <w:pPr>
+              <w:spacing w:after="0" w:line="240" w:lineRule="atLeast"/>
+              <w:rPr>
+                <w:rFonts w:ascii="Arial" w:eastAsia="Times New Roman" w:hAnsi="Arial" w:cs="Arial"/>
+                <w:vanish/>
+                <w:color w:val="000000"/>
+                <w:sz w:val="24"/>
+                <w:szCs w:val="24"/>
+              </w:rPr>
+            </w:pPr>
+          </w:p>
+          <w:tbl>
+            <w:tblPr>
+              <w:tblW w:w="2505" w:type="dxa"/>
+              <w:shd w:val="clear" w:color="auto" w:fill="FFFFFF"/>
+              <w:tblCellMar>
+                <w:top w:w="15" w:type="dxa"/>
+                <w:left w:w="15" w:type="dxa"/>
+                <w:bottom w:w="15" w:type="dxa"/>
+                <w:right w:w="15" w:type="dxa"/>
+              </w:tblCellMar>
+              <w:tblLook w:val="04A0" w:firstRow="1" w:lastRow="0" w:firstColumn="1" w:lastColumn="0" w:noHBand="0" w:noVBand="1"/>
+            </w:tblPr>
+            <w:tblGrid>
+              <w:gridCol w:w="2505"/>
+            </w:tblGrid>
+            <w:tr>
+              <w:tc>
+                <w:tcPr>
+                  <w:tcW w:w="0" w:type="auto"/>
+                  <w:shd w:val="clear" w:color="auto" w:fill="FFFFFF"/>
+                  <w:tcMar>
+                    <w:top w:w="75" w:type="dxa"/>
+                    <w:left w:w="0" w:type="dxa"/>
+                    <w:bottom w:w="0" w:type="dxa"/>
+                    <w:right w:w="0" w:type="dxa"/>
+                  </w:tcMar>
+                  <w:hideMark/>
+                </w:tcPr>
+                <w:p>
+                  <w:pPr>
+                    <w:spacing w:after="0" w:line="210" w:lineRule="atLeast"/>
+                    <w:rPr>
+                      <w:rFonts w:ascii="Tahoma" w:eastAsia="Times New Roman" w:hAnsi="Tahoma" w:cs="Tahoma"/>
+                      <w:color w:val="000000"/>
+                      <w:sz w:val="18"/>
+                      <w:szCs w:val="18"/>
+                    </w:rPr>
+                  </w:pPr>
+                  <w:r>
+                    <w:rPr>
+                      <w:rFonts w:ascii="Tahoma" w:eastAsia="Times New Roman" w:hAnsi="Tahoma" w:cs="Tahoma"/>
+                      <w:color w:val="000000"/>
+                      <w:sz w:val="18"/>
+                      <w:szCs w:val="18"/>
+                    </w:rPr>
+                    <w:t>11:50pm</w:t>
+                  </w:r>
+                </w:p>
+              </w:tc>
+            </w:tr>
+          </w:tbl>
+          <w:p>
+            <w:pPr>
+              <w:spacing w:after="0" w:line="240" w:lineRule="atLeast"/>
+              <w:rPr>
+                <w:rFonts w:ascii="Arial" w:eastAsia="Times New Roman" w:hAnsi="Arial" w:cs="Arial"/>
+                <w:color w:val="000000"/>
+                <w:sz w:val="24"/>
+                <w:szCs w:val="24"/>
+              </w:rPr>
+            </w:pPr>
+          </w:p>
+        </w:tc>
+        <w:tc>
+          <w:tcPr>
+            <w:tcW w:w="0" w:type="auto"/>
+            <w:shd w:val="clear" w:color="auto" w:fill="FFFFFF"/>
+            <w:tcMar>
+              <w:top w:w="0" w:type="dxa"/>
+              <w:left w:w="105" w:type="dxa"/>
+              <w:bottom w:w="75" w:type="dxa"/>
+              <w:right w:w="105" w:type="dxa"/>
+            </w:tcMar>
+            <w:hideMark/>
+          </w:tcPr>
+          <w:tbl>
+            <w:tblPr>
+              <w:tblW w:w="2505" w:type="dxa"/>
+              <w:shd w:val="clear" w:color="auto" w:fill="FFFFFF"/>
+              <w:tblCellMar>
+                <w:top w:w="15" w:type="dxa"/>
+                <w:left w:w="15" w:type="dxa"/>
+                <w:bottom w:w="15" w:type="dxa"/>
+                <w:right w:w="15" w:type="dxa"/>
+              </w:tblCellMar>
+              <w:tblLook w:val="04A0" w:firstRow="1" w:lastRow="0" w:firstColumn="1" w:lastColumn="0" w:noHBand="0" w:noVBand="1"/>
+            </w:tblPr>
+            <w:tblGrid>
+              <w:gridCol w:w="2505"/>
+            </w:tblGrid>
+            <w:tr>
+              <w:tc>
+                <w:tcPr>
+                  <w:tcW w:w="0" w:type="auto"/>
+                  <w:shd w:val="clear" w:color="auto" w:fill="FFFFFF"/>
+                  <w:tcMar>
+                    <w:top w:w="150" w:type="dxa"/>
+                    <w:left w:w="0" w:type="dxa"/>
+                    <w:bottom w:w="0" w:type="dxa"/>
+                    <w:right w:w="0" w:type="dxa"/>
+                  </w:tcMar>
+                  <w:hideMark/>
+                </w:tcPr>
+                <w:p>
+                  <w:pPr>
+                    <w:spacing w:after="0" w:line="210" w:lineRule="atLeast"/>
+                    <w:rPr>
+                      <w:rFonts w:ascii="Tahoma" w:eastAsia="Times New Roman" w:hAnsi="Tahoma" w:cs="Tahoma"/>
+                      <w:color w:val="000000"/>
+                      <w:sz w:val="18"/>
+                      <w:szCs w:val="18"/>
+                    </w:rPr>
+                  </w:pPr>
+                  <w:r>
+                    <w:rPr>
+                      <w:rFonts w:ascii="Tahoma" w:eastAsia="Times New Roman" w:hAnsi="Tahoma" w:cs="Tahoma"/>
+                      <w:color w:val="000000"/>
+                      <w:sz w:val="18"/>
+                      <w:szCs w:val="18"/>
+                    </w:rPr>
+                    <w:t>NYC-KENNEDY</w:t>
+                  </w:r>
+                </w:p>
+              </w:tc>
+            </w:tr>
+          </w:tbl>
+          <w:p>
+            <w:pPr>
+              <w:spacing w:after="0" w:line="240" w:lineRule="atLeast"/>
+              <w:rPr>
+                <w:rFonts w:ascii="Arial" w:eastAsia="Times New Roman" w:hAnsi="Arial" w:cs="Arial"/>
+                <w:vanish/>
+                <w:color w:val="000000"/>
+                <w:sz w:val="24"/>
+                <w:szCs w:val="24"/>
+              </w:rPr>
+            </w:pPr>
+          </w:p>
+          <w:tbl>
+            <w:tblPr>
+              <w:tblW w:w="2505" w:type="dxa"/>
+              <w:shd w:val="clear" w:color="auto" w:fill="FFFFFF"/>
+              <w:tblCellMar>
+                <w:top w:w="15" w:type="dxa"/>
+                <w:left w:w="15" w:type="dxa"/>
+                <w:bottom w:w="15" w:type="dxa"/>
+                <w:right w:w="15" w:type="dxa"/>
+              </w:tblCellMar>
+              <w:tblLook w:val="04A0" w:firstRow="1" w:lastRow="0" w:firstColumn="1" w:lastColumn="0" w:noHBand="0" w:noVBand="1"/>
+            </w:tblPr>
+            <w:tblGrid>
+              <w:gridCol w:w="2505"/>
+            </w:tblGrid>
+            <w:tr>
+              <w:tc>
+                <w:tcPr>
+                  <w:tcW w:w="0" w:type="auto"/>
+                  <w:shd w:val="clear" w:color="auto" w:fill="FFFFFF"/>
+                  <w:tcMar>
+                    <w:top w:w="75" w:type="dxa"/>
+                    <w:left w:w="0" w:type="dxa"/>
+                    <w:bottom w:w="0" w:type="dxa"/>
+                    <w:right w:w="0" w:type="dxa"/>
+                  </w:tcMar>
+                  <w:hideMark/>
+                </w:tcPr>
+                <w:p>
+                  <w:pPr>
+                    <w:spacing w:after="0" w:line="210" w:lineRule="atLeast"/>
+                    <w:rPr>
+                      <w:rFonts w:ascii="Tahoma" w:eastAsia="Times New Roman" w:hAnsi="Tahoma" w:cs="Tahoma"/>
+                      <w:color w:val="000000"/>
+                      <w:sz w:val="18"/>
+                      <w:szCs w:val="18"/>
+                    </w:rPr>
+                  </w:pPr>
+                  <w:r>
+                    <w:rPr>
+                      <w:rFonts w:ascii="Tahoma" w:eastAsia="Times New Roman" w:hAnsi="Tahoma" w:cs="Tahoma"/>
+                      <w:color w:val="000000"/>
+                      <w:sz w:val="18"/>
+                      <w:szCs w:val="18"/>
+                    </w:rPr>
+                    <w:t>6:24am </w:t>
+                  </w:r>
+                  <w:r>
+                    <w:rPr>
+                      <w:rFonts w:ascii="Tahoma" w:eastAsia="Times New Roman" w:hAnsi="Tahoma" w:cs="Tahoma"/>
+                      <w:color w:val="000000"/>
+                      <w:sz w:val="18"/>
+                      <w:szCs w:val="18"/>
+                    </w:rPr>
+                    <w:br/>
+                    <w:t>**Thu 08SEP</w:t>
+                  </w:r>
+                </w:p>
+              </w:tc>
+            </w:tr>
+          </w:tbl>
+          <w:p>
+            <w:pPr>
+              <w:spacing w:after="0" w:line="240" w:lineRule="atLeast"/>
+              <w:rPr>
+                <w:rFonts w:ascii="Arial" w:eastAsia="Times New Roman" w:hAnsi="Arial" w:cs="Arial"/>
+                <w:color w:val="000000"/>
+                <w:sz w:val="24"/>
+                <w:szCs w:val="24"/>
+              </w:rPr>
+            </w:pPr>
+          </w:p>
+        </w:tc>
+      </w:tr>
+      <w:tr>
+        <w:tc>
+          <w:tcPr>
+            <w:tcW w:w="2625" w:type="dxa"/>
+            <w:shd w:val="clear" w:color="auto" w:fill="DDDDDC"/>
+            <w:tcMar>
+              <w:top w:w="75" w:type="dxa"/>
+              <w:left w:w="150" w:type="dxa"/>
+              <w:bottom w:w="75" w:type="dxa"/>
+              <w:right w:w="150" w:type="dxa"/>
+            </w:tcMar>
+            <w:vAlign w:val="center"/>
+            <w:hideMark/>
+          </w:tcPr>
+          <w:p>
+            <w:pPr>
+              <w:spacing w:after="0" w:line="240" w:lineRule="atLeast"/>
+              <w:rPr>
+                <w:rFonts w:ascii="Tahoma" w:eastAsia="Times New Roman" w:hAnsi="Tahoma" w:cs="Tahoma"/>
+                <w:color w:val="000000"/>
+                <w:sz w:val="20"/>
+                <w:szCs w:val="20"/>
+              </w:rPr>
+            </w:pPr>
+            <w:r>
+              <w:rPr>
+                <w:rFonts w:ascii="Tahoma" w:eastAsia="Times New Roman" w:hAnsi="Tahoma" w:cs="Tahoma"/>
+                <w:b/>
+                <w:bCs/>
+                <w:color w:val="000000"/>
+                <w:sz w:val="20"/>
+                <w:szCs w:val="20"/>
+              </w:rPr>
+              <w:t>Thu, 08SEP</w:t>
+            </w:r>
+          </w:p>
+        </w:tc>
+        <w:tc>
+          <w:tcPr>
+            <w:tcW w:w="2625" w:type="dxa"/>
+            <w:shd w:val="clear" w:color="auto" w:fill="DDDDDC"/>
+            <w:tcMar>
+              <w:top w:w="75" w:type="dxa"/>
+              <w:left w:w="90" w:type="dxa"/>
+              <w:bottom w:w="75" w:type="dxa"/>
+              <w:right w:w="90" w:type="dxa"/>
+            </w:tcMar>
+            <w:vAlign w:val="center"/>
+            <w:hideMark/>
+          </w:tcPr>
+          <w:p>
+            <w:pPr>
+              <w:spacing w:after="0" w:line="240" w:lineRule="atLeast"/>
+              <w:rPr>
+                <w:rFonts w:ascii="Tahoma" w:eastAsia="Times New Roman" w:hAnsi="Tahoma" w:cs="Tahoma"/>
+                <w:color w:val="000000"/>
+                <w:sz w:val="20"/>
+                <w:szCs w:val="20"/>
+              </w:rPr>
+            </w:pPr>
+            <w:r>
+              <w:rPr>
+                <w:rFonts w:ascii="Tahoma" w:eastAsia="Times New Roman" w:hAnsi="Tahoma" w:cs="Tahoma"/>
+                <w:b/>
+                <w:bCs/>
+                <w:color w:val="000000"/>
+                <w:sz w:val="20"/>
+                <w:szCs w:val="20"/>
+              </w:rPr>
+              <w:t>DEPART</w:t>
+            </w:r>
+          </w:p>
+        </w:tc>
+        <w:tc>
+          <w:tcPr>
+            <w:tcW w:w="2625" w:type="dxa"/>
+            <w:shd w:val="clear" w:color="auto" w:fill="DDDDDC"/>
+            <w:tcMar>
+              <w:top w:w="75" w:type="dxa"/>
+              <w:left w:w="90" w:type="dxa"/>
+              <w:bottom w:w="75" w:type="dxa"/>
+              <w:right w:w="90" w:type="dxa"/>
+            </w:tcMar>
+            <w:vAlign w:val="center"/>
+            <w:hideMark/>
+          </w:tcPr>
+          <w:p>
+            <w:pPr>
+              <w:spacing w:after="0" w:line="240" w:lineRule="atLeast"/>
+              <w:rPr>
+                <w:rFonts w:ascii="Tahoma" w:eastAsia="Times New Roman" w:hAnsi="Tahoma" w:cs="Tahoma"/>
+                <w:color w:val="000000"/>
+                <w:sz w:val="20"/>
+                <w:szCs w:val="20"/>
+              </w:rPr>
+            </w:pPr>
+            <w:r>
+              <w:rPr>
+                <w:rFonts w:ascii="Tahoma" w:eastAsia="Times New Roman" w:hAnsi="Tahoma" w:cs="Tahoma"/>
+                <w:b/>
+                <w:bCs/>
+                <w:color w:val="000000"/>
+                <w:sz w:val="20"/>
+                <w:szCs w:val="20"/>
+              </w:rPr>
+              <w:t>ARRIVE</w:t>
+            </w:r>
+          </w:p>
+        </w:tc>
+      </w:tr>
+      <w:tr>
+        <w:tc>
+          <w:tcPr>
+            <w:tcW w:w="0" w:type="auto"/>
+            <w:shd w:val="clear" w:color="auto" w:fill="FFFFFF"/>
+            <w:tcMar>
+              <w:top w:w="0" w:type="dxa"/>
+              <w:left w:w="105" w:type="dxa"/>
+              <w:bottom w:w="75" w:type="dxa"/>
+              <w:right w:w="105" w:type="dxa"/>
+            </w:tcMar>
+            <w:hideMark/>
+          </w:tcPr>
+          <w:tbl>
+            <w:tblPr>
+              <w:tblW w:w="2580" w:type="dxa"/>
+              <w:shd w:val="clear" w:color="auto" w:fill="FFFFFF"/>
+              <w:tblCellMar>
+                <w:top w:w="15" w:type="dxa"/>
+                <w:left w:w="15" w:type="dxa"/>
+                <w:bottom w:w="15" w:type="dxa"/>
+                <w:right w:w="15" w:type="dxa"/>
+              </w:tblCellMar>
+              <w:tblLook w:val="04A0" w:firstRow="1" w:lastRow="0" w:firstColumn="1" w:lastColumn="0" w:noHBand="0" w:noVBand="1"/>
+            </w:tblPr>
+            <w:tblGrid>
+              <w:gridCol w:w="2580"/>
+            </w:tblGrid>
+            <w:tr>
+              <w:tc>
+                <w:tcPr>
+                  <w:tcW w:w="0" w:type="auto"/>
+                  <w:shd w:val="clear" w:color="auto" w:fill="FFFFFF"/>
+                  <w:tcMar>
+                    <w:top w:w="150" w:type="dxa"/>
+                    <w:left w:w="0" w:type="dxa"/>
+                    <w:bottom w:w="0" w:type="dxa"/>
+                    <w:right w:w="0" w:type="dxa"/>
+                  </w:tcMar>
+                  <w:hideMark/>
+                </w:tcPr>
+                <w:p>
+                  <w:pPr>
+                    <w:spacing w:after="0" w:line="210" w:lineRule="atLeast"/>
+                    <w:rPr>
+                      <w:rFonts w:ascii="Tahoma" w:eastAsia="Times New Roman" w:hAnsi="Tahoma" w:cs="Tahoma"/>
+                      <w:color w:val="000000"/>
+                      <w:sz w:val="18"/>
+                      <w:szCs w:val="18"/>
+                    </w:rPr>
+                  </w:pPr>
+                  <w:r>
+                    <w:rPr>
+                      <w:rFonts w:ascii="Tahoma" w:eastAsia="Times New Roman" w:hAnsi="Tahoma" w:cs="Tahoma"/>
+                      <w:color w:val="000000"/>
+                      <w:sz w:val="18"/>
+                      <w:szCs w:val="18"/>
+                    </w:rPr>
+                    <w:t>DELTA 493</w:t>
+                  </w:r>
+                </w:p>
+              </w:tc>
+            </w:tr>
+          </w:tbl>
+          <w:p>
+            <w:pPr>
+              <w:spacing w:after="0" w:line="240" w:lineRule="atLeast"/>
+              <w:rPr>
+                <w:rFonts w:ascii="Arial" w:eastAsia="Times New Roman" w:hAnsi="Arial" w:cs="Arial"/>
+                <w:vanish/>
+                <w:color w:val="000000"/>
+                <w:sz w:val="24"/>
+                <w:szCs w:val="24"/>
+              </w:rPr>
+            </w:pPr>
+          </w:p>
+          <w:tbl>
+            <w:tblPr>
+              <w:tblW w:w="2580" w:type="dxa"/>
+              <w:shd w:val="clear" w:color="auto" w:fill="FFFFFF"/>
+              <w:tblCellMar>
+                <w:top w:w="15" w:type="dxa"/>
+                <w:left w:w="15" w:type="dxa"/>
+                <w:bottom w:w="15" w:type="dxa"/>
+                <w:right w:w="15" w:type="dxa"/>
+              </w:tblCellMar>
+              <w:tblLook w:val="04A0" w:firstRow="1" w:lastRow="0" w:firstColumn="1" w:lastColumn="0" w:noHBand="0" w:noVBand="1"/>
+            </w:tblPr>
+            <w:tblGrid>
+              <w:gridCol w:w="2580"/>
+            </w:tblGrid>
+            <w:tr>
+              <w:tc>
+                <w:tcPr>
+                  <w:tcW w:w="0" w:type="auto"/>
+                  <w:shd w:val="clear" w:color="auto" w:fill="FFFFFF"/>
+                  <w:tcMar>
+                    <w:top w:w="75" w:type="dxa"/>
+                    <w:left w:w="0" w:type="dxa"/>
+                    <w:bottom w:w="0" w:type="dxa"/>
+                    <w:right w:w="0" w:type="dxa"/>
+                  </w:tcMar>
+                  <w:hideMark/>
+                </w:tcPr>
+                <w:p>
+                  <w:pPr>
+                    <w:spacing w:after="0" w:line="210" w:lineRule="atLeast"/>
+                    <w:rPr>
+                      <w:rFonts w:ascii="Tahoma" w:eastAsia="Times New Roman" w:hAnsi="Tahoma" w:cs="Tahoma"/>
+                      <w:color w:val="000000"/>
+                      <w:sz w:val="18"/>
+                      <w:szCs w:val="18"/>
+                    </w:rPr>
+                  </w:pPr>
+                  <w:r>
+                    <w:rPr>
+                      <w:rFonts w:ascii="Tahoma" w:eastAsia="Times New Roman" w:hAnsi="Tahoma" w:cs="Tahoma"/>
+                      <w:color w:val="000000"/>
+                      <w:sz w:val="18"/>
+                      <w:szCs w:val="18"/>
+                    </w:rPr>
+                    <w:t>BUSINESS (O)</w:t>
+                  </w:r>
+                </w:p>
+              </w:tc>
+            </w:tr>
+          </w:tbl>
+          <w:p>
+            <w:pPr>
+              <w:spacing w:after="0" w:line="240" w:lineRule="atLeast"/>
+              <w:rPr>
+                <w:rFonts w:ascii="Arial" w:eastAsia="Times New Roman" w:hAnsi="Arial" w:cs="Arial"/>
+                <w:color w:val="000000"/>
+                <w:sz w:val="24"/>
+                <w:szCs w:val="24"/>
+              </w:rPr>
+            </w:pPr>
+          </w:p>
+        </w:tc>
+        <w:tc>
+          <w:tcPr>
+            <w:tcW w:w="0" w:type="auto"/>
+            <w:shd w:val="clear" w:color="auto" w:fill="FFFFFF"/>
+            <w:tcMar>
+              <w:top w:w="0" w:type="dxa"/>
+              <w:left w:w="105" w:type="dxa"/>
+              <w:bottom w:w="75" w:type="dxa"/>
+              <w:right w:w="105" w:type="dxa"/>
+            </w:tcMar>
+            <w:hideMark/>
+          </w:tcPr>
+          <w:tbl>
+            <w:tblPr>
+              <w:tblW w:w="2505" w:type="dxa"/>
+              <w:shd w:val="clear" w:color="auto" w:fill="FFFFFF"/>
+              <w:tblCellMar>
+                <w:top w:w="15" w:type="dxa"/>
+                <w:left w:w="15" w:type="dxa"/>
+                <w:bottom w:w="15" w:type="dxa"/>
+                <w:right w:w="15" w:type="dxa"/>
+              </w:tblCellMar>
+              <w:tblLook w:val="04A0" w:firstRow="1" w:lastRow="0" w:firstColumn="1" w:lastColumn="0" w:noHBand="0" w:noVBand="1"/>
+            </w:tblPr>
+            <w:tblGrid>
+              <w:gridCol w:w="2505"/>
+            </w:tblGrid>
+            <w:tr>
+              <w:tc>
+                <w:tcPr>
+                  <w:tcW w:w="0" w:type="auto"/>
+                  <w:shd w:val="clear" w:color="auto" w:fill="FFFFFF"/>
+                  <w:tcMar>
+                    <w:top w:w="150" w:type="dxa"/>
+                    <w:left w:w="0" w:type="dxa"/>
+                    <w:bottom w:w="0" w:type="dxa"/>
+                    <w:right w:w="0" w:type="dxa"/>
+                  </w:tcMar>
+                  <w:hideMark/>
+                </w:tcPr>
+                <w:p>
+                  <w:pPr>
+                    <w:spacing w:after="0" w:line="210" w:lineRule="atLeast"/>
+                    <w:rPr>
+                      <w:rFonts w:ascii="Tahoma" w:eastAsia="Times New Roman" w:hAnsi="Tahoma" w:cs="Tahoma"/>
+                      <w:color w:val="000000"/>
+                      <w:sz w:val="18"/>
+                      <w:szCs w:val="18"/>
+                    </w:rPr>
+                  </w:pPr>
+                  <w:r>
+                    <w:rPr>
+                      <w:rFonts w:ascii="Tahoma" w:eastAsia="Times New Roman" w:hAnsi="Tahoma" w:cs="Tahoma"/>
+                      <w:color w:val="000000"/>
+                      <w:sz w:val="18"/>
+                      <w:szCs w:val="18"/>
+                    </w:rPr>
+                    <w:t>NYC-KENNEDY</w:t>
+                  </w:r>
+                </w:p>
+              </w:tc>
+            </w:tr>
+          </w:tbl>
+          <w:p>
+            <w:pPr>
+              <w:spacing w:after="0" w:line="240" w:lineRule="atLeast"/>
+              <w:rPr>
+                <w:rFonts w:ascii="Arial" w:eastAsia="Times New Roman" w:hAnsi="Arial" w:cs="Arial"/>
+                <w:vanish/>
+                <w:color w:val="000000"/>
+                <w:sz w:val="24"/>
+                <w:szCs w:val="24"/>
+              </w:rPr>
+            </w:pPr>
+          </w:p>
+          <w:tbl>
+            <w:tblPr>
+              <w:tblW w:w="2505" w:type="dxa"/>
+              <w:shd w:val="clear" w:color="auto" w:fill="FFFFFF"/>
+              <w:tblCellMar>
+                <w:top w:w="15" w:type="dxa"/>
+                <w:left w:w="15" w:type="dxa"/>
+                <w:bottom w:w="15" w:type="dxa"/>
+                <w:right w:w="15" w:type="dxa"/>
+              </w:tblCellMar>
+              <w:tblLook w:val="04A0" w:firstRow="1" w:lastRow="0" w:firstColumn="1" w:lastColumn="0" w:noHBand="0" w:noVBand="1"/>
+            </w:tblPr>
+            <w:tblGrid>
+              <w:gridCol w:w="2505"/>
+            </w:tblGrid>
+            <w:tr>
+              <w:tc>
+                <w:tcPr>
+                  <w:tcW w:w="0" w:type="auto"/>
+                  <w:shd w:val="clear" w:color="auto" w:fill="FFFFFF"/>
+                  <w:tcMar>
+                    <w:top w:w="75" w:type="dxa"/>
+                    <w:left w:w="0" w:type="dxa"/>
+                    <w:bottom w:w="0" w:type="dxa"/>
+                    <w:right w:w="0" w:type="dxa"/>
+                  </w:tcMar>
+                  <w:hideMark/>
+                </w:tcPr>
+                <w:p>
+                  <w:pPr>
+                    <w:spacing w:after="0" w:line="210" w:lineRule="atLeast"/>
+                    <w:rPr>
+                      <w:rFonts w:ascii="Tahoma" w:eastAsia="Times New Roman" w:hAnsi="Tahoma" w:cs="Tahoma"/>
+                      <w:color w:val="000000"/>
+                      <w:sz w:val="18"/>
+                      <w:szCs w:val="18"/>
+                    </w:rPr>
+                  </w:pPr>
+                  <w:r>
+                    <w:rPr>
+                      <w:rFonts w:ascii="Tahoma" w:eastAsia="Times New Roman" w:hAnsi="Tahoma" w:cs="Tahoma"/>
+                      <w:color w:val="000000"/>
+                      <w:sz w:val="18"/>
+                      <w:szCs w:val="18"/>
+                    </w:rPr>
+                    <w:t>8:50am</w:t>
+                  </w:r>
+                </w:p>
+              </w:tc>
+            </w:tr>
+          </w:tbl>
+          <w:p>
+            <w:pPr>
+              <w:spacing w:after="0" w:line="240" w:lineRule="atLeast"/>
+              <w:rPr>
+                <w:rFonts w:ascii="Arial" w:eastAsia="Times New Roman" w:hAnsi="Arial" w:cs="Arial"/>
+                <w:color w:val="000000"/>
+                <w:sz w:val="24"/>
+                <w:szCs w:val="24"/>
+              </w:rPr>
+            </w:pPr>
+          </w:p>
+        </w:tc>
+        <w:tc>
+          <w:tcPr>
+            <w:tcW w:w="0" w:type="auto"/>
+            <w:shd w:val="clear" w:color="auto" w:fill="FFFFFF"/>
+            <w:tcMar>
+              <w:top w:w="0" w:type="dxa"/>
+              <w:left w:w="105" w:type="dxa"/>
+              <w:bottom w:w="75" w:type="dxa"/>
+              <w:right w:w="105" w:type="dxa"/>
+            </w:tcMar>
+            <w:hideMark/>
+          </w:tcPr>
+          <w:tbl>
+            <w:tblPr>
+              <w:tblW w:w="2505" w:type="dxa"/>
+              <w:shd w:val="clear" w:color="auto" w:fill="FFFFFF"/>
+              <w:tblCellMar>
+                <w:top w:w="15" w:type="dxa"/>
+                <w:left w:w="15" w:type="dxa"/>
+                <w:bottom w:w="15" w:type="dxa"/>
+                <w:right w:w="15" w:type="dxa"/>
+              </w:tblCellMar>
+              <w:tblLook w:val="04A0" w:firstRow="1" w:lastRow="0" w:firstColumn="1" w:lastColumn="0" w:noHBand="0" w:noVBand="1"/>
+            </w:tblPr>
+            <w:tblGrid>
+              <w:gridCol w:w="2505"/>
+            </w:tblGrid>
+            <w:tr>
+              <w:tc>
+                <w:tcPr>
+                  <w:tcW w:w="0" w:type="auto"/>
+                  <w:shd w:val="clear" w:color="auto" w:fill="FFFFFF"/>
+                  <w:tcMar>
+                    <w:top w:w="150" w:type="dxa"/>
+                    <w:left w:w="0" w:type="dxa"/>
+                    <w:bottom w:w="0" w:type="dxa"/>
+                    <w:right w:w="0" w:type="dxa"/>
+                  </w:tcMar>
+                  <w:hideMark/>
+                </w:tcPr>
+                <w:p>
+                  <w:pPr>
+                    <w:spacing w:after="0" w:line="210" w:lineRule="atLeast"/>
+                    <w:rPr>
+                      <w:rFonts w:ascii="Tahoma" w:eastAsia="Times New Roman" w:hAnsi="Tahoma" w:cs="Tahoma"/>
+                      <w:color w:val="000000"/>
+                      <w:sz w:val="18"/>
+                      <w:szCs w:val="18"/>
+                    </w:rPr>
+                  </w:pPr>
+                  <w:r>
+                    <w:rPr>
+                      <w:rFonts w:ascii="Tahoma" w:eastAsia="Times New Roman" w:hAnsi="Tahoma" w:cs="Tahoma"/>
+                      <w:color w:val="000000"/>
+                      <w:sz w:val="18"/>
+                      <w:szCs w:val="18"/>
+                    </w:rPr>
+                    <w:t>SANTO DOMINGO, DOMINICAN REPUBLIC</w:t>
+                  </w:r>
+                </w:p>
+              </w:tc>
+            </w:tr>
+          </w:tbl>
+          <w:p>
+            <w:pPr>
+              <w:spacing w:after="0" w:line="240" w:lineRule="atLeast"/>
+              <w:rPr>
+                <w:rFonts w:ascii="Arial" w:eastAsia="Times New Roman" w:hAnsi="Arial" w:cs="Arial"/>
+                <w:vanish/>
+                <w:color w:val="000000"/>
+                <w:sz w:val="24"/>
+                <w:szCs w:val="24"/>
+              </w:rPr>
+            </w:pPr>
+          </w:p>
+          <w:tbl>
+            <w:tblPr>
+              <w:tblW w:w="2505" w:type="dxa"/>
+              <w:shd w:val="clear" w:color="auto" w:fill="FFFFFF"/>
+              <w:tblCellMar>
+                <w:top w:w="15" w:type="dxa"/>
+                <w:left w:w="15" w:type="dxa"/>
+                <w:bottom w:w="15" w:type="dxa"/>
+                <w:right w:w="15" w:type="dxa"/>
+              </w:tblCellMar>
+              <w:tblLook w:val="04A0" w:firstRow="1" w:lastRow="0" w:firstColumn="1" w:lastColumn="0" w:noHBand="0" w:noVBand="1"/>
+            </w:tblPr>
+            <w:tblGrid>
+              <w:gridCol w:w="2505"/>
+            </w:tblGrid>
+            <w:tr>
+              <w:tc>
+                <w:tcPr>
+                  <w:tcW w:w="0" w:type="auto"/>
+                  <w:shd w:val="clear" w:color="auto" w:fill="FFFFFF"/>
+                  <w:tcMar>
+                    <w:top w:w="75" w:type="dxa"/>
+                    <w:left w:w="0" w:type="dxa"/>
+                    <w:bottom w:w="0" w:type="dxa"/>
+                    <w:right w:w="0" w:type="dxa"/>
+                  </w:tcMar>
+                  <w:hideMark/>
+                </w:tcPr>
+                <w:p>
+                  <w:pPr>
+                    <w:spacing w:after="0" w:line="210" w:lineRule="atLeast"/>
+                    <w:rPr>
+                      <w:rFonts w:ascii="Tahoma" w:eastAsia="Times New Roman" w:hAnsi="Tahoma" w:cs="Tahoma"/>
+                      <w:color w:val="000000"/>
+                      <w:sz w:val="18"/>
+                      <w:szCs w:val="18"/>
+                    </w:rPr>
+                  </w:pPr>
+                  <w:r>
+                    <w:rPr>
+                      <w:rFonts w:ascii="Tahoma" w:eastAsia="Times New Roman" w:hAnsi="Tahoma" w:cs="Tahoma"/>
+                      <w:color w:val="000000"/>
+                      <w:sz w:val="18"/>
+                      <w:szCs w:val="18"/>
+                    </w:rPr>
+                    <w:t>12:48pm</w:t>
+                  </w:r>
+                </w:p>
+              </w:tc>
+            </w:tr>
+          </w:tbl>
+          <w:p>
+            <w:pPr>
+              <w:spacing w:after="0" w:line="240" w:lineRule="atLeast"/>
+              <w:rPr>
+                <w:rFonts w:ascii="Arial" w:eastAsia="Times New Roman" w:hAnsi="Arial" w:cs="Arial"/>
+                <w:color w:val="000000"/>
+                <w:sz w:val="24"/>
+                <w:szCs w:val="24"/>
+              </w:rPr>
+            </w:pPr>
+          </w:p>
+        </w:tc>
+      </w:tr>
+      <w:tr>
+        <w:tc>
+          <w:tcPr>
+            <w:tcW w:w="2625" w:type="dxa"/>
+            <w:shd w:val="clear" w:color="auto" w:fill="DDDDDC"/>
+            <w:tcMar>
+              <w:top w:w="75" w:type="dxa"/>
+              <w:left w:w="150" w:type="dxa"/>
+              <w:bottom w:w="75" w:type="dxa"/>
+              <w:right w:w="150" w:type="dxa"/>
+            </w:tcMar>
+            <w:vAlign w:val="center"/>
+            <w:hideMark/>
+          </w:tcPr>
+          <w:p>
+            <w:pPr>
+              <w:spacing w:after="0" w:line="240" w:lineRule="atLeast"/>
+              <w:rPr>
+                <w:rFonts w:ascii="Tahoma" w:eastAsia="Times New Roman" w:hAnsi="Tahoma" w:cs="Tahoma"/>
+                <w:color w:val="000000"/>
+                <w:sz w:val="20"/>
+                <w:szCs w:val="20"/>
+              </w:rPr>
+            </w:pPr>
+            <w:r>
+              <w:rPr>
+                <w:rFonts w:ascii="Tahoma" w:eastAsia="Times New Roman" w:hAnsi="Tahoma" w:cs="Tahoma"/>
+                <w:b/>
+                <w:bCs/>
+                <w:color w:val="000000"/>
+                <w:sz w:val="20"/>
+                <w:szCs w:val="20"/>
+              </w:rPr>
+              <w:t>Sun, 11SEP</w:t>
+            </w:r>
+          </w:p>
+        </w:tc>
+        <w:tc>
+          <w:tcPr>
+            <w:tcW w:w="2625" w:type="dxa"/>
+            <w:shd w:val="clear" w:color="auto" w:fill="DDDDDC"/>
+            <w:tcMar>
+              <w:top w:w="75" w:type="dxa"/>
+              <w:left w:w="90" w:type="dxa"/>
+              <w:bottom w:w="75" w:type="dxa"/>
+              <w:right w:w="90" w:type="dxa"/>
+            </w:tcMar>
+            <w:vAlign w:val="center"/>
+            <w:hideMark/>
+          </w:tcPr>
+          <w:p>
+            <w:pPr>
+              <w:spacing w:after="0" w:line="240" w:lineRule="atLeast"/>
+              <w:rPr>
+                <w:rFonts w:ascii="Tahoma" w:eastAsia="Times New Roman" w:hAnsi="Tahoma" w:cs="Tahoma"/>
+                <w:color w:val="000000"/>
+                <w:sz w:val="20"/>
+                <w:szCs w:val="20"/>
+              </w:rPr>
+            </w:pPr>
+            <w:r>
+              <w:rPr>
+                <w:rFonts w:ascii="Tahoma" w:eastAsia="Times New Roman" w:hAnsi="Tahoma" w:cs="Tahoma"/>
+                <w:b/>
+                <w:bCs/>
+                <w:color w:val="000000"/>
+                <w:sz w:val="20"/>
+                <w:szCs w:val="20"/>
+              </w:rPr>
+              <w:t>DEPART</w:t>
+            </w:r>
+          </w:p>
+        </w:tc>
+        <w:tc>
+          <w:tcPr>
+            <w:tcW w:w="2625" w:type="dxa"/>
+            <w:shd w:val="clear" w:color="auto" w:fill="DDDDDC"/>
+            <w:tcMar>
+              <w:top w:w="75" w:type="dxa"/>
+              <w:left w:w="90" w:type="dxa"/>
+              <w:bottom w:w="75" w:type="dxa"/>
+              <w:right w:w="90" w:type="dxa"/>
+            </w:tcMar>
+            <w:vAlign w:val="center"/>
+            <w:hideMark/>
+          </w:tcPr>
+          <w:p>
+            <w:pPr>
+              <w:spacing w:after="0" w:line="240" w:lineRule="atLeast"/>
+              <w:rPr>
+                <w:rFonts w:ascii="Tahoma" w:eastAsia="Times New Roman" w:hAnsi="Tahoma" w:cs="Tahoma"/>
+                <w:color w:val="000000"/>
+                <w:sz w:val="20"/>
+                <w:szCs w:val="20"/>
+              </w:rPr>
+            </w:pPr>
+            <w:r>
+              <w:rPr>
+                <w:rFonts w:ascii="Tahoma" w:eastAsia="Times New Roman" w:hAnsi="Tahoma" w:cs="Tahoma"/>
+                <w:b/>
+                <w:bCs/>
+                <w:color w:val="000000"/>
+                <w:sz w:val="20"/>
+                <w:szCs w:val="20"/>
+              </w:rPr>
+              <w:t>ARRIVE</w:t>
+            </w:r>
+          </w:p>
+        </w:tc>
+      </w:tr>
+      <w:tr>
+        <w:tc>
+          <w:tcPr>
+            <w:tcW w:w="0" w:type="auto"/>
+            <w:shd w:val="clear" w:color="auto" w:fill="FFFFFF"/>
+            <w:tcMar>
+              <w:top w:w="0" w:type="dxa"/>
+              <w:left w:w="105" w:type="dxa"/>
+              <w:bottom w:w="75" w:type="dxa"/>
+              <w:right w:w="105" w:type="dxa"/>
+            </w:tcMar>
+            <w:hideMark/>
+          </w:tcPr>
+          <w:tbl>
+            <w:tblPr>
+              <w:tblW w:w="2580" w:type="dxa"/>
+              <w:shd w:val="clear" w:color="auto" w:fill="FFFFFF"/>
+              <w:tblCellMar>
+                <w:top w:w="15" w:type="dxa"/>
+                <w:left w:w="15" w:type="dxa"/>
+                <w:bottom w:w="15" w:type="dxa"/>
+                <w:right w:w="15" w:type="dxa"/>
+              </w:tblCellMar>
+              <w:tblLook w:val="04A0" w:firstRow="1" w:lastRow="0" w:firstColumn="1" w:lastColumn="0" w:noHBand="0" w:noVBand="1"/>
+            </w:tblPr>
+            <w:tblGrid>
+              <w:gridCol w:w="2580"/>
+            </w:tblGrid>
+            <w:tr>
+              <w:tc>
+                <w:tcPr>
+                  <w:tcW w:w="0" w:type="auto"/>
+                  <w:shd w:val="clear" w:color="auto" w:fill="FFFFFF"/>
+                  <w:tcMar>
+                    <w:top w:w="150" w:type="dxa"/>
+                    <w:left w:w="0" w:type="dxa"/>
+                    <w:bottom w:w="0" w:type="dxa"/>
+                    <w:right w:w="0" w:type="dxa"/>
+                  </w:tcMar>
+                  <w:hideMark/>
+                </w:tcPr>
+                <w:p>
+                  <w:pPr>
+                    <w:spacing w:after="0" w:line="210" w:lineRule="atLeast"/>
+                    <w:rPr>
+                      <w:rFonts w:ascii="Tahoma" w:eastAsia="Times New Roman" w:hAnsi="Tahoma" w:cs="Tahoma"/>
+                      <w:color w:val="000000"/>
+                      <w:sz w:val="18"/>
+                      <w:szCs w:val="18"/>
+                    </w:rPr>
+                  </w:pPr>
+                  <w:r>
+                    <w:rPr>
+                      <w:rFonts w:ascii="Tahoma" w:eastAsia="Times New Roman" w:hAnsi="Tahoma" w:cs="Tahoma"/>
+                      <w:color w:val="000000"/>
+                      <w:sz w:val="18"/>
+                      <w:szCs w:val="18"/>
+                    </w:rPr>
+                    <w:t>DELTA 324</w:t>
+                  </w:r>
+                </w:p>
+              </w:tc>
+            </w:tr>
+          </w:tbl>
+          <w:p>
+            <w:pPr>
+              <w:spacing w:after="0" w:line="240" w:lineRule="atLeast"/>
+              <w:rPr>
+                <w:rFonts w:ascii="Arial" w:eastAsia="Times New Roman" w:hAnsi="Arial" w:cs="Arial"/>
+                <w:vanish/>
+                <w:color w:val="000000"/>
+                <w:sz w:val="24"/>
+                <w:szCs w:val="24"/>
+              </w:rPr>
+            </w:pPr>
+          </w:p>
+          <w:tbl>
+            <w:tblPr>
+              <w:tblW w:w="2580" w:type="dxa"/>
+              <w:shd w:val="clear" w:color="auto" w:fill="FFFFFF"/>
+              <w:tblCellMar>
+                <w:top w:w="15" w:type="dxa"/>
+                <w:left w:w="15" w:type="dxa"/>
+                <w:bottom w:w="15" w:type="dxa"/>
+                <w:right w:w="15" w:type="dxa"/>
+              </w:tblCellMar>
+              <w:tblLook w:val="04A0" w:firstRow="1" w:lastRow="0" w:firstColumn="1" w:lastColumn="0" w:noHBand="0" w:noVBand="1"/>
+            </w:tblPr>
+            <w:tblGrid>
+              <w:gridCol w:w="2580"/>
+            </w:tblGrid>
+            <w:tr>
+              <w:tc>
+                <w:tcPr>
+                  <w:tcW w:w="0" w:type="auto"/>
+                  <w:shd w:val="clear" w:color="auto" w:fill="FFFFFF"/>
+                  <w:tcMar>
+                    <w:top w:w="75" w:type="dxa"/>
+                    <w:left w:w="0" w:type="dxa"/>
+                    <w:bottom w:w="0" w:type="dxa"/>
+                    <w:right w:w="0" w:type="dxa"/>
+                  </w:tcMar>
+                  <w:hideMark/>
+                </w:tcPr>
+                <w:p>
+                  <w:pPr>
+                    <w:spacing w:after="0" w:line="210" w:lineRule="atLeast"/>
+                    <w:rPr>
+                      <w:rFonts w:ascii="Tahoma" w:eastAsia="Times New Roman" w:hAnsi="Tahoma" w:cs="Tahoma"/>
+                      <w:color w:val="000000"/>
+                      <w:sz w:val="18"/>
+                      <w:szCs w:val="18"/>
+                    </w:rPr>
+                  </w:pPr>
+                  <w:r>
+                    <w:rPr>
+                      <w:rFonts w:ascii="Tahoma" w:eastAsia="Times New Roman" w:hAnsi="Tahoma" w:cs="Tahoma"/>
+                      <w:color w:val="000000"/>
+                      <w:sz w:val="18"/>
+                      <w:szCs w:val="18"/>
+                    </w:rPr>
+                    <w:t>BUSINESS (O)</w:t>
+                  </w:r>
+                </w:p>
+              </w:tc>
+            </w:tr>
+          </w:tbl>
+          <w:p>
+            <w:pPr>
+              <w:spacing w:after="0" w:line="240" w:lineRule="atLeast"/>
+              <w:rPr>
+                <w:rFonts w:ascii="Arial" w:eastAsia="Times New Roman" w:hAnsi="Arial" w:cs="Arial"/>
+                <w:color w:val="000000"/>
+                <w:sz w:val="24"/>
+                <w:szCs w:val="24"/>
+              </w:rPr>
+            </w:pPr>
+          </w:p>
+        </w:tc>
+        <w:tc>
+          <w:tcPr>
+            <w:tcW w:w="0" w:type="auto"/>
+            <w:shd w:val="clear" w:color="auto" w:fill="FFFFFF"/>
+            <w:tcMar>
+              <w:top w:w="0" w:type="dxa"/>
+              <w:left w:w="105" w:type="dxa"/>
+              <w:bottom w:w="75" w:type="dxa"/>
+              <w:right w:w="105" w:type="dxa"/>
+            </w:tcMar>
+            <w:hideMark/>
+          </w:tcPr>
+          <w:tbl>
+            <w:tblPr>
+              <w:tblW w:w="2505" w:type="dxa"/>
+              <w:shd w:val="clear" w:color="auto" w:fill="FFFFFF"/>
+              <w:tblCellMar>
+                <w:top w:w="15" w:type="dxa"/>
+                <w:left w:w="15" w:type="dxa"/>
+                <w:bottom w:w="15" w:type="dxa"/>
+                <w:right w:w="15" w:type="dxa"/>
+              </w:tblCellMar>
+              <w:tblLook w:val="04A0" w:firstRow="1" w:lastRow="0" w:firstColumn="1" w:lastColumn="0" w:noHBand="0" w:noVBand="1"/>
+            </w:tblPr>
+            <w:tblGrid>
+              <w:gridCol w:w="2505"/>
+            </w:tblGrid>
+            <w:tr>
+              <w:tc>
+                <w:tcPr>
+                  <w:tcW w:w="0" w:type="auto"/>
+                  <w:shd w:val="clear" w:color="auto" w:fill="FFFFFF"/>
+                  <w:tcMar>
+                    <w:top w:w="150" w:type="dxa"/>
+                    <w:left w:w="0" w:type="dxa"/>
+                    <w:bottom w:w="0" w:type="dxa"/>
+                    <w:right w:w="0" w:type="dxa"/>
+                  </w:tcMar>
+                  <w:hideMark/>
+                </w:tcPr>
+                <w:p>
+                  <w:pPr>
+                    <w:spacing w:after="0" w:line="210" w:lineRule="atLeast"/>
+                    <w:rPr>
+                      <w:rFonts w:ascii="Tahoma" w:eastAsia="Times New Roman" w:hAnsi="Tahoma" w:cs="Tahoma"/>
+                      <w:color w:val="000000"/>
+                      <w:sz w:val="18"/>
+                      <w:szCs w:val="18"/>
+                    </w:rPr>
+                  </w:pPr>
+                  <w:r>
+                    <w:rPr>
+                      <w:rFonts w:ascii="Tahoma" w:eastAsia="Times New Roman" w:hAnsi="Tahoma" w:cs="Tahoma"/>
+                      <w:color w:val="000000"/>
+                      <w:sz w:val="18"/>
+                      <w:szCs w:val="18"/>
+                    </w:rPr>
+                    <w:t>SANTO DOMINGO, DOMINICAN REPUBLIC</w:t>
+                  </w:r>
+                </w:p>
+              </w:tc>
+            </w:tr>
+          </w:tbl>
+          <w:p>
+            <w:pPr>
+              <w:spacing w:after="0" w:line="240" w:lineRule="atLeast"/>
+              <w:rPr>
+                <w:rFonts w:ascii="Arial" w:eastAsia="Times New Roman" w:hAnsi="Arial" w:cs="Arial"/>
+                <w:vanish/>
+                <w:color w:val="000000"/>
+                <w:sz w:val="24"/>
+                <w:szCs w:val="24"/>
+              </w:rPr>
+            </w:pPr>
+          </w:p>
+          <w:tbl>
+            <w:tblPr>
+              <w:tblW w:w="2505" w:type="dxa"/>
+              <w:shd w:val="clear" w:color="auto" w:fill="FFFFFF"/>
+              <w:tblCellMar>
+                <w:top w:w="15" w:type="dxa"/>
+                <w:left w:w="15" w:type="dxa"/>
+                <w:bottom w:w="15" w:type="dxa"/>
+                <w:right w:w="15" w:type="dxa"/>
+              </w:tblCellMar>
+              <w:tblLook w:val="04A0" w:firstRow="1" w:lastRow="0" w:firstColumn="1" w:lastColumn="0" w:noHBand="0" w:noVBand="1"/>
+            </w:tblPr>
+            <w:tblGrid>
+              <w:gridCol w:w="2505"/>
+            </w:tblGrid>
+            <w:tr>
+              <w:tc>
+                <w:tcPr>
+                  <w:tcW w:w="0" w:type="auto"/>
+                  <w:shd w:val="clear" w:color="auto" w:fill="FFFFFF"/>
+                  <w:tcMar>
+                    <w:top w:w="75" w:type="dxa"/>
+                    <w:left w:w="0" w:type="dxa"/>
+                    <w:bottom w:w="0" w:type="dxa"/>
+                    <w:right w:w="0" w:type="dxa"/>
+                  </w:tcMar>
+                  <w:hideMark/>
+                </w:tcPr>
+                <w:p>
+                  <w:pPr>
+                    <w:spacing w:after="0" w:line="210" w:lineRule="atLeast"/>
+                    <w:rPr>
+                      <w:rFonts w:ascii="Tahoma" w:eastAsia="Times New Roman" w:hAnsi="Tahoma" w:cs="Tahoma"/>
+                      <w:color w:val="000000"/>
+                      <w:sz w:val="18"/>
+                      <w:szCs w:val="18"/>
+                    </w:rPr>
+                  </w:pPr>
+                  <w:r>
+                    <w:rPr>
+                      <w:rFonts w:ascii="Tahoma" w:eastAsia="Times New Roman" w:hAnsi="Tahoma" w:cs="Tahoma"/>
+                      <w:color w:val="000000"/>
+                      <w:sz w:val="18"/>
+                      <w:szCs w:val="18"/>
+                    </w:rPr>
+                    <w:t>1:50pm</w:t>
+                  </w:r>
+                </w:p>
+              </w:tc>
+            </w:tr>
+          </w:tbl>
+          <w:p>
+            <w:pPr>
+              <w:spacing w:after="0" w:line="240" w:lineRule="atLeast"/>
+              <w:rPr>
+                <w:rFonts w:ascii="Arial" w:eastAsia="Times New Roman" w:hAnsi="Arial" w:cs="Arial"/>
+                <w:color w:val="000000"/>
+                <w:sz w:val="24"/>
+                <w:szCs w:val="24"/>
+              </w:rPr>
+            </w:pPr>
+          </w:p>
+        </w:tc>
+        <w:tc>
+          <w:tcPr>
+            <w:tcW w:w="0" w:type="auto"/>
+            <w:shd w:val="clear" w:color="auto" w:fill="FFFFFF"/>
+            <w:tcMar>
+              <w:top w:w="0" w:type="dxa"/>
+              <w:left w:w="105" w:type="dxa"/>
+              <w:bottom w:w="75" w:type="dxa"/>
+              <w:right w:w="105" w:type="dxa"/>
+            </w:tcMar>
+            <w:hideMark/>
+          </w:tcPr>
+          <w:tbl>
+            <w:tblPr>
+              <w:tblW w:w="2505" w:type="dxa"/>
+              <w:shd w:val="clear" w:color="auto" w:fill="FFFFFF"/>
+              <w:tblCellMar>
+                <w:top w:w="15" w:type="dxa"/>
+                <w:left w:w="15" w:type="dxa"/>
+                <w:bottom w:w="15" w:type="dxa"/>
+                <w:right w:w="15" w:type="dxa"/>
+              </w:tblCellMar>
+              <w:tblLook w:val="04A0" w:firstRow="1" w:lastRow="0" w:firstColumn="1" w:lastColumn="0" w:noHBand="0" w:noVBand="1"/>
+            </w:tblPr>
+            <w:tblGrid>
+              <w:gridCol w:w="2505"/>
+            </w:tblGrid>
+            <w:tr>
+              <w:tc>
+                <w:tcPr>
+                  <w:tcW w:w="0" w:type="auto"/>
+                  <w:shd w:val="clear" w:color="auto" w:fill="FFFFFF"/>
+                  <w:tcMar>
+                    <w:top w:w="150" w:type="dxa"/>
+                    <w:left w:w="0" w:type="dxa"/>
+                    <w:bottom w:w="0" w:type="dxa"/>
+                    <w:right w:w="0" w:type="dxa"/>
+                  </w:tcMar>
+                  <w:hideMark/>
+                </w:tcPr>
+                <w:p>
+                  <w:pPr>
+                    <w:spacing w:after="0" w:line="210" w:lineRule="atLeast"/>
+                    <w:rPr>
+                      <w:rFonts w:ascii="Tahoma" w:eastAsia="Times New Roman" w:hAnsi="Tahoma" w:cs="Tahoma"/>
+                      <w:color w:val="000000"/>
+                      <w:sz w:val="18"/>
+                      <w:szCs w:val="18"/>
+                    </w:rPr>
+                  </w:pPr>
+                  <w:r>
+                    <w:rPr>
+                      <w:rFonts w:ascii="Tahoma" w:eastAsia="Times New Roman" w:hAnsi="Tahoma" w:cs="Tahoma"/>
+                      <w:color w:val="000000"/>
+                      <w:sz w:val="18"/>
+                      <w:szCs w:val="18"/>
+                    </w:rPr>
+                    <w:t>ATLANTA</w:t>
+                  </w:r>
+                </w:p>
+              </w:tc>
+            </w:tr>
+          </w:tbl>
+          <w:p>
+            <w:pPr>
+              <w:spacing w:after="0" w:line="240" w:lineRule="atLeast"/>
+              <w:rPr>
+                <w:rFonts w:ascii="Arial" w:eastAsia="Times New Roman" w:hAnsi="Arial" w:cs="Arial"/>
+                <w:vanish/>
+                <w:color w:val="000000"/>
+                <w:sz w:val="24"/>
+                <w:szCs w:val="24"/>
+              </w:rPr>
+            </w:pPr>
+          </w:p>
+          <w:tbl>
+            <w:tblPr>
+              <w:tblW w:w="2505" w:type="dxa"/>
+              <w:shd w:val="clear" w:color="auto" w:fill="FFFFFF"/>
+              <w:tblCellMar>
+                <w:top w:w="15" w:type="dxa"/>
+                <w:left w:w="15" w:type="dxa"/>
+                <w:bottom w:w="15" w:type="dxa"/>
+                <w:right w:w="15" w:type="dxa"/>
+              </w:tblCellMar>
+              <w:tblLook w:val="04A0" w:firstRow="1" w:lastRow="0" w:firstColumn="1" w:lastColumn="0" w:noHBand="0" w:noVBand="1"/>
+            </w:tblPr>
+            <w:tblGrid>
+              <w:gridCol w:w="2505"/>
+            </w:tblGrid>
+            <w:tr>
+              <w:tc>
+                <w:tcPr>
+                  <w:tcW w:w="0" w:type="auto"/>
+                  <w:shd w:val="clear" w:color="auto" w:fill="FFFFFF"/>
+                  <w:tcMar>
+                    <w:top w:w="75" w:type="dxa"/>
+                    <w:left w:w="0" w:type="dxa"/>
+                    <w:bottom w:w="0" w:type="dxa"/>
+                    <w:right w:w="0" w:type="dxa"/>
+                  </w:tcMar>
+                  <w:hideMark/>
+                </w:tcPr>
+                <w:p>
+                  <w:pPr>
+                    <w:spacing w:after="0" w:line="210" w:lineRule="atLeast"/>
+                    <w:rPr>
+                      <w:rFonts w:ascii="Tahoma" w:eastAsia="Times New Roman" w:hAnsi="Tahoma" w:cs="Tahoma"/>
+                      <w:color w:val="000000"/>
+                      <w:sz w:val="18"/>
+                      <w:szCs w:val="18"/>
+                    </w:rPr>
+                  </w:pPr>
+                  <w:r>
+                    <w:rPr>
+                      <w:rFonts w:ascii="Tahoma" w:eastAsia="Times New Roman" w:hAnsi="Tahoma" w:cs="Tahoma"/>
+                      <w:color w:val="000000"/>
+                      <w:sz w:val="18"/>
+                      <w:szCs w:val="18"/>
+                    </w:rPr>
+                    <w:t>5:16pm</w:t>
+                  </w:r>
+                </w:p>
+              </w:tc>
+            </w:tr>
+          </w:tbl>
+          <w:p>
+            <w:pPr>
+              <w:spacing w:after="0" w:line="240" w:lineRule="atLeast"/>
+              <w:rPr>
+                <w:rFonts w:ascii="Arial" w:eastAsia="Times New Roman" w:hAnsi="Arial" w:cs="Arial"/>
+                <w:color w:val="000000"/>
+                <w:sz w:val="24"/>
+                <w:szCs w:val="24"/>
+              </w:rPr>
+            </w:pPr>
+          </w:p>
+        </w:tc>
+      </w:tr>
+      <w:tr>
+        <w:tc>
+          <w:tcPr>
+            <w:tcW w:w="0" w:type="auto"/>
+            <w:shd w:val="clear" w:color="auto" w:fill="FFFFFF"/>
+            <w:tcMar>
+              <w:top w:w="0" w:type="dxa"/>
+              <w:left w:w="105" w:type="dxa"/>
+              <w:bottom w:w="75" w:type="dxa"/>
+              <w:right w:w="105" w:type="dxa"/>
+            </w:tcMar>
+            <w:hideMark/>
+          </w:tcPr>
+          <w:tbl>
+            <w:tblPr>
+              <w:tblW w:w="2580" w:type="dxa"/>
+              <w:shd w:val="clear" w:color="auto" w:fill="FFFFFF"/>
+              <w:tblCellMar>
+                <w:top w:w="15" w:type="dxa"/>
+                <w:left w:w="15" w:type="dxa"/>
+                <w:bottom w:w="15" w:type="dxa"/>
+                <w:right w:w="15" w:type="dxa"/>
+              </w:tblCellMar>
+              <w:tblLook w:val="04A0" w:firstRow="1" w:lastRow="0" w:firstColumn="1" w:lastColumn="0" w:noHBand="0" w:noVBand="1"/>
+            </w:tblPr>
+            <w:tblGrid>
+              <w:gridCol w:w="2580"/>
+            </w:tblGrid>
+            <w:tr>
+              <w:tc>
+                <w:tcPr>
+                  <w:tcW w:w="0" w:type="auto"/>
+                  <w:shd w:val="clear" w:color="auto" w:fill="FFFFFF"/>
+                  <w:tcMar>
+                    <w:top w:w="150" w:type="dxa"/>
+                    <w:left w:w="0" w:type="dxa"/>
+                    <w:bottom w:w="0" w:type="dxa"/>
+                    <w:right w:w="0" w:type="dxa"/>
+                  </w:tcMar>
+                  <w:hideMark/>
+                </w:tcPr>
+                <w:p>
+                  <w:pPr>
+                    <w:spacing w:after="0" w:line="210" w:lineRule="atLeast"/>
+                    <w:rPr>
+                      <w:rFonts w:ascii="Tahoma" w:eastAsia="Times New Roman" w:hAnsi="Tahoma" w:cs="Tahoma"/>
+                      <w:color w:val="000000"/>
+                      <w:sz w:val="18"/>
+                      <w:szCs w:val="18"/>
+                    </w:rPr>
+                  </w:pPr>
+                  <w:r>
+                    <w:rPr>
+                      <w:rFonts w:ascii="Tahoma" w:eastAsia="Times New Roman" w:hAnsi="Tahoma" w:cs="Tahoma"/>
+                      <w:color w:val="000000"/>
+                      <w:sz w:val="18"/>
+                      <w:szCs w:val="18"/>
+                    </w:rPr>
+                    <w:t>DELTA 2164</w:t>
+                  </w:r>
+                </w:p>
+              </w:tc>
+            </w:tr>
+          </w:tbl>
+          <w:p>
+            <w:pPr>
+              <w:spacing w:after="0" w:line="240" w:lineRule="atLeast"/>
+              <w:rPr>
+                <w:rFonts w:ascii="Arial" w:eastAsia="Times New Roman" w:hAnsi="Arial" w:cs="Arial"/>
+                <w:vanish/>
+                <w:color w:val="000000"/>
+                <w:sz w:val="24"/>
+                <w:szCs w:val="24"/>
+              </w:rPr>
+            </w:pPr>
+          </w:p>
+          <w:tbl>
+            <w:tblPr>
+              <w:tblW w:w="2580" w:type="dxa"/>
+              <w:shd w:val="clear" w:color="auto" w:fill="FFFFFF"/>
+              <w:tblCellMar>
+                <w:top w:w="15" w:type="dxa"/>
+                <w:left w:w="15" w:type="dxa"/>
+                <w:bottom w:w="15" w:type="dxa"/>
+                <w:right w:w="15" w:type="dxa"/>
+              </w:tblCellMar>
+              <w:tblLook w:val="04A0" w:firstRow="1" w:lastRow="0" w:firstColumn="1" w:lastColumn="0" w:noHBand="0" w:noVBand="1"/>
+            </w:tblPr>
+            <w:tblGrid>
+              <w:gridCol w:w="2580"/>
+            </w:tblGrid>
+            <w:tr>
+              <w:tc>
+                <w:tcPr>
+                  <w:tcW w:w="0" w:type="auto"/>
+                  <w:shd w:val="clear" w:color="auto" w:fill="FFFFFF"/>
+                  <w:tcMar>
+                    <w:top w:w="75" w:type="dxa"/>
+                    <w:left w:w="0" w:type="dxa"/>
+                    <w:bottom w:w="0" w:type="dxa"/>
+                    <w:right w:w="0" w:type="dxa"/>
+                  </w:tcMar>
+                  <w:hideMark/>
+                </w:tcPr>
+                <w:p>
+                  <w:pPr>
+                    <w:spacing w:after="0" w:line="210" w:lineRule="atLeast"/>
+                    <w:rPr>
+                      <w:rFonts w:ascii="Tahoma" w:eastAsia="Times New Roman" w:hAnsi="Tahoma" w:cs="Tahoma"/>
+                      <w:color w:val="000000"/>
+                      <w:sz w:val="18"/>
+                      <w:szCs w:val="18"/>
+                    </w:rPr>
+                  </w:pPr>
+                  <w:r>
+                    <w:rPr>
+                      <w:rFonts w:ascii="Tahoma" w:eastAsia="Times New Roman" w:hAnsi="Tahoma" w:cs="Tahoma"/>
+                      <w:color w:val="000000"/>
+                      <w:sz w:val="18"/>
+                      <w:szCs w:val="18"/>
+                    </w:rPr>
+                    <w:t>FIRST (R)</w:t>
+                  </w:r>
+                </w:p>
+              </w:tc>
+            </w:tr>
+          </w:tbl>
+          <w:p>
+            <w:pPr>
+              <w:spacing w:after="0" w:line="240" w:lineRule="atLeast"/>
+              <w:rPr>
+                <w:rFonts w:ascii="Arial" w:eastAsia="Times New Roman" w:hAnsi="Arial" w:cs="Arial"/>
+                <w:color w:val="000000"/>
+                <w:sz w:val="24"/>
+                <w:szCs w:val="24"/>
+              </w:rPr>
+            </w:pPr>
+          </w:p>
+        </w:tc>
+        <w:tc>
+          <w:tcPr>
+            <w:tcW w:w="0" w:type="auto"/>
+            <w:shd w:val="clear" w:color="auto" w:fill="FFFFFF"/>
+            <w:tcMar>
+              <w:top w:w="0" w:type="dxa"/>
+              <w:left w:w="105" w:type="dxa"/>
+              <w:bottom w:w="75" w:type="dxa"/>
+              <w:right w:w="105" w:type="dxa"/>
+            </w:tcMar>
+            <w:hideMark/>
+          </w:tcPr>
+          <w:tbl>
+            <w:tblPr>
+              <w:tblW w:w="2505" w:type="dxa"/>
+              <w:shd w:val="clear" w:color="auto" w:fill="FFFFFF"/>
+              <w:tblCellMar>
+                <w:top w:w="15" w:type="dxa"/>
+                <w:left w:w="15" w:type="dxa"/>
+                <w:bottom w:w="15" w:type="dxa"/>
+                <w:right w:w="15" w:type="dxa"/>
+              </w:tblCellMar>
+              <w:tblLook w:val="04A0" w:firstRow="1" w:lastRow="0" w:firstColumn="1" w:lastColumn="0" w:noHBand="0" w:noVBand="1"/>
+            </w:tblPr>
+            <w:tblGrid>
+              <w:gridCol w:w="2505"/>
+            </w:tblGrid>
+            <w:tr>
+              <w:tc>
+                <w:tcPr>
+                  <w:tcW w:w="0" w:type="auto"/>
+                  <w:shd w:val="clear" w:color="auto" w:fill="FFFFFF"/>
+                  <w:tcMar>
+                    <w:top w:w="150" w:type="dxa"/>
+                    <w:left w:w="0" w:type="dxa"/>
+                    <w:bottom w:w="0" w:type="dxa"/>
+                    <w:right w:w="0" w:type="dxa"/>
+                  </w:tcMar>
+                  <w:hideMark/>
+                </w:tcPr>
+                <w:p>
+                  <w:pPr>
+                    <w:spacing w:after="0" w:line="210" w:lineRule="atLeast"/>
+                    <w:rPr>
+                      <w:rFonts w:ascii="Tahoma" w:eastAsia="Times New Roman" w:hAnsi="Tahoma" w:cs="Tahoma"/>
+                      <w:color w:val="000000"/>
+                      <w:sz w:val="18"/>
+                      <w:szCs w:val="18"/>
+                    </w:rPr>
+                  </w:pPr>
+                  <w:r>
+                    <w:rPr>
+                      <w:rFonts w:ascii="Tahoma" w:eastAsia="Times New Roman" w:hAnsi="Tahoma" w:cs="Tahoma"/>
+                      <w:color w:val="000000"/>
+                      <w:sz w:val="18"/>
+                      <w:szCs w:val="18"/>
+                    </w:rPr>
+                    <w:t>ATLANTA</w:t>
+                  </w:r>
+                </w:p>
+              </w:tc>
+            </w:tr>
+          </w:tbl>
+          <w:p>
+            <w:pPr>
+              <w:spacing w:after="0" w:line="240" w:lineRule="atLeast"/>
+              <w:rPr>
+                <w:rFonts w:ascii="Arial" w:eastAsia="Times New Roman" w:hAnsi="Arial" w:cs="Arial"/>
+                <w:vanish/>
+                <w:color w:val="000000"/>
+                <w:sz w:val="24"/>
+                <w:szCs w:val="24"/>
+              </w:rPr>
+            </w:pPr>
+          </w:p>
+          <w:tbl>
+            <w:tblPr>
+              <w:tblW w:w="2505" w:type="dxa"/>
+              <w:shd w:val="clear" w:color="auto" w:fill="FFFFFF"/>
+              <w:tblCellMar>
+                <w:top w:w="15" w:type="dxa"/>
+                <w:left w:w="15" w:type="dxa"/>
+                <w:bottom w:w="15" w:type="dxa"/>
+                <w:right w:w="15" w:type="dxa"/>
+              </w:tblCellMar>
+              <w:tblLook w:val="04A0" w:firstRow="1" w:lastRow="0" w:firstColumn="1" w:lastColumn="0" w:noHBand="0" w:noVBand="1"/>
+            </w:tblPr>
+            <w:tblGrid>
+              <w:gridCol w:w="2505"/>
+            </w:tblGrid>
+            <w:tr>
+              <w:tc>
+                <w:tcPr>
+                  <w:tcW w:w="0" w:type="auto"/>
+                  <w:shd w:val="clear" w:color="auto" w:fill="FFFFFF"/>
+                  <w:tcMar>
+                    <w:top w:w="75" w:type="dxa"/>
+                    <w:left w:w="0" w:type="dxa"/>
+                    <w:bottom w:w="0" w:type="dxa"/>
+                    <w:right w:w="0" w:type="dxa"/>
+                  </w:tcMar>
+                  <w:hideMark/>
+                </w:tcPr>
+                <w:p>
+                  <w:pPr>
+                    <w:spacing w:after="0" w:line="210" w:lineRule="atLeast"/>
+                    <w:rPr>
+                      <w:rFonts w:ascii="Tahoma" w:eastAsia="Times New Roman" w:hAnsi="Tahoma" w:cs="Tahoma"/>
+                      <w:color w:val="000000"/>
+                      <w:sz w:val="18"/>
+                      <w:szCs w:val="18"/>
+                    </w:rPr>
+                  </w:pPr>
+                  <w:r>
+                    <w:rPr>
+                      <w:rFonts w:ascii="Tahoma" w:eastAsia="Times New Roman" w:hAnsi="Tahoma" w:cs="Tahoma"/>
+                      <w:color w:val="000000"/>
+                      <w:sz w:val="18"/>
+                      <w:szCs w:val="18"/>
+                    </w:rPr>
+                    <w:t>6:57pm</w:t>
+                  </w:r>
+                </w:p>
+              </w:tc>
+            </w:tr>
+          </w:tbl>
+          <w:p>
+            <w:pPr>
+              <w:spacing w:after="0" w:line="240" w:lineRule="atLeast"/>
+              <w:rPr>
+                <w:rFonts w:ascii="Arial" w:eastAsia="Times New Roman" w:hAnsi="Arial" w:cs="Arial"/>
+                <w:color w:val="000000"/>
+                <w:sz w:val="24"/>
+                <w:szCs w:val="24"/>
+              </w:rPr>
+            </w:pPr>
+          </w:p>
+        </w:tc>
+        <w:tc>
+          <w:tcPr>
+            <w:tcW w:w="0" w:type="auto"/>
+            <w:shd w:val="clear" w:color="auto" w:fill="FFFFFF"/>
+            <w:tcMar>
+              <w:top w:w="0" w:type="dxa"/>
+              <w:left w:w="105" w:type="dxa"/>
+              <w:bottom w:w="75" w:type="dxa"/>
+              <w:right w:w="105" w:type="dxa"/>
+            </w:tcMar>
+            <w:hideMark/>
+          </w:tcPr>
+          <w:tbl>
+            <w:tblPr>
+              <w:tblW w:w="2505" w:type="dxa"/>
+              <w:shd w:val="clear" w:color="auto" w:fill="FFFFFF"/>
+              <w:tblCellMar>
+                <w:top w:w="15" w:type="dxa"/>
+                <w:left w:w="15" w:type="dxa"/>
+                <w:bottom w:w="15" w:type="dxa"/>
+                <w:right w:w="15" w:type="dxa"/>
+              </w:tblCellMar>
+              <w:tblLook w:val="04A0" w:firstRow="1" w:lastRow="0" w:firstColumn="1" w:lastColumn="0" w:noHBand="0" w:noVBand="1"/>
+            </w:tblPr>
+            <w:tblGrid>
+              <w:gridCol w:w="2505"/>
+            </w:tblGrid>
+            <w:tr>
+              <w:tc>
+                <w:tcPr>
+                  <w:tcW w:w="0" w:type="auto"/>
+                  <w:shd w:val="clear" w:color="auto" w:fill="FFFFFF"/>
+                  <w:tcMar>
+                    <w:top w:w="150" w:type="dxa"/>
+                    <w:left w:w="0" w:type="dxa"/>
+                    <w:bottom w:w="0" w:type="dxa"/>
+                    <w:right w:w="0" w:type="dxa"/>
+                  </w:tcMar>
+                  <w:hideMark/>
+                </w:tcPr>
+                <w:p>
+                  <w:pPr>
+                    <w:spacing w:after="0" w:line="210" w:lineRule="atLeast"/>
+                    <w:rPr>
+                      <w:rFonts w:ascii="Tahoma" w:eastAsia="Times New Roman" w:hAnsi="Tahoma" w:cs="Tahoma"/>
+                      <w:color w:val="000000"/>
+                      <w:sz w:val="18"/>
+                      <w:szCs w:val="18"/>
+                    </w:rPr>
+                  </w:pPr>
+                  <w:r>
+                    <w:rPr>
+                      <w:rFonts w:ascii="Tahoma" w:eastAsia="Times New Roman" w:hAnsi="Tahoma" w:cs="Tahoma"/>
+                      <w:color w:val="000000"/>
+                      <w:sz w:val="18"/>
+                      <w:szCs w:val="18"/>
+                    </w:rPr>
+                    <w:t>SALT LAKE CITY</w:t>
+                  </w:r>
+                </w:p>
+              </w:tc>
+            </w:tr>
+          </w:tbl>
+          <w:p>
+            <w:pPr>
+              <w:spacing w:after="0" w:line="240" w:lineRule="atLeast"/>
+              <w:rPr>
+                <w:rFonts w:ascii="Arial" w:eastAsia="Times New Roman" w:hAnsi="Arial" w:cs="Arial"/>
+                <w:vanish/>
+                <w:color w:val="000000"/>
+                <w:sz w:val="24"/>
+                <w:szCs w:val="24"/>
+              </w:rPr>
+            </w:pPr>
+          </w:p>
+          <w:tbl>
+            <w:tblPr>
+              <w:tblW w:w="2505" w:type="dxa"/>
+              <w:shd w:val="clear" w:color="auto" w:fill="FFFFFF"/>
+              <w:tblCellMar>
+                <w:top w:w="15" w:type="dxa"/>
+                <w:left w:w="15" w:type="dxa"/>
+                <w:bottom w:w="15" w:type="dxa"/>
+                <w:right w:w="15" w:type="dxa"/>
+              </w:tblCellMar>
+              <w:tblLook w:val="04A0" w:firstRow="1" w:lastRow="0" w:firstColumn="1" w:lastColumn="0" w:noHBand="0" w:noVBand="1"/>
+            </w:tblPr>
+            <w:tblGrid>
+              <w:gridCol w:w="2505"/>
+            </w:tblGrid>
+            <w:tr>
+              <w:tc>
+                <w:tcPr>
+                  <w:tcW w:w="0" w:type="auto"/>
+                  <w:shd w:val="clear" w:color="auto" w:fill="FFFFFF"/>
+                  <w:tcMar>
+                    <w:top w:w="75" w:type="dxa"/>
+                    <w:left w:w="0" w:type="dxa"/>
+                    <w:bottom w:w="0" w:type="dxa"/>
+                    <w:right w:w="0" w:type="dxa"/>
+                  </w:tcMar>
+                  <w:hideMark/>
+                </w:tcPr>
+                <w:p>
+                  <w:pPr>
+                    <w:spacing w:after="0" w:line="210" w:lineRule="atLeast"/>
+                    <w:rPr>
+                      <w:rFonts w:ascii="Tahoma" w:eastAsia="Times New Roman" w:hAnsi="Tahoma" w:cs="Tahoma"/>
+                      <w:color w:val="000000"/>
+                      <w:sz w:val="18"/>
+                      <w:szCs w:val="18"/>
+                    </w:rPr>
+                  </w:pPr>
+                  <w:r>
+                    <w:rPr>
+                      <w:rFonts w:ascii="Tahoma" w:eastAsia="Times New Roman" w:hAnsi="Tahoma" w:cs="Tahoma"/>
+                      <w:color w:val="000000"/>
+                      <w:sz w:val="18"/>
+                      <w:szCs w:val="18"/>
+                    </w:rPr>
+                    <w:t>8:59pm</w:t>
+                  </w:r>
+                </w:p>
+              </w:tc>
+            </w:tr>
+          </w:tbl>
+          <w:p>
+            <w:pPr>
+              <w:spacing w:after="0" w:line="240" w:lineRule="atLeast"/>
+              <w:rPr>
+                <w:rFonts w:ascii="Arial" w:eastAsia="Times New Roman" w:hAnsi="Arial" w:cs="Arial"/>
+                <w:color w:val="000000"/>
+                <w:sz w:val="24"/>
+                <w:szCs w:val="24"/>
+              </w:rPr>
+            </w:pPr>
+          </w:p>
+        </w:tc>
+      </w:tr>
+    </w:tbl>
+    <w:p>
       <w:bookmarkStart w:id="0" w:name="_GoBack"/>
       <w:bookmarkEnd w:id="0"/>
-    </w:p>
-    <w:p/>
-    <w:p/>
-    <w:p>
-      <w:r>
-        <w:rPr>
-          <w:noProof/>
-        </w:rPr>
-        <w:drawing>
-          <wp:inline distT="0" distB="0" distL="0" distR="0" wp14:anchorId="2C36F4D5" wp14:editId="535B5AD5">
-            <wp:extent cx="5943600" cy="5855335"/>
-            <wp:effectExtent l="0" t="0" r="0" b="0"/>
-            <wp:docPr id="1" name="Picture 1" descr="world maps"/>
-            <wp:cNvGraphicFramePr>
-              <a:graphicFrameLocks xmlns:a="http://schemas.openxmlformats.org/drawingml/2006/main" noChangeAspect="1"/>
-            </wp:cNvGraphicFramePr>
-            <a:graphic xmlns:a="http://schemas.openxmlformats.org/drawingml/2006/main">
-              <a:graphicData uri="http://schemas.openxmlformats.org/drawingml/2006/picture">
-                <pic:pic xmlns:pic="http://schemas.openxmlformats.org/drawingml/2006/picture">
-                  <pic:nvPicPr>
-                    <pic:cNvPr id="0" name="Picture 6" descr="world maps"/>
-                    <pic:cNvPicPr>
-                      <a:picLocks noChangeAspect="1" noChangeArrowheads="1"/>
-                    </pic:cNvPicPr>
-                  </pic:nvPicPr>
-                  <pic:blipFill>
-                    <a:blip r:embed="rId6" cstate="print">
-                      <a:extLst>
-                        <a:ext uri="{28A0092B-C50C-407E-A947-70E740481C1C}">
-                          <a14:useLocalDpi xmlns:a14="http://schemas.microsoft.com/office/drawing/2010/main" val="0"/>
-                        </a:ext>
-                      </a:extLst>
-                    </a:blip>
-                    <a:srcRect/>
-                    <a:stretch>
-                      <a:fillRect/>
-                    </a:stretch>
-                  </pic:blipFill>
-                  <pic:spPr bwMode="auto">
-                    <a:xfrm>
-                      <a:off x="0" y="0"/>
-                      <a:ext cx="5943600" cy="5855335"/>
-                    </a:xfrm>
-                    <a:prstGeom prst="rect">
-                      <a:avLst/>
-                    </a:prstGeom>
-                    <a:noFill/>
-                    <a:ln>
-                      <a:noFill/>
-                    </a:ln>
-                  </pic:spPr>
-                </pic:pic>
-              </a:graphicData>
-            </a:graphic>
-          </wp:inline>
-        </w:drawing>
-      </w:r>
-    </w:p>
-    <w:p>
-      <w:r>
-        <w:rPr>
-          <w:noProof/>
-        </w:rPr>
-        <w:lastRenderedPageBreak/>
-        <w:pict>
-          <v:shapetype id="_x0000_t75" coordsize="21600,21600" o:spt="75" o:preferrelative="t" path="m@4@5l@4@11@9@11@9@5xe" filled="f" stroked="f">
-            <v:stroke joinstyle="miter"/>
-            <v:formulas>
-              <v:f eqn="if lineDrawn pixelLineWidth 0"/>
-              <v:f eqn="sum @0 1 0"/>
-              <v:f eqn="sum 0 0 @1"/>
-              <v:f eqn="prod @2 1 2"/>
-              <v:f eqn="prod @3 21600 pixelWidth"/>
-              <v:f eqn="prod @3 21600 pixelHeight"/>
-              <v:f eqn="sum @0 0 1"/>
-              <v:f eqn="prod @6 1 2"/>
-              <v:f eqn="prod @7 21600 pixelWidth"/>
-              <v:f eqn="sum @8 21600 0"/>
-              <v:f eqn="prod @7 21600 pixelHeight"/>
-              <v:f eqn="sum @10 21600 0"/>
-            </v:formulas>
-            <v:path o:extrusionok="f" gradientshapeok="t" o:connecttype="rect"/>
-            <o:lock v:ext="edit" aspectratio="t"/>
-          </v:shapetype>
-          <v:shape id="_x0000_i1034" type="#_x0000_t75" style="width:468pt;height:311.55pt">
-            <v:imagedata r:id="rId7" o:title="Climate Regions"/>
-          </v:shape>
-        </w:pict>
-      </w:r>
     </w:p>
     <w:sectPr>
       <w:pgSz w:w="12240" w:h="15840" w:code="1"/>
@@ -3379,6 +5331,57 @@
       <w:u w:val="single"/>
     </w:rPr>
   </w:style>
+  <w:style w:type="paragraph" w:styleId="BalloonText">
+    <w:name w:val="Balloon Text"/>
+    <w:basedOn w:val="Normal"/>
+    <w:link w:val="BalloonTextChar"/>
+    <w:uiPriority w:val="99"/>
+    <w:semiHidden/>
+    <w:unhideWhenUsed/>
+    <w:rsid w:val="007B791C"/>
+    <w:pPr>
+      <w:spacing w:after="0" w:line="240" w:lineRule="auto"/>
+    </w:pPr>
+    <w:rPr>
+      <w:rFonts w:ascii="Segoe UI" w:hAnsi="Segoe UI" w:cs="Segoe UI"/>
+      <w:sz w:val="18"/>
+      <w:szCs w:val="18"/>
+    </w:rPr>
+  </w:style>
+  <w:style w:type="character" w:customStyle="1" w:styleId="BalloonTextChar">
+    <w:name w:val="Balloon Text Char"/>
+    <w:basedOn w:val="DefaultParagraphFont"/>
+    <w:link w:val="BalloonText"/>
+    <w:uiPriority w:val="99"/>
+    <w:semiHidden/>
+    <w:rsid w:val="007B791C"/>
+    <w:rPr>
+      <w:rFonts w:ascii="Segoe UI" w:hAnsi="Segoe UI" w:cs="Segoe UI"/>
+      <w:sz w:val="18"/>
+      <w:szCs w:val="18"/>
+    </w:rPr>
+  </w:style>
+  <w:style w:type="character" w:styleId="Strong">
+    <w:name w:val="Strong"/>
+    <w:basedOn w:val="DefaultParagraphFont"/>
+    <w:uiPriority w:val="22"/>
+    <w:qFormat/>
+    <w:rsid w:val="007B791C"/>
+    <w:rPr>
+      <w:b/>
+      <w:bCs/>
+    </w:rPr>
+  </w:style>
+  <w:style w:type="character" w:customStyle="1" w:styleId="aqj">
+    <w:name w:val="aqj"/>
+    <w:basedOn w:val="DefaultParagraphFont"/>
+    <w:rsid w:val="007B791C"/>
+  </w:style>
+  <w:style w:type="character" w:customStyle="1" w:styleId="apple-converted-space">
+    <w:name w:val="apple-converted-space"/>
+    <w:basedOn w:val="DefaultParagraphFont"/>
+    <w:rsid w:val="007B791C"/>
+  </w:style>
 </w:styles>
 </file>
 
@@ -3648,7 +5651,7 @@
 </file>
 
 <file path=customXml/itemProps1.xml><?xml version="1.0" encoding="utf-8"?>
-<ds:datastoreItem xmlns:ds="http://schemas.openxmlformats.org/officeDocument/2006/customXml" ds:itemID="{2A6F857F-1D5C-4783-9737-CB9CD186F897}">
+<ds:datastoreItem xmlns:ds="http://schemas.openxmlformats.org/officeDocument/2006/customXml" ds:itemID="{475C6608-5689-4302-AF40-44788C3788FA}">
   <ds:schemaRefs>
     <ds:schemaRef ds:uri="http://schemas.openxmlformats.org/officeDocument/2006/bibliography"/>
   </ds:schemaRefs>

</xml_diff>

<commit_message>
edited the cheatsheet page
</commit_message>
<xml_diff>
--- a/assets/ultimate-ap-test-cheat-sheet.docx
+++ b/assets/ultimate-ap-test-cheat-sheet.docx
@@ -413,24 +413,20 @@
     </w:p>
     <w:p>
       <w:r>
+        <w:t>Eq. Guinea</w:t>
+      </w:r>
+    </w:p>
+    <w:p>
+      <w:r>
         <w:t>Gabon</w:t>
       </w:r>
     </w:p>
     <w:p>
       <w:r>
-        <w:t>Eq. Guinea</w:t>
-      </w:r>
-    </w:p>
-    <w:p>
-      <w:r>
-        <w:t>Gabon</w:t>
-      </w:r>
-    </w:p>
-    <w:p>
-      <w:r>
         <w:t>Rep. of the Congo</w:t>
       </w:r>
     </w:p>
+    <w:p/>
     <w:p/>
     <w:p/>
     <w:p/>
@@ -983,9 +979,8 @@
       </w:pPr>
     </w:p>
     <w:p>
-      <w:r>
-        <w:t>)</w:t>
-      </w:r>
+      <w:bookmarkStart w:id="0" w:name="_GoBack"/>
+      <w:bookmarkEnd w:id="0"/>
     </w:p>
     <w:p/>
     <w:p/>
@@ -2003,36 +1998,10 @@
     <w:p/>
     <w:p/>
     <w:p/>
-    <w:p>
-      <w:pPr>
-        <w:rPr>
-          <w:b/>
-          <w:u w:val="single"/>
-        </w:rPr>
-      </w:pPr>
-      <w:r>
-        <w:rPr>
-          <w:b/>
-          <w:u w:val="single"/>
-        </w:rPr>
-        <w:t>NORTH AMERICA:</w:t>
-      </w:r>
-    </w:p>
-    <w:p>
-      <w:r>
-        <w:t>United States</w:t>
-      </w:r>
-    </w:p>
-    <w:p>
-      <w:r>
-        <w:t>Greenland</w:t>
-      </w:r>
-    </w:p>
-    <w:p>
-      <w:r>
-        <w:t>Canada</w:t>
-      </w:r>
-    </w:p>
+    <w:p/>
+    <w:p/>
+    <w:p/>
+    <w:p/>
     <w:p/>
     <w:p/>
     <w:p/>
@@ -2465,7 +2434,10 @@
         <w:t>Joh</w:t>
       </w:r>
       <w:r>
-        <w:t>annesburg: South America</w:t>
+        <w:t xml:space="preserve">annesburg: South </w:t>
+      </w:r>
+      <w:r>
+        <w:t>Africa</w:t>
       </w:r>
     </w:p>
     <w:p>
@@ -2719,9 +2691,11 @@
       <w:r>
         <w:t xml:space="preserve">: Completely </w:t>
       </w:r>
-      <w:r>
-        <w:t>surrounded</w:t>
-      </w:r>
+      <w:proofErr w:type="spellStart"/>
+      <w:r>
+        <w:t>inclosed</w:t>
+      </w:r>
+      <w:proofErr w:type="spellEnd"/>
       <w:r>
         <w:t xml:space="preserve"> by Europe and Asia</w:t>
       </w:r>
@@ -2769,40 +2743,15 @@
     <w:p/>
     <w:p>
       <w:r>
-        <w:t>For goodish quality</w:t>
-      </w:r>
-      <w:r>
-        <w:t xml:space="preserve"> of the map</w:t>
-      </w:r>
-      <w:r>
-        <w:t xml:space="preserve"> download</w:t>
-      </w:r>
-      <w:r>
-        <w:t xml:space="preserve"> it</w:t>
-      </w:r>
-      <w:r>
-        <w:t>:</w:t>
-      </w:r>
-    </w:p>
-    <w:p>
-      <w:r>
-        <w:t>http://www.mediafire.com/vie</w:t>
-      </w:r>
-      <w:r>
-        <w:t>w/ixf1v7ulqke75er/world_maps.jpg</w:t>
-      </w:r>
-    </w:p>
-    <w:p>
-      <w:r>
-        <w:t xml:space="preserve">Or use the </w:t>
-      </w:r>
-      <w:proofErr w:type="spellStart"/>
-      <w:r>
-        <w:t>mediafire</w:t>
-      </w:r>
-      <w:proofErr w:type="spellEnd"/>
-      <w:r>
-        <w:t xml:space="preserve"> viewer (very good quality, just click on the image)</w:t>
+        <w:t xml:space="preserve">For </w:t>
+      </w:r>
+      <w:r>
+        <w:t>better map quality go to my website:</w:t>
+      </w:r>
+    </w:p>
+    <w:p>
+      <w:r>
+        <w:t>Kimmerty.github.io/cheat-stuff</w:t>
       </w:r>
     </w:p>
     <w:p>
@@ -2824,19 +2773,10 @@
       </w:r>
     </w:p>
     <w:p/>
-    <w:p>
-      <w:r>
-        <w:t xml:space="preserve">Also below there is the map that Mrs. Green sent us of the climate regions that were on the previous page. </w:t>
-      </w:r>
-      <w:hyperlink r:id="rId5" w:history="1">
-        <w:r>
-          <w:rPr>
-            <w:rStyle w:val="Hyperlink"/>
-          </w:rPr>
-          <w:t>http://www.mediafire.com/view/9n35kf3r3f5h4f9/Climate_Regions.PNG</w:t>
-        </w:r>
-      </w:hyperlink>
-    </w:p>
+    <w:p/>
+    <w:p/>
+    <w:p/>
+    <w:p/>
     <w:p/>
     <w:p/>
     <w:p/>
@@ -2856,2036 +2796,95 @@
           <w:docGrid w:linePitch="360"/>
         </w:sectPr>
       </w:pPr>
-      <w:r>
-        <w:t>The maps are optional. Delete them if you don’t think you’ll need them</w:t>
-      </w:r>
-    </w:p>
-    <w:tbl>
-      <w:tblPr>
-        <w:tblW w:w="8220" w:type="dxa"/>
-        <w:shd w:val="clear" w:color="auto" w:fill="FFFFFF"/>
-        <w:tblCellMar>
-          <w:top w:w="15" w:type="dxa"/>
-          <w:left w:w="15" w:type="dxa"/>
-          <w:bottom w:w="15" w:type="dxa"/>
-          <w:right w:w="15" w:type="dxa"/>
-        </w:tblCellMar>
-        <w:tblLook w:val="04A0" w:firstRow="1" w:lastRow="0" w:firstColumn="1" w:lastColumn="0" w:noHBand="0" w:noVBand="1"/>
-      </w:tblPr>
-      <w:tblGrid>
-        <w:gridCol w:w="2790"/>
-        <w:gridCol w:w="2715"/>
-        <w:gridCol w:w="2715"/>
-      </w:tblGrid>
-      <w:tr>
-        <w:tc>
-          <w:tcPr>
-            <w:tcW w:w="2625" w:type="dxa"/>
-            <w:shd w:val="clear" w:color="auto" w:fill="DDDDDC"/>
-            <w:tcMar>
-              <w:top w:w="75" w:type="dxa"/>
-              <w:left w:w="150" w:type="dxa"/>
-              <w:bottom w:w="75" w:type="dxa"/>
-              <w:right w:w="150" w:type="dxa"/>
-            </w:tcMar>
-            <w:vAlign w:val="center"/>
-            <w:hideMark/>
-          </w:tcPr>
-          <w:p>
-            <w:pPr>
-              <w:spacing w:after="0" w:line="240" w:lineRule="atLeast"/>
-              <w:rPr>
-                <w:rFonts w:ascii="Tahoma" w:eastAsia="Times New Roman" w:hAnsi="Tahoma" w:cs="Tahoma"/>
-                <w:color w:val="000000"/>
-                <w:sz w:val="20"/>
-                <w:szCs w:val="20"/>
-              </w:rPr>
-            </w:pPr>
-            <w:r>
-              <w:rPr>
-                <w:rFonts w:ascii="Tahoma" w:eastAsia="Times New Roman" w:hAnsi="Tahoma" w:cs="Tahoma"/>
-                <w:b/>
-                <w:bCs/>
-                <w:color w:val="000000"/>
-                <w:sz w:val="20"/>
-                <w:szCs w:val="20"/>
-              </w:rPr>
-              <w:lastRenderedPageBreak/>
-              <w:t>Wed, 07SEP</w:t>
-            </w:r>
-          </w:p>
-        </w:tc>
-        <w:tc>
-          <w:tcPr>
-            <w:tcW w:w="2625" w:type="dxa"/>
-            <w:shd w:val="clear" w:color="auto" w:fill="DDDDDC"/>
-            <w:tcMar>
-              <w:top w:w="75" w:type="dxa"/>
-              <w:left w:w="90" w:type="dxa"/>
-              <w:bottom w:w="75" w:type="dxa"/>
-              <w:right w:w="90" w:type="dxa"/>
-            </w:tcMar>
-            <w:vAlign w:val="center"/>
-            <w:hideMark/>
-          </w:tcPr>
-          <w:p>
-            <w:pPr>
-              <w:spacing w:after="0" w:line="240" w:lineRule="atLeast"/>
-              <w:rPr>
-                <w:rFonts w:ascii="Tahoma" w:eastAsia="Times New Roman" w:hAnsi="Tahoma" w:cs="Tahoma"/>
-                <w:color w:val="000000"/>
-                <w:sz w:val="20"/>
-                <w:szCs w:val="20"/>
-              </w:rPr>
-            </w:pPr>
-            <w:r>
-              <w:rPr>
-                <w:rFonts w:ascii="Tahoma" w:eastAsia="Times New Roman" w:hAnsi="Tahoma" w:cs="Tahoma"/>
-                <w:b/>
-                <w:bCs/>
-                <w:color w:val="000000"/>
-                <w:sz w:val="20"/>
-                <w:szCs w:val="20"/>
-              </w:rPr>
-              <w:t>DEPART</w:t>
-            </w:r>
-          </w:p>
-        </w:tc>
-        <w:tc>
-          <w:tcPr>
-            <w:tcW w:w="2625" w:type="dxa"/>
-            <w:shd w:val="clear" w:color="auto" w:fill="DDDDDC"/>
-            <w:tcMar>
-              <w:top w:w="75" w:type="dxa"/>
-              <w:left w:w="90" w:type="dxa"/>
-              <w:bottom w:w="75" w:type="dxa"/>
-              <w:right w:w="90" w:type="dxa"/>
-            </w:tcMar>
-            <w:vAlign w:val="center"/>
-            <w:hideMark/>
-          </w:tcPr>
-          <w:p>
-            <w:pPr>
-              <w:spacing w:after="0" w:line="240" w:lineRule="atLeast"/>
-              <w:rPr>
-                <w:rFonts w:ascii="Tahoma" w:eastAsia="Times New Roman" w:hAnsi="Tahoma" w:cs="Tahoma"/>
-                <w:color w:val="000000"/>
-                <w:sz w:val="20"/>
-                <w:szCs w:val="20"/>
-              </w:rPr>
-            </w:pPr>
-            <w:r>
-              <w:rPr>
-                <w:rFonts w:ascii="Tahoma" w:eastAsia="Times New Roman" w:hAnsi="Tahoma" w:cs="Tahoma"/>
-                <w:b/>
-                <w:bCs/>
-                <w:color w:val="000000"/>
-                <w:sz w:val="20"/>
-                <w:szCs w:val="20"/>
-              </w:rPr>
-              <w:t>ARRIVE</w:t>
-            </w:r>
-          </w:p>
-        </w:tc>
-      </w:tr>
-      <w:tr>
-        <w:tc>
-          <w:tcPr>
-            <w:tcW w:w="0" w:type="auto"/>
-            <w:shd w:val="clear" w:color="auto" w:fill="FFFFFF"/>
-            <w:tcMar>
-              <w:top w:w="0" w:type="dxa"/>
-              <w:left w:w="105" w:type="dxa"/>
-              <w:bottom w:w="75" w:type="dxa"/>
-              <w:right w:w="105" w:type="dxa"/>
-            </w:tcMar>
-            <w:hideMark/>
-          </w:tcPr>
-          <w:tbl>
-            <w:tblPr>
-              <w:tblW w:w="2580" w:type="dxa"/>
-              <w:shd w:val="clear" w:color="auto" w:fill="FFFFFF"/>
-              <w:tblCellMar>
-                <w:top w:w="15" w:type="dxa"/>
-                <w:left w:w="15" w:type="dxa"/>
-                <w:bottom w:w="15" w:type="dxa"/>
-                <w:right w:w="15" w:type="dxa"/>
-              </w:tblCellMar>
-              <w:tblLook w:val="04A0" w:firstRow="1" w:lastRow="0" w:firstColumn="1" w:lastColumn="0" w:noHBand="0" w:noVBand="1"/>
-            </w:tblPr>
-            <w:tblGrid>
-              <w:gridCol w:w="2580"/>
-            </w:tblGrid>
-            <w:tr>
-              <w:tc>
-                <w:tcPr>
-                  <w:tcW w:w="0" w:type="auto"/>
-                  <w:shd w:val="clear" w:color="auto" w:fill="FFFFFF"/>
-                  <w:tcMar>
-                    <w:top w:w="150" w:type="dxa"/>
-                    <w:left w:w="0" w:type="dxa"/>
-                    <w:bottom w:w="0" w:type="dxa"/>
-                    <w:right w:w="0" w:type="dxa"/>
-                  </w:tcMar>
-                  <w:hideMark/>
-                </w:tcPr>
-                <w:p>
-                  <w:pPr>
-                    <w:spacing w:after="0" w:line="210" w:lineRule="atLeast"/>
-                    <w:rPr>
-                      <w:rFonts w:ascii="Tahoma" w:eastAsia="Times New Roman" w:hAnsi="Tahoma" w:cs="Tahoma"/>
-                      <w:color w:val="000000"/>
-                      <w:sz w:val="18"/>
-                      <w:szCs w:val="18"/>
-                    </w:rPr>
-                  </w:pPr>
-                  <w:r>
-                    <w:rPr>
-                      <w:rFonts w:ascii="Tahoma" w:eastAsia="Times New Roman" w:hAnsi="Tahoma" w:cs="Tahoma"/>
-                      <w:color w:val="000000"/>
-                      <w:sz w:val="18"/>
-                      <w:szCs w:val="18"/>
-                    </w:rPr>
-                    <w:t>DELTA 1830</w:t>
-                  </w:r>
-                </w:p>
-              </w:tc>
-            </w:tr>
-          </w:tbl>
-          <w:p>
-            <w:pPr>
-              <w:spacing w:after="0" w:line="240" w:lineRule="atLeast"/>
-              <w:rPr>
-                <w:rFonts w:ascii="Arial" w:eastAsia="Times New Roman" w:hAnsi="Arial" w:cs="Arial"/>
-                <w:vanish/>
-                <w:color w:val="000000"/>
-                <w:sz w:val="24"/>
-                <w:szCs w:val="24"/>
-              </w:rPr>
-            </w:pPr>
-          </w:p>
-          <w:tbl>
-            <w:tblPr>
-              <w:tblW w:w="2580" w:type="dxa"/>
-              <w:shd w:val="clear" w:color="auto" w:fill="FFFFFF"/>
-              <w:tblCellMar>
-                <w:top w:w="15" w:type="dxa"/>
-                <w:left w:w="15" w:type="dxa"/>
-                <w:bottom w:w="15" w:type="dxa"/>
-                <w:right w:w="15" w:type="dxa"/>
-              </w:tblCellMar>
-              <w:tblLook w:val="04A0" w:firstRow="1" w:lastRow="0" w:firstColumn="1" w:lastColumn="0" w:noHBand="0" w:noVBand="1"/>
-            </w:tblPr>
-            <w:tblGrid>
-              <w:gridCol w:w="2580"/>
-            </w:tblGrid>
-            <w:tr>
-              <w:tc>
-                <w:tcPr>
-                  <w:tcW w:w="0" w:type="auto"/>
-                  <w:shd w:val="clear" w:color="auto" w:fill="FFFFFF"/>
-                  <w:tcMar>
-                    <w:top w:w="75" w:type="dxa"/>
-                    <w:left w:w="0" w:type="dxa"/>
-                    <w:bottom w:w="0" w:type="dxa"/>
-                    <w:right w:w="0" w:type="dxa"/>
-                  </w:tcMar>
-                  <w:hideMark/>
-                </w:tcPr>
-                <w:p>
-                  <w:pPr>
-                    <w:spacing w:after="0" w:line="210" w:lineRule="atLeast"/>
-                    <w:rPr>
-                      <w:rFonts w:ascii="Tahoma" w:eastAsia="Times New Roman" w:hAnsi="Tahoma" w:cs="Tahoma"/>
-                      <w:color w:val="000000"/>
-                      <w:sz w:val="18"/>
-                      <w:szCs w:val="18"/>
-                    </w:rPr>
-                  </w:pPr>
-                  <w:r>
-                    <w:rPr>
-                      <w:rFonts w:ascii="Tahoma" w:eastAsia="Times New Roman" w:hAnsi="Tahoma" w:cs="Tahoma"/>
-                      <w:color w:val="000000"/>
-                      <w:sz w:val="18"/>
-                      <w:szCs w:val="18"/>
-                    </w:rPr>
-                    <w:t>FIRST (R)</w:t>
-                  </w:r>
-                </w:p>
-              </w:tc>
-            </w:tr>
-          </w:tbl>
-          <w:p>
-            <w:pPr>
-              <w:spacing w:after="0" w:line="240" w:lineRule="atLeast"/>
-              <w:rPr>
-                <w:rFonts w:ascii="Arial" w:eastAsia="Times New Roman" w:hAnsi="Arial" w:cs="Arial"/>
-                <w:color w:val="000000"/>
-                <w:sz w:val="24"/>
-                <w:szCs w:val="24"/>
-              </w:rPr>
-            </w:pPr>
-          </w:p>
-        </w:tc>
-        <w:tc>
-          <w:tcPr>
-            <w:tcW w:w="0" w:type="auto"/>
-            <w:shd w:val="clear" w:color="auto" w:fill="FFFFFF"/>
-            <w:tcMar>
-              <w:top w:w="0" w:type="dxa"/>
-              <w:left w:w="105" w:type="dxa"/>
-              <w:bottom w:w="75" w:type="dxa"/>
-              <w:right w:w="105" w:type="dxa"/>
-            </w:tcMar>
-            <w:hideMark/>
-          </w:tcPr>
-          <w:tbl>
-            <w:tblPr>
-              <w:tblW w:w="2505" w:type="dxa"/>
-              <w:shd w:val="clear" w:color="auto" w:fill="FFFFFF"/>
-              <w:tblCellMar>
-                <w:top w:w="15" w:type="dxa"/>
-                <w:left w:w="15" w:type="dxa"/>
-                <w:bottom w:w="15" w:type="dxa"/>
-                <w:right w:w="15" w:type="dxa"/>
-              </w:tblCellMar>
-              <w:tblLook w:val="04A0" w:firstRow="1" w:lastRow="0" w:firstColumn="1" w:lastColumn="0" w:noHBand="0" w:noVBand="1"/>
-            </w:tblPr>
-            <w:tblGrid>
-              <w:gridCol w:w="2505"/>
-            </w:tblGrid>
-            <w:tr>
-              <w:tc>
-                <w:tcPr>
-                  <w:tcW w:w="0" w:type="auto"/>
-                  <w:shd w:val="clear" w:color="auto" w:fill="FFFFFF"/>
-                  <w:tcMar>
-                    <w:top w:w="150" w:type="dxa"/>
-                    <w:left w:w="0" w:type="dxa"/>
-                    <w:bottom w:w="0" w:type="dxa"/>
-                    <w:right w:w="0" w:type="dxa"/>
-                  </w:tcMar>
-                  <w:hideMark/>
-                </w:tcPr>
-                <w:p>
-                  <w:pPr>
-                    <w:spacing w:after="0" w:line="210" w:lineRule="atLeast"/>
-                    <w:rPr>
-                      <w:rFonts w:ascii="Tahoma" w:eastAsia="Times New Roman" w:hAnsi="Tahoma" w:cs="Tahoma"/>
-                      <w:color w:val="000000"/>
-                      <w:sz w:val="18"/>
-                      <w:szCs w:val="18"/>
-                    </w:rPr>
-                  </w:pPr>
-                  <w:r>
-                    <w:rPr>
-                      <w:rFonts w:ascii="Tahoma" w:eastAsia="Times New Roman" w:hAnsi="Tahoma" w:cs="Tahoma"/>
-                      <w:color w:val="000000"/>
-                      <w:sz w:val="18"/>
-                      <w:szCs w:val="18"/>
-                    </w:rPr>
-                    <w:t>SALT LAKE CITY</w:t>
-                  </w:r>
-                </w:p>
-              </w:tc>
-            </w:tr>
-          </w:tbl>
-          <w:p>
-            <w:pPr>
-              <w:spacing w:after="0" w:line="240" w:lineRule="atLeast"/>
-              <w:rPr>
-                <w:rFonts w:ascii="Arial" w:eastAsia="Times New Roman" w:hAnsi="Arial" w:cs="Arial"/>
-                <w:vanish/>
-                <w:color w:val="000000"/>
-                <w:sz w:val="24"/>
-                <w:szCs w:val="24"/>
-              </w:rPr>
-            </w:pPr>
-          </w:p>
-          <w:tbl>
-            <w:tblPr>
-              <w:tblW w:w="2505" w:type="dxa"/>
-              <w:shd w:val="clear" w:color="auto" w:fill="FFFFFF"/>
-              <w:tblCellMar>
-                <w:top w:w="15" w:type="dxa"/>
-                <w:left w:w="15" w:type="dxa"/>
-                <w:bottom w:w="15" w:type="dxa"/>
-                <w:right w:w="15" w:type="dxa"/>
-              </w:tblCellMar>
-              <w:tblLook w:val="04A0" w:firstRow="1" w:lastRow="0" w:firstColumn="1" w:lastColumn="0" w:noHBand="0" w:noVBand="1"/>
-            </w:tblPr>
-            <w:tblGrid>
-              <w:gridCol w:w="2505"/>
-            </w:tblGrid>
-            <w:tr>
-              <w:tc>
-                <w:tcPr>
-                  <w:tcW w:w="0" w:type="auto"/>
-                  <w:shd w:val="clear" w:color="auto" w:fill="FFFFFF"/>
-                  <w:tcMar>
-                    <w:top w:w="75" w:type="dxa"/>
-                    <w:left w:w="0" w:type="dxa"/>
-                    <w:bottom w:w="0" w:type="dxa"/>
-                    <w:right w:w="0" w:type="dxa"/>
-                  </w:tcMar>
-                  <w:hideMark/>
-                </w:tcPr>
-                <w:p>
-                  <w:pPr>
-                    <w:spacing w:after="0" w:line="210" w:lineRule="atLeast"/>
-                    <w:rPr>
-                      <w:rFonts w:ascii="Tahoma" w:eastAsia="Times New Roman" w:hAnsi="Tahoma" w:cs="Tahoma"/>
-                      <w:color w:val="000000"/>
-                      <w:sz w:val="18"/>
-                      <w:szCs w:val="18"/>
-                    </w:rPr>
-                  </w:pPr>
-                  <w:r>
-                    <w:rPr>
-                      <w:rFonts w:ascii="Tahoma" w:eastAsia="Times New Roman" w:hAnsi="Tahoma" w:cs="Tahoma"/>
-                      <w:color w:val="000000"/>
-                      <w:sz w:val="18"/>
-                      <w:szCs w:val="18"/>
-                    </w:rPr>
-                    <w:t>11:50pm</w:t>
-                  </w:r>
-                </w:p>
-              </w:tc>
-            </w:tr>
-          </w:tbl>
-          <w:p>
-            <w:pPr>
-              <w:spacing w:after="0" w:line="240" w:lineRule="atLeast"/>
-              <w:rPr>
-                <w:rFonts w:ascii="Arial" w:eastAsia="Times New Roman" w:hAnsi="Arial" w:cs="Arial"/>
-                <w:color w:val="000000"/>
-                <w:sz w:val="24"/>
-                <w:szCs w:val="24"/>
-              </w:rPr>
-            </w:pPr>
-          </w:p>
-        </w:tc>
-        <w:tc>
-          <w:tcPr>
-            <w:tcW w:w="0" w:type="auto"/>
-            <w:shd w:val="clear" w:color="auto" w:fill="FFFFFF"/>
-            <w:tcMar>
-              <w:top w:w="0" w:type="dxa"/>
-              <w:left w:w="105" w:type="dxa"/>
-              <w:bottom w:w="75" w:type="dxa"/>
-              <w:right w:w="105" w:type="dxa"/>
-            </w:tcMar>
-            <w:hideMark/>
-          </w:tcPr>
-          <w:tbl>
-            <w:tblPr>
-              <w:tblW w:w="2505" w:type="dxa"/>
-              <w:shd w:val="clear" w:color="auto" w:fill="FFFFFF"/>
-              <w:tblCellMar>
-                <w:top w:w="15" w:type="dxa"/>
-                <w:left w:w="15" w:type="dxa"/>
-                <w:bottom w:w="15" w:type="dxa"/>
-                <w:right w:w="15" w:type="dxa"/>
-              </w:tblCellMar>
-              <w:tblLook w:val="04A0" w:firstRow="1" w:lastRow="0" w:firstColumn="1" w:lastColumn="0" w:noHBand="0" w:noVBand="1"/>
-            </w:tblPr>
-            <w:tblGrid>
-              <w:gridCol w:w="2505"/>
-            </w:tblGrid>
-            <w:tr>
-              <w:tc>
-                <w:tcPr>
-                  <w:tcW w:w="0" w:type="auto"/>
-                  <w:shd w:val="clear" w:color="auto" w:fill="FFFFFF"/>
-                  <w:tcMar>
-                    <w:top w:w="150" w:type="dxa"/>
-                    <w:left w:w="0" w:type="dxa"/>
-                    <w:bottom w:w="0" w:type="dxa"/>
-                    <w:right w:w="0" w:type="dxa"/>
-                  </w:tcMar>
-                  <w:hideMark/>
-                </w:tcPr>
-                <w:p>
-                  <w:pPr>
-                    <w:spacing w:after="0" w:line="210" w:lineRule="atLeast"/>
-                    <w:rPr>
-                      <w:rFonts w:ascii="Tahoma" w:eastAsia="Times New Roman" w:hAnsi="Tahoma" w:cs="Tahoma"/>
-                      <w:color w:val="000000"/>
-                      <w:sz w:val="18"/>
-                      <w:szCs w:val="18"/>
-                    </w:rPr>
-                  </w:pPr>
-                  <w:r>
-                    <w:rPr>
-                      <w:rFonts w:ascii="Tahoma" w:eastAsia="Times New Roman" w:hAnsi="Tahoma" w:cs="Tahoma"/>
-                      <w:color w:val="000000"/>
-                      <w:sz w:val="18"/>
-                      <w:szCs w:val="18"/>
-                    </w:rPr>
-                    <w:t>NYC-KENNEDY</w:t>
-                  </w:r>
-                </w:p>
-              </w:tc>
-            </w:tr>
-          </w:tbl>
-          <w:p>
-            <w:pPr>
-              <w:spacing w:after="0" w:line="240" w:lineRule="atLeast"/>
-              <w:rPr>
-                <w:rFonts w:ascii="Arial" w:eastAsia="Times New Roman" w:hAnsi="Arial" w:cs="Arial"/>
-                <w:vanish/>
-                <w:color w:val="000000"/>
-                <w:sz w:val="24"/>
-                <w:szCs w:val="24"/>
-              </w:rPr>
-            </w:pPr>
-          </w:p>
-          <w:tbl>
-            <w:tblPr>
-              <w:tblW w:w="2505" w:type="dxa"/>
-              <w:shd w:val="clear" w:color="auto" w:fill="FFFFFF"/>
-              <w:tblCellMar>
-                <w:top w:w="15" w:type="dxa"/>
-                <w:left w:w="15" w:type="dxa"/>
-                <w:bottom w:w="15" w:type="dxa"/>
-                <w:right w:w="15" w:type="dxa"/>
-              </w:tblCellMar>
-              <w:tblLook w:val="04A0" w:firstRow="1" w:lastRow="0" w:firstColumn="1" w:lastColumn="0" w:noHBand="0" w:noVBand="1"/>
-            </w:tblPr>
-            <w:tblGrid>
-              <w:gridCol w:w="2505"/>
-            </w:tblGrid>
-            <w:tr>
-              <w:tc>
-                <w:tcPr>
-                  <w:tcW w:w="0" w:type="auto"/>
-                  <w:shd w:val="clear" w:color="auto" w:fill="FFFFFF"/>
-                  <w:tcMar>
-                    <w:top w:w="75" w:type="dxa"/>
-                    <w:left w:w="0" w:type="dxa"/>
-                    <w:bottom w:w="0" w:type="dxa"/>
-                    <w:right w:w="0" w:type="dxa"/>
-                  </w:tcMar>
-                  <w:hideMark/>
-                </w:tcPr>
-                <w:p>
-                  <w:pPr>
-                    <w:spacing w:after="0" w:line="210" w:lineRule="atLeast"/>
-                    <w:rPr>
-                      <w:rFonts w:ascii="Tahoma" w:eastAsia="Times New Roman" w:hAnsi="Tahoma" w:cs="Tahoma"/>
-                      <w:color w:val="000000"/>
-                      <w:sz w:val="18"/>
-                      <w:szCs w:val="18"/>
-                    </w:rPr>
-                  </w:pPr>
-                  <w:r>
-                    <w:rPr>
-                      <w:rFonts w:ascii="Tahoma" w:eastAsia="Times New Roman" w:hAnsi="Tahoma" w:cs="Tahoma"/>
-                      <w:color w:val="000000"/>
-                      <w:sz w:val="18"/>
-                      <w:szCs w:val="18"/>
-                    </w:rPr>
-                    <w:t>6:24am </w:t>
-                  </w:r>
-                  <w:r>
-                    <w:rPr>
-                      <w:rFonts w:ascii="Tahoma" w:eastAsia="Times New Roman" w:hAnsi="Tahoma" w:cs="Tahoma"/>
-                      <w:color w:val="000000"/>
-                      <w:sz w:val="18"/>
-                      <w:szCs w:val="18"/>
-                    </w:rPr>
-                    <w:br/>
-                    <w:t>**Thu 08SEP</w:t>
-                  </w:r>
-                </w:p>
-              </w:tc>
-            </w:tr>
-          </w:tbl>
-          <w:p>
-            <w:pPr>
-              <w:spacing w:after="0" w:line="240" w:lineRule="atLeast"/>
-              <w:rPr>
-                <w:rFonts w:ascii="Arial" w:eastAsia="Times New Roman" w:hAnsi="Arial" w:cs="Arial"/>
-                <w:color w:val="000000"/>
-                <w:sz w:val="24"/>
-                <w:szCs w:val="24"/>
-              </w:rPr>
-            </w:pPr>
-          </w:p>
-        </w:tc>
-      </w:tr>
-      <w:tr>
-        <w:tc>
-          <w:tcPr>
-            <w:tcW w:w="2625" w:type="dxa"/>
-            <w:shd w:val="clear" w:color="auto" w:fill="DDDDDC"/>
-            <w:tcMar>
-              <w:top w:w="75" w:type="dxa"/>
-              <w:left w:w="150" w:type="dxa"/>
-              <w:bottom w:w="75" w:type="dxa"/>
-              <w:right w:w="150" w:type="dxa"/>
-            </w:tcMar>
-            <w:vAlign w:val="center"/>
-            <w:hideMark/>
-          </w:tcPr>
-          <w:p>
-            <w:pPr>
-              <w:spacing w:after="0" w:line="240" w:lineRule="atLeast"/>
-              <w:rPr>
-                <w:rFonts w:ascii="Tahoma" w:eastAsia="Times New Roman" w:hAnsi="Tahoma" w:cs="Tahoma"/>
-                <w:color w:val="000000"/>
-                <w:sz w:val="20"/>
-                <w:szCs w:val="20"/>
-              </w:rPr>
-            </w:pPr>
-            <w:r>
-              <w:rPr>
-                <w:rFonts w:ascii="Tahoma" w:eastAsia="Times New Roman" w:hAnsi="Tahoma" w:cs="Tahoma"/>
-                <w:b/>
-                <w:bCs/>
-                <w:color w:val="000000"/>
-                <w:sz w:val="20"/>
-                <w:szCs w:val="20"/>
-              </w:rPr>
-              <w:t>Thu, 08SEP</w:t>
-            </w:r>
-          </w:p>
-        </w:tc>
-        <w:tc>
-          <w:tcPr>
-            <w:tcW w:w="2625" w:type="dxa"/>
-            <w:shd w:val="clear" w:color="auto" w:fill="DDDDDC"/>
-            <w:tcMar>
-              <w:top w:w="75" w:type="dxa"/>
-              <w:left w:w="90" w:type="dxa"/>
-              <w:bottom w:w="75" w:type="dxa"/>
-              <w:right w:w="90" w:type="dxa"/>
-            </w:tcMar>
-            <w:vAlign w:val="center"/>
-            <w:hideMark/>
-          </w:tcPr>
-          <w:p>
-            <w:pPr>
-              <w:spacing w:after="0" w:line="240" w:lineRule="atLeast"/>
-              <w:rPr>
-                <w:rFonts w:ascii="Tahoma" w:eastAsia="Times New Roman" w:hAnsi="Tahoma" w:cs="Tahoma"/>
-                <w:color w:val="000000"/>
-                <w:sz w:val="20"/>
-                <w:szCs w:val="20"/>
-              </w:rPr>
-            </w:pPr>
-            <w:r>
-              <w:rPr>
-                <w:rFonts w:ascii="Tahoma" w:eastAsia="Times New Roman" w:hAnsi="Tahoma" w:cs="Tahoma"/>
-                <w:b/>
-                <w:bCs/>
-                <w:color w:val="000000"/>
-                <w:sz w:val="20"/>
-                <w:szCs w:val="20"/>
-              </w:rPr>
-              <w:t>DEPART</w:t>
-            </w:r>
-          </w:p>
-        </w:tc>
-        <w:tc>
-          <w:tcPr>
-            <w:tcW w:w="2625" w:type="dxa"/>
-            <w:shd w:val="clear" w:color="auto" w:fill="DDDDDC"/>
-            <w:tcMar>
-              <w:top w:w="75" w:type="dxa"/>
-              <w:left w:w="90" w:type="dxa"/>
-              <w:bottom w:w="75" w:type="dxa"/>
-              <w:right w:w="90" w:type="dxa"/>
-            </w:tcMar>
-            <w:vAlign w:val="center"/>
-            <w:hideMark/>
-          </w:tcPr>
-          <w:p>
-            <w:pPr>
-              <w:spacing w:after="0" w:line="240" w:lineRule="atLeast"/>
-              <w:rPr>
-                <w:rFonts w:ascii="Tahoma" w:eastAsia="Times New Roman" w:hAnsi="Tahoma" w:cs="Tahoma"/>
-                <w:color w:val="000000"/>
-                <w:sz w:val="20"/>
-                <w:szCs w:val="20"/>
-              </w:rPr>
-            </w:pPr>
-            <w:r>
-              <w:rPr>
-                <w:rFonts w:ascii="Tahoma" w:eastAsia="Times New Roman" w:hAnsi="Tahoma" w:cs="Tahoma"/>
-                <w:b/>
-                <w:bCs/>
-                <w:color w:val="000000"/>
-                <w:sz w:val="20"/>
-                <w:szCs w:val="20"/>
-              </w:rPr>
-              <w:t>ARRIVE</w:t>
-            </w:r>
-          </w:p>
-        </w:tc>
-      </w:tr>
-      <w:tr>
-        <w:tc>
-          <w:tcPr>
-            <w:tcW w:w="0" w:type="auto"/>
-            <w:shd w:val="clear" w:color="auto" w:fill="FFFFFF"/>
-            <w:tcMar>
-              <w:top w:w="0" w:type="dxa"/>
-              <w:left w:w="105" w:type="dxa"/>
-              <w:bottom w:w="75" w:type="dxa"/>
-              <w:right w:w="105" w:type="dxa"/>
-            </w:tcMar>
-            <w:hideMark/>
-          </w:tcPr>
-          <w:tbl>
-            <w:tblPr>
-              <w:tblW w:w="2580" w:type="dxa"/>
-              <w:shd w:val="clear" w:color="auto" w:fill="FFFFFF"/>
-              <w:tblCellMar>
-                <w:top w:w="15" w:type="dxa"/>
-                <w:left w:w="15" w:type="dxa"/>
-                <w:bottom w:w="15" w:type="dxa"/>
-                <w:right w:w="15" w:type="dxa"/>
-              </w:tblCellMar>
-              <w:tblLook w:val="04A0" w:firstRow="1" w:lastRow="0" w:firstColumn="1" w:lastColumn="0" w:noHBand="0" w:noVBand="1"/>
-            </w:tblPr>
-            <w:tblGrid>
-              <w:gridCol w:w="2580"/>
-            </w:tblGrid>
-            <w:tr>
-              <w:tc>
-                <w:tcPr>
-                  <w:tcW w:w="0" w:type="auto"/>
-                  <w:shd w:val="clear" w:color="auto" w:fill="FFFFFF"/>
-                  <w:tcMar>
-                    <w:top w:w="150" w:type="dxa"/>
-                    <w:left w:w="0" w:type="dxa"/>
-                    <w:bottom w:w="0" w:type="dxa"/>
-                    <w:right w:w="0" w:type="dxa"/>
-                  </w:tcMar>
-                  <w:hideMark/>
-                </w:tcPr>
-                <w:p>
-                  <w:pPr>
-                    <w:spacing w:after="0" w:line="210" w:lineRule="atLeast"/>
-                    <w:rPr>
-                      <w:rFonts w:ascii="Tahoma" w:eastAsia="Times New Roman" w:hAnsi="Tahoma" w:cs="Tahoma"/>
-                      <w:color w:val="000000"/>
-                      <w:sz w:val="18"/>
-                      <w:szCs w:val="18"/>
-                    </w:rPr>
-                  </w:pPr>
-                  <w:r>
-                    <w:rPr>
-                      <w:rFonts w:ascii="Tahoma" w:eastAsia="Times New Roman" w:hAnsi="Tahoma" w:cs="Tahoma"/>
-                      <w:color w:val="000000"/>
-                      <w:sz w:val="18"/>
-                      <w:szCs w:val="18"/>
-                    </w:rPr>
-                    <w:t>DELTA 493</w:t>
-                  </w:r>
-                </w:p>
-              </w:tc>
-            </w:tr>
-          </w:tbl>
-          <w:p>
-            <w:pPr>
-              <w:spacing w:after="0" w:line="240" w:lineRule="atLeast"/>
-              <w:rPr>
-                <w:rFonts w:ascii="Arial" w:eastAsia="Times New Roman" w:hAnsi="Arial" w:cs="Arial"/>
-                <w:vanish/>
-                <w:color w:val="000000"/>
-                <w:sz w:val="24"/>
-                <w:szCs w:val="24"/>
-              </w:rPr>
-            </w:pPr>
-          </w:p>
-          <w:tbl>
-            <w:tblPr>
-              <w:tblW w:w="2580" w:type="dxa"/>
-              <w:shd w:val="clear" w:color="auto" w:fill="FFFFFF"/>
-              <w:tblCellMar>
-                <w:top w:w="15" w:type="dxa"/>
-                <w:left w:w="15" w:type="dxa"/>
-                <w:bottom w:w="15" w:type="dxa"/>
-                <w:right w:w="15" w:type="dxa"/>
-              </w:tblCellMar>
-              <w:tblLook w:val="04A0" w:firstRow="1" w:lastRow="0" w:firstColumn="1" w:lastColumn="0" w:noHBand="0" w:noVBand="1"/>
-            </w:tblPr>
-            <w:tblGrid>
-              <w:gridCol w:w="2580"/>
-            </w:tblGrid>
-            <w:tr>
-              <w:tc>
-                <w:tcPr>
-                  <w:tcW w:w="0" w:type="auto"/>
-                  <w:shd w:val="clear" w:color="auto" w:fill="FFFFFF"/>
-                  <w:tcMar>
-                    <w:top w:w="75" w:type="dxa"/>
-                    <w:left w:w="0" w:type="dxa"/>
-                    <w:bottom w:w="0" w:type="dxa"/>
-                    <w:right w:w="0" w:type="dxa"/>
-                  </w:tcMar>
-                  <w:hideMark/>
-                </w:tcPr>
-                <w:p>
-                  <w:pPr>
-                    <w:spacing w:after="0" w:line="210" w:lineRule="atLeast"/>
-                    <w:rPr>
-                      <w:rFonts w:ascii="Tahoma" w:eastAsia="Times New Roman" w:hAnsi="Tahoma" w:cs="Tahoma"/>
-                      <w:color w:val="000000"/>
-                      <w:sz w:val="18"/>
-                      <w:szCs w:val="18"/>
-                    </w:rPr>
-                  </w:pPr>
-                  <w:r>
-                    <w:rPr>
-                      <w:rFonts w:ascii="Tahoma" w:eastAsia="Times New Roman" w:hAnsi="Tahoma" w:cs="Tahoma"/>
-                      <w:color w:val="000000"/>
-                      <w:sz w:val="18"/>
-                      <w:szCs w:val="18"/>
-                    </w:rPr>
-                    <w:t>BUSINESS (O)</w:t>
-                  </w:r>
-                </w:p>
-              </w:tc>
-            </w:tr>
-          </w:tbl>
-          <w:p>
-            <w:pPr>
-              <w:spacing w:after="0" w:line="240" w:lineRule="atLeast"/>
-              <w:rPr>
-                <w:rFonts w:ascii="Arial" w:eastAsia="Times New Roman" w:hAnsi="Arial" w:cs="Arial"/>
-                <w:color w:val="000000"/>
-                <w:sz w:val="24"/>
-                <w:szCs w:val="24"/>
-              </w:rPr>
-            </w:pPr>
-          </w:p>
-        </w:tc>
-        <w:tc>
-          <w:tcPr>
-            <w:tcW w:w="0" w:type="auto"/>
-            <w:shd w:val="clear" w:color="auto" w:fill="FFFFFF"/>
-            <w:tcMar>
-              <w:top w:w="0" w:type="dxa"/>
-              <w:left w:w="105" w:type="dxa"/>
-              <w:bottom w:w="75" w:type="dxa"/>
-              <w:right w:w="105" w:type="dxa"/>
-            </w:tcMar>
-            <w:hideMark/>
-          </w:tcPr>
-          <w:tbl>
-            <w:tblPr>
-              <w:tblW w:w="2505" w:type="dxa"/>
-              <w:shd w:val="clear" w:color="auto" w:fill="FFFFFF"/>
-              <w:tblCellMar>
-                <w:top w:w="15" w:type="dxa"/>
-                <w:left w:w="15" w:type="dxa"/>
-                <w:bottom w:w="15" w:type="dxa"/>
-                <w:right w:w="15" w:type="dxa"/>
-              </w:tblCellMar>
-              <w:tblLook w:val="04A0" w:firstRow="1" w:lastRow="0" w:firstColumn="1" w:lastColumn="0" w:noHBand="0" w:noVBand="1"/>
-            </w:tblPr>
-            <w:tblGrid>
-              <w:gridCol w:w="2505"/>
-            </w:tblGrid>
-            <w:tr>
-              <w:tc>
-                <w:tcPr>
-                  <w:tcW w:w="0" w:type="auto"/>
-                  <w:shd w:val="clear" w:color="auto" w:fill="FFFFFF"/>
-                  <w:tcMar>
-                    <w:top w:w="150" w:type="dxa"/>
-                    <w:left w:w="0" w:type="dxa"/>
-                    <w:bottom w:w="0" w:type="dxa"/>
-                    <w:right w:w="0" w:type="dxa"/>
-                  </w:tcMar>
-                  <w:hideMark/>
-                </w:tcPr>
-                <w:p>
-                  <w:pPr>
-                    <w:spacing w:after="0" w:line="210" w:lineRule="atLeast"/>
-                    <w:rPr>
-                      <w:rFonts w:ascii="Tahoma" w:eastAsia="Times New Roman" w:hAnsi="Tahoma" w:cs="Tahoma"/>
-                      <w:color w:val="000000"/>
-                      <w:sz w:val="18"/>
-                      <w:szCs w:val="18"/>
-                    </w:rPr>
-                  </w:pPr>
-                  <w:r>
-                    <w:rPr>
-                      <w:rFonts w:ascii="Tahoma" w:eastAsia="Times New Roman" w:hAnsi="Tahoma" w:cs="Tahoma"/>
-                      <w:color w:val="000000"/>
-                      <w:sz w:val="18"/>
-                      <w:szCs w:val="18"/>
-                    </w:rPr>
-                    <w:t>NYC-KENNEDY</w:t>
-                  </w:r>
-                </w:p>
-              </w:tc>
-            </w:tr>
-          </w:tbl>
-          <w:p>
-            <w:pPr>
-              <w:spacing w:after="0" w:line="240" w:lineRule="atLeast"/>
-              <w:rPr>
-                <w:rFonts w:ascii="Arial" w:eastAsia="Times New Roman" w:hAnsi="Arial" w:cs="Arial"/>
-                <w:vanish/>
-                <w:color w:val="000000"/>
-                <w:sz w:val="24"/>
-                <w:szCs w:val="24"/>
-              </w:rPr>
-            </w:pPr>
-          </w:p>
-          <w:tbl>
-            <w:tblPr>
-              <w:tblW w:w="2505" w:type="dxa"/>
-              <w:shd w:val="clear" w:color="auto" w:fill="FFFFFF"/>
-              <w:tblCellMar>
-                <w:top w:w="15" w:type="dxa"/>
-                <w:left w:w="15" w:type="dxa"/>
-                <w:bottom w:w="15" w:type="dxa"/>
-                <w:right w:w="15" w:type="dxa"/>
-              </w:tblCellMar>
-              <w:tblLook w:val="04A0" w:firstRow="1" w:lastRow="0" w:firstColumn="1" w:lastColumn="0" w:noHBand="0" w:noVBand="1"/>
-            </w:tblPr>
-            <w:tblGrid>
-              <w:gridCol w:w="2505"/>
-            </w:tblGrid>
-            <w:tr>
-              <w:tc>
-                <w:tcPr>
-                  <w:tcW w:w="0" w:type="auto"/>
-                  <w:shd w:val="clear" w:color="auto" w:fill="FFFFFF"/>
-                  <w:tcMar>
-                    <w:top w:w="75" w:type="dxa"/>
-                    <w:left w:w="0" w:type="dxa"/>
-                    <w:bottom w:w="0" w:type="dxa"/>
-                    <w:right w:w="0" w:type="dxa"/>
-                  </w:tcMar>
-                  <w:hideMark/>
-                </w:tcPr>
-                <w:p>
-                  <w:pPr>
-                    <w:spacing w:after="0" w:line="210" w:lineRule="atLeast"/>
-                    <w:rPr>
-                      <w:rFonts w:ascii="Tahoma" w:eastAsia="Times New Roman" w:hAnsi="Tahoma" w:cs="Tahoma"/>
-                      <w:color w:val="000000"/>
-                      <w:sz w:val="18"/>
-                      <w:szCs w:val="18"/>
-                    </w:rPr>
-                  </w:pPr>
-                  <w:r>
-                    <w:rPr>
-                      <w:rFonts w:ascii="Tahoma" w:eastAsia="Times New Roman" w:hAnsi="Tahoma" w:cs="Tahoma"/>
-                      <w:color w:val="000000"/>
-                      <w:sz w:val="18"/>
-                      <w:szCs w:val="18"/>
-                    </w:rPr>
-                    <w:t>8:50am</w:t>
-                  </w:r>
-                </w:p>
-              </w:tc>
-            </w:tr>
-          </w:tbl>
-          <w:p>
-            <w:pPr>
-              <w:spacing w:after="0" w:line="240" w:lineRule="atLeast"/>
-              <w:rPr>
-                <w:rFonts w:ascii="Arial" w:eastAsia="Times New Roman" w:hAnsi="Arial" w:cs="Arial"/>
-                <w:color w:val="000000"/>
-                <w:sz w:val="24"/>
-                <w:szCs w:val="24"/>
-              </w:rPr>
-            </w:pPr>
-          </w:p>
-        </w:tc>
-        <w:tc>
-          <w:tcPr>
-            <w:tcW w:w="0" w:type="auto"/>
-            <w:shd w:val="clear" w:color="auto" w:fill="FFFFFF"/>
-            <w:tcMar>
-              <w:top w:w="0" w:type="dxa"/>
-              <w:left w:w="105" w:type="dxa"/>
-              <w:bottom w:w="75" w:type="dxa"/>
-              <w:right w:w="105" w:type="dxa"/>
-            </w:tcMar>
-            <w:hideMark/>
-          </w:tcPr>
-          <w:tbl>
-            <w:tblPr>
-              <w:tblW w:w="2505" w:type="dxa"/>
-              <w:shd w:val="clear" w:color="auto" w:fill="FFFFFF"/>
-              <w:tblCellMar>
-                <w:top w:w="15" w:type="dxa"/>
-                <w:left w:w="15" w:type="dxa"/>
-                <w:bottom w:w="15" w:type="dxa"/>
-                <w:right w:w="15" w:type="dxa"/>
-              </w:tblCellMar>
-              <w:tblLook w:val="04A0" w:firstRow="1" w:lastRow="0" w:firstColumn="1" w:lastColumn="0" w:noHBand="0" w:noVBand="1"/>
-            </w:tblPr>
-            <w:tblGrid>
-              <w:gridCol w:w="2505"/>
-            </w:tblGrid>
-            <w:tr>
-              <w:tc>
-                <w:tcPr>
-                  <w:tcW w:w="0" w:type="auto"/>
-                  <w:shd w:val="clear" w:color="auto" w:fill="FFFFFF"/>
-                  <w:tcMar>
-                    <w:top w:w="150" w:type="dxa"/>
-                    <w:left w:w="0" w:type="dxa"/>
-                    <w:bottom w:w="0" w:type="dxa"/>
-                    <w:right w:w="0" w:type="dxa"/>
-                  </w:tcMar>
-                  <w:hideMark/>
-                </w:tcPr>
-                <w:p>
-                  <w:pPr>
-                    <w:spacing w:after="0" w:line="210" w:lineRule="atLeast"/>
-                    <w:rPr>
-                      <w:rFonts w:ascii="Tahoma" w:eastAsia="Times New Roman" w:hAnsi="Tahoma" w:cs="Tahoma"/>
-                      <w:color w:val="000000"/>
-                      <w:sz w:val="18"/>
-                      <w:szCs w:val="18"/>
-                    </w:rPr>
-                  </w:pPr>
-                  <w:r>
-                    <w:rPr>
-                      <w:rFonts w:ascii="Tahoma" w:eastAsia="Times New Roman" w:hAnsi="Tahoma" w:cs="Tahoma"/>
-                      <w:color w:val="000000"/>
-                      <w:sz w:val="18"/>
-                      <w:szCs w:val="18"/>
-                    </w:rPr>
-                    <w:t>SANTO DOMINGO, DOMINICAN REPUBLIC</w:t>
-                  </w:r>
-                </w:p>
-              </w:tc>
-            </w:tr>
-          </w:tbl>
-          <w:p>
-            <w:pPr>
-              <w:spacing w:after="0" w:line="240" w:lineRule="atLeast"/>
-              <w:rPr>
-                <w:rFonts w:ascii="Arial" w:eastAsia="Times New Roman" w:hAnsi="Arial" w:cs="Arial"/>
-                <w:vanish/>
-                <w:color w:val="000000"/>
-                <w:sz w:val="24"/>
-                <w:szCs w:val="24"/>
-              </w:rPr>
-            </w:pPr>
-          </w:p>
-          <w:tbl>
-            <w:tblPr>
-              <w:tblW w:w="2505" w:type="dxa"/>
-              <w:shd w:val="clear" w:color="auto" w:fill="FFFFFF"/>
-              <w:tblCellMar>
-                <w:top w:w="15" w:type="dxa"/>
-                <w:left w:w="15" w:type="dxa"/>
-                <w:bottom w:w="15" w:type="dxa"/>
-                <w:right w:w="15" w:type="dxa"/>
-              </w:tblCellMar>
-              <w:tblLook w:val="04A0" w:firstRow="1" w:lastRow="0" w:firstColumn="1" w:lastColumn="0" w:noHBand="0" w:noVBand="1"/>
-            </w:tblPr>
-            <w:tblGrid>
-              <w:gridCol w:w="2505"/>
-            </w:tblGrid>
-            <w:tr>
-              <w:tc>
-                <w:tcPr>
-                  <w:tcW w:w="0" w:type="auto"/>
-                  <w:shd w:val="clear" w:color="auto" w:fill="FFFFFF"/>
-                  <w:tcMar>
-                    <w:top w:w="75" w:type="dxa"/>
-                    <w:left w:w="0" w:type="dxa"/>
-                    <w:bottom w:w="0" w:type="dxa"/>
-                    <w:right w:w="0" w:type="dxa"/>
-                  </w:tcMar>
-                  <w:hideMark/>
-                </w:tcPr>
-                <w:p>
-                  <w:pPr>
-                    <w:spacing w:after="0" w:line="210" w:lineRule="atLeast"/>
-                    <w:rPr>
-                      <w:rFonts w:ascii="Tahoma" w:eastAsia="Times New Roman" w:hAnsi="Tahoma" w:cs="Tahoma"/>
-                      <w:color w:val="000000"/>
-                      <w:sz w:val="18"/>
-                      <w:szCs w:val="18"/>
-                    </w:rPr>
-                  </w:pPr>
-                  <w:r>
-                    <w:rPr>
-                      <w:rFonts w:ascii="Tahoma" w:eastAsia="Times New Roman" w:hAnsi="Tahoma" w:cs="Tahoma"/>
-                      <w:color w:val="000000"/>
-                      <w:sz w:val="18"/>
-                      <w:szCs w:val="18"/>
-                    </w:rPr>
-                    <w:t>12:48pm</w:t>
-                  </w:r>
-                </w:p>
-              </w:tc>
-            </w:tr>
-          </w:tbl>
-          <w:p>
-            <w:pPr>
-              <w:spacing w:after="0" w:line="240" w:lineRule="atLeast"/>
-              <w:rPr>
-                <w:rFonts w:ascii="Arial" w:eastAsia="Times New Roman" w:hAnsi="Arial" w:cs="Arial"/>
-                <w:color w:val="000000"/>
-                <w:sz w:val="24"/>
-                <w:szCs w:val="24"/>
-              </w:rPr>
-            </w:pPr>
-          </w:p>
-        </w:tc>
-      </w:tr>
-      <w:tr>
-        <w:tc>
-          <w:tcPr>
-            <w:tcW w:w="2625" w:type="dxa"/>
-            <w:shd w:val="clear" w:color="auto" w:fill="DDDDDC"/>
-            <w:tcMar>
-              <w:top w:w="75" w:type="dxa"/>
-              <w:left w:w="150" w:type="dxa"/>
-              <w:bottom w:w="75" w:type="dxa"/>
-              <w:right w:w="150" w:type="dxa"/>
-            </w:tcMar>
-            <w:vAlign w:val="center"/>
-            <w:hideMark/>
-          </w:tcPr>
-          <w:p>
-            <w:pPr>
-              <w:spacing w:after="0" w:line="240" w:lineRule="atLeast"/>
-              <w:rPr>
-                <w:rFonts w:ascii="Tahoma" w:eastAsia="Times New Roman" w:hAnsi="Tahoma" w:cs="Tahoma"/>
-                <w:color w:val="000000"/>
-                <w:sz w:val="20"/>
-                <w:szCs w:val="20"/>
-              </w:rPr>
-            </w:pPr>
-            <w:r>
-              <w:rPr>
-                <w:rFonts w:ascii="Tahoma" w:eastAsia="Times New Roman" w:hAnsi="Tahoma" w:cs="Tahoma"/>
-                <w:b/>
-                <w:bCs/>
-                <w:color w:val="000000"/>
-                <w:sz w:val="20"/>
-                <w:szCs w:val="20"/>
-              </w:rPr>
-              <w:t>Sun, 11SEP</w:t>
-            </w:r>
-          </w:p>
-        </w:tc>
-        <w:tc>
-          <w:tcPr>
-            <w:tcW w:w="2625" w:type="dxa"/>
-            <w:shd w:val="clear" w:color="auto" w:fill="DDDDDC"/>
-            <w:tcMar>
-              <w:top w:w="75" w:type="dxa"/>
-              <w:left w:w="90" w:type="dxa"/>
-              <w:bottom w:w="75" w:type="dxa"/>
-              <w:right w:w="90" w:type="dxa"/>
-            </w:tcMar>
-            <w:vAlign w:val="center"/>
-            <w:hideMark/>
-          </w:tcPr>
-          <w:p>
-            <w:pPr>
-              <w:spacing w:after="0" w:line="240" w:lineRule="atLeast"/>
-              <w:rPr>
-                <w:rFonts w:ascii="Tahoma" w:eastAsia="Times New Roman" w:hAnsi="Tahoma" w:cs="Tahoma"/>
-                <w:color w:val="000000"/>
-                <w:sz w:val="20"/>
-                <w:szCs w:val="20"/>
-              </w:rPr>
-            </w:pPr>
-            <w:r>
-              <w:rPr>
-                <w:rFonts w:ascii="Tahoma" w:eastAsia="Times New Roman" w:hAnsi="Tahoma" w:cs="Tahoma"/>
-                <w:b/>
-                <w:bCs/>
-                <w:color w:val="000000"/>
-                <w:sz w:val="20"/>
-                <w:szCs w:val="20"/>
-              </w:rPr>
-              <w:t>DEPART</w:t>
-            </w:r>
-          </w:p>
-        </w:tc>
-        <w:tc>
-          <w:tcPr>
-            <w:tcW w:w="2625" w:type="dxa"/>
-            <w:shd w:val="clear" w:color="auto" w:fill="DDDDDC"/>
-            <w:tcMar>
-              <w:top w:w="75" w:type="dxa"/>
-              <w:left w:w="90" w:type="dxa"/>
-              <w:bottom w:w="75" w:type="dxa"/>
-              <w:right w:w="90" w:type="dxa"/>
-            </w:tcMar>
-            <w:vAlign w:val="center"/>
-            <w:hideMark/>
-          </w:tcPr>
-          <w:p>
-            <w:pPr>
-              <w:spacing w:after="0" w:line="240" w:lineRule="atLeast"/>
-              <w:rPr>
-                <w:rFonts w:ascii="Tahoma" w:eastAsia="Times New Roman" w:hAnsi="Tahoma" w:cs="Tahoma"/>
-                <w:color w:val="000000"/>
-                <w:sz w:val="20"/>
-                <w:szCs w:val="20"/>
-              </w:rPr>
-            </w:pPr>
-            <w:r>
-              <w:rPr>
-                <w:rFonts w:ascii="Tahoma" w:eastAsia="Times New Roman" w:hAnsi="Tahoma" w:cs="Tahoma"/>
-                <w:b/>
-                <w:bCs/>
-                <w:color w:val="000000"/>
-                <w:sz w:val="20"/>
-                <w:szCs w:val="20"/>
-              </w:rPr>
-              <w:t>ARRIVE</w:t>
-            </w:r>
-          </w:p>
-        </w:tc>
-      </w:tr>
-      <w:tr>
-        <w:tc>
-          <w:tcPr>
-            <w:tcW w:w="0" w:type="auto"/>
-            <w:shd w:val="clear" w:color="auto" w:fill="FFFFFF"/>
-            <w:tcMar>
-              <w:top w:w="0" w:type="dxa"/>
-              <w:left w:w="105" w:type="dxa"/>
-              <w:bottom w:w="75" w:type="dxa"/>
-              <w:right w:w="105" w:type="dxa"/>
-            </w:tcMar>
-            <w:hideMark/>
-          </w:tcPr>
-          <w:tbl>
-            <w:tblPr>
-              <w:tblW w:w="2580" w:type="dxa"/>
-              <w:shd w:val="clear" w:color="auto" w:fill="FFFFFF"/>
-              <w:tblCellMar>
-                <w:top w:w="15" w:type="dxa"/>
-                <w:left w:w="15" w:type="dxa"/>
-                <w:bottom w:w="15" w:type="dxa"/>
-                <w:right w:w="15" w:type="dxa"/>
-              </w:tblCellMar>
-              <w:tblLook w:val="04A0" w:firstRow="1" w:lastRow="0" w:firstColumn="1" w:lastColumn="0" w:noHBand="0" w:noVBand="1"/>
-            </w:tblPr>
-            <w:tblGrid>
-              <w:gridCol w:w="2580"/>
-            </w:tblGrid>
-            <w:tr>
-              <w:tc>
-                <w:tcPr>
-                  <w:tcW w:w="0" w:type="auto"/>
-                  <w:shd w:val="clear" w:color="auto" w:fill="FFFFFF"/>
-                  <w:tcMar>
-                    <w:top w:w="150" w:type="dxa"/>
-                    <w:left w:w="0" w:type="dxa"/>
-                    <w:bottom w:w="0" w:type="dxa"/>
-                    <w:right w:w="0" w:type="dxa"/>
-                  </w:tcMar>
-                  <w:hideMark/>
-                </w:tcPr>
-                <w:p>
-                  <w:pPr>
-                    <w:spacing w:after="0" w:line="210" w:lineRule="atLeast"/>
-                    <w:rPr>
-                      <w:rFonts w:ascii="Tahoma" w:eastAsia="Times New Roman" w:hAnsi="Tahoma" w:cs="Tahoma"/>
-                      <w:color w:val="000000"/>
-                      <w:sz w:val="18"/>
-                      <w:szCs w:val="18"/>
-                    </w:rPr>
-                  </w:pPr>
-                  <w:r>
-                    <w:rPr>
-                      <w:rFonts w:ascii="Tahoma" w:eastAsia="Times New Roman" w:hAnsi="Tahoma" w:cs="Tahoma"/>
-                      <w:color w:val="000000"/>
-                      <w:sz w:val="18"/>
-                      <w:szCs w:val="18"/>
-                    </w:rPr>
-                    <w:t>DELTA 324</w:t>
-                  </w:r>
-                </w:p>
-              </w:tc>
-            </w:tr>
-          </w:tbl>
-          <w:p>
-            <w:pPr>
-              <w:spacing w:after="0" w:line="240" w:lineRule="atLeast"/>
-              <w:rPr>
-                <w:rFonts w:ascii="Arial" w:eastAsia="Times New Roman" w:hAnsi="Arial" w:cs="Arial"/>
-                <w:vanish/>
-                <w:color w:val="000000"/>
-                <w:sz w:val="24"/>
-                <w:szCs w:val="24"/>
-              </w:rPr>
-            </w:pPr>
-          </w:p>
-          <w:tbl>
-            <w:tblPr>
-              <w:tblW w:w="2580" w:type="dxa"/>
-              <w:shd w:val="clear" w:color="auto" w:fill="FFFFFF"/>
-              <w:tblCellMar>
-                <w:top w:w="15" w:type="dxa"/>
-                <w:left w:w="15" w:type="dxa"/>
-                <w:bottom w:w="15" w:type="dxa"/>
-                <w:right w:w="15" w:type="dxa"/>
-              </w:tblCellMar>
-              <w:tblLook w:val="04A0" w:firstRow="1" w:lastRow="0" w:firstColumn="1" w:lastColumn="0" w:noHBand="0" w:noVBand="1"/>
-            </w:tblPr>
-            <w:tblGrid>
-              <w:gridCol w:w="2580"/>
-            </w:tblGrid>
-            <w:tr>
-              <w:tc>
-                <w:tcPr>
-                  <w:tcW w:w="0" w:type="auto"/>
-                  <w:shd w:val="clear" w:color="auto" w:fill="FFFFFF"/>
-                  <w:tcMar>
-                    <w:top w:w="75" w:type="dxa"/>
-                    <w:left w:w="0" w:type="dxa"/>
-                    <w:bottom w:w="0" w:type="dxa"/>
-                    <w:right w:w="0" w:type="dxa"/>
-                  </w:tcMar>
-                  <w:hideMark/>
-                </w:tcPr>
-                <w:p>
-                  <w:pPr>
-                    <w:spacing w:after="0" w:line="210" w:lineRule="atLeast"/>
-                    <w:rPr>
-                      <w:rFonts w:ascii="Tahoma" w:eastAsia="Times New Roman" w:hAnsi="Tahoma" w:cs="Tahoma"/>
-                      <w:color w:val="000000"/>
-                      <w:sz w:val="18"/>
-                      <w:szCs w:val="18"/>
-                    </w:rPr>
-                  </w:pPr>
-                  <w:r>
-                    <w:rPr>
-                      <w:rFonts w:ascii="Tahoma" w:eastAsia="Times New Roman" w:hAnsi="Tahoma" w:cs="Tahoma"/>
-                      <w:color w:val="000000"/>
-                      <w:sz w:val="18"/>
-                      <w:szCs w:val="18"/>
-                    </w:rPr>
-                    <w:t>BUSINESS (O)</w:t>
-                  </w:r>
-                </w:p>
-              </w:tc>
-            </w:tr>
-          </w:tbl>
-          <w:p>
-            <w:pPr>
-              <w:spacing w:after="0" w:line="240" w:lineRule="atLeast"/>
-              <w:rPr>
-                <w:rFonts w:ascii="Arial" w:eastAsia="Times New Roman" w:hAnsi="Arial" w:cs="Arial"/>
-                <w:color w:val="000000"/>
-                <w:sz w:val="24"/>
-                <w:szCs w:val="24"/>
-              </w:rPr>
-            </w:pPr>
-          </w:p>
-        </w:tc>
-        <w:tc>
-          <w:tcPr>
-            <w:tcW w:w="0" w:type="auto"/>
-            <w:shd w:val="clear" w:color="auto" w:fill="FFFFFF"/>
-            <w:tcMar>
-              <w:top w:w="0" w:type="dxa"/>
-              <w:left w:w="105" w:type="dxa"/>
-              <w:bottom w:w="75" w:type="dxa"/>
-              <w:right w:w="105" w:type="dxa"/>
-            </w:tcMar>
-            <w:hideMark/>
-          </w:tcPr>
-          <w:tbl>
-            <w:tblPr>
-              <w:tblW w:w="2505" w:type="dxa"/>
-              <w:shd w:val="clear" w:color="auto" w:fill="FFFFFF"/>
-              <w:tblCellMar>
-                <w:top w:w="15" w:type="dxa"/>
-                <w:left w:w="15" w:type="dxa"/>
-                <w:bottom w:w="15" w:type="dxa"/>
-                <w:right w:w="15" w:type="dxa"/>
-              </w:tblCellMar>
-              <w:tblLook w:val="04A0" w:firstRow="1" w:lastRow="0" w:firstColumn="1" w:lastColumn="0" w:noHBand="0" w:noVBand="1"/>
-            </w:tblPr>
-            <w:tblGrid>
-              <w:gridCol w:w="2505"/>
-            </w:tblGrid>
-            <w:tr>
-              <w:tc>
-                <w:tcPr>
-                  <w:tcW w:w="0" w:type="auto"/>
-                  <w:shd w:val="clear" w:color="auto" w:fill="FFFFFF"/>
-                  <w:tcMar>
-                    <w:top w:w="150" w:type="dxa"/>
-                    <w:left w:w="0" w:type="dxa"/>
-                    <w:bottom w:w="0" w:type="dxa"/>
-                    <w:right w:w="0" w:type="dxa"/>
-                  </w:tcMar>
-                  <w:hideMark/>
-                </w:tcPr>
-                <w:p>
-                  <w:pPr>
-                    <w:spacing w:after="0" w:line="210" w:lineRule="atLeast"/>
-                    <w:rPr>
-                      <w:rFonts w:ascii="Tahoma" w:eastAsia="Times New Roman" w:hAnsi="Tahoma" w:cs="Tahoma"/>
-                      <w:color w:val="000000"/>
-                      <w:sz w:val="18"/>
-                      <w:szCs w:val="18"/>
-                    </w:rPr>
-                  </w:pPr>
-                  <w:r>
-                    <w:rPr>
-                      <w:rFonts w:ascii="Tahoma" w:eastAsia="Times New Roman" w:hAnsi="Tahoma" w:cs="Tahoma"/>
-                      <w:color w:val="000000"/>
-                      <w:sz w:val="18"/>
-                      <w:szCs w:val="18"/>
-                    </w:rPr>
-                    <w:t>SANTO DOMINGO, DOMINICAN REPUBLIC</w:t>
-                  </w:r>
-                </w:p>
-              </w:tc>
-            </w:tr>
-          </w:tbl>
-          <w:p>
-            <w:pPr>
-              <w:spacing w:after="0" w:line="240" w:lineRule="atLeast"/>
-              <w:rPr>
-                <w:rFonts w:ascii="Arial" w:eastAsia="Times New Roman" w:hAnsi="Arial" w:cs="Arial"/>
-                <w:vanish/>
-                <w:color w:val="000000"/>
-                <w:sz w:val="24"/>
-                <w:szCs w:val="24"/>
-              </w:rPr>
-            </w:pPr>
-          </w:p>
-          <w:tbl>
-            <w:tblPr>
-              <w:tblW w:w="2505" w:type="dxa"/>
-              <w:shd w:val="clear" w:color="auto" w:fill="FFFFFF"/>
-              <w:tblCellMar>
-                <w:top w:w="15" w:type="dxa"/>
-                <w:left w:w="15" w:type="dxa"/>
-                <w:bottom w:w="15" w:type="dxa"/>
-                <w:right w:w="15" w:type="dxa"/>
-              </w:tblCellMar>
-              <w:tblLook w:val="04A0" w:firstRow="1" w:lastRow="0" w:firstColumn="1" w:lastColumn="0" w:noHBand="0" w:noVBand="1"/>
-            </w:tblPr>
-            <w:tblGrid>
-              <w:gridCol w:w="2505"/>
-            </w:tblGrid>
-            <w:tr>
-              <w:tc>
-                <w:tcPr>
-                  <w:tcW w:w="0" w:type="auto"/>
-                  <w:shd w:val="clear" w:color="auto" w:fill="FFFFFF"/>
-                  <w:tcMar>
-                    <w:top w:w="75" w:type="dxa"/>
-                    <w:left w:w="0" w:type="dxa"/>
-                    <w:bottom w:w="0" w:type="dxa"/>
-                    <w:right w:w="0" w:type="dxa"/>
-                  </w:tcMar>
-                  <w:hideMark/>
-                </w:tcPr>
-                <w:p>
-                  <w:pPr>
-                    <w:spacing w:after="0" w:line="210" w:lineRule="atLeast"/>
-                    <w:rPr>
-                      <w:rFonts w:ascii="Tahoma" w:eastAsia="Times New Roman" w:hAnsi="Tahoma" w:cs="Tahoma"/>
-                      <w:color w:val="000000"/>
-                      <w:sz w:val="18"/>
-                      <w:szCs w:val="18"/>
-                    </w:rPr>
-                  </w:pPr>
-                  <w:r>
-                    <w:rPr>
-                      <w:rFonts w:ascii="Tahoma" w:eastAsia="Times New Roman" w:hAnsi="Tahoma" w:cs="Tahoma"/>
-                      <w:color w:val="000000"/>
-                      <w:sz w:val="18"/>
-                      <w:szCs w:val="18"/>
-                    </w:rPr>
-                    <w:t>1:50pm</w:t>
-                  </w:r>
-                </w:p>
-              </w:tc>
-            </w:tr>
-          </w:tbl>
-          <w:p>
-            <w:pPr>
-              <w:spacing w:after="0" w:line="240" w:lineRule="atLeast"/>
-              <w:rPr>
-                <w:rFonts w:ascii="Arial" w:eastAsia="Times New Roman" w:hAnsi="Arial" w:cs="Arial"/>
-                <w:color w:val="000000"/>
-                <w:sz w:val="24"/>
-                <w:szCs w:val="24"/>
-              </w:rPr>
-            </w:pPr>
-          </w:p>
-        </w:tc>
-        <w:tc>
-          <w:tcPr>
-            <w:tcW w:w="0" w:type="auto"/>
-            <w:shd w:val="clear" w:color="auto" w:fill="FFFFFF"/>
-            <w:tcMar>
-              <w:top w:w="0" w:type="dxa"/>
-              <w:left w:w="105" w:type="dxa"/>
-              <w:bottom w:w="75" w:type="dxa"/>
-              <w:right w:w="105" w:type="dxa"/>
-            </w:tcMar>
-            <w:hideMark/>
-          </w:tcPr>
-          <w:tbl>
-            <w:tblPr>
-              <w:tblW w:w="2505" w:type="dxa"/>
-              <w:shd w:val="clear" w:color="auto" w:fill="FFFFFF"/>
-              <w:tblCellMar>
-                <w:top w:w="15" w:type="dxa"/>
-                <w:left w:w="15" w:type="dxa"/>
-                <w:bottom w:w="15" w:type="dxa"/>
-                <w:right w:w="15" w:type="dxa"/>
-              </w:tblCellMar>
-              <w:tblLook w:val="04A0" w:firstRow="1" w:lastRow="0" w:firstColumn="1" w:lastColumn="0" w:noHBand="0" w:noVBand="1"/>
-            </w:tblPr>
-            <w:tblGrid>
-              <w:gridCol w:w="2505"/>
-            </w:tblGrid>
-            <w:tr>
-              <w:tc>
-                <w:tcPr>
-                  <w:tcW w:w="0" w:type="auto"/>
-                  <w:shd w:val="clear" w:color="auto" w:fill="FFFFFF"/>
-                  <w:tcMar>
-                    <w:top w:w="150" w:type="dxa"/>
-                    <w:left w:w="0" w:type="dxa"/>
-                    <w:bottom w:w="0" w:type="dxa"/>
-                    <w:right w:w="0" w:type="dxa"/>
-                  </w:tcMar>
-                  <w:hideMark/>
-                </w:tcPr>
-                <w:p>
-                  <w:pPr>
-                    <w:spacing w:after="0" w:line="210" w:lineRule="atLeast"/>
-                    <w:rPr>
-                      <w:rFonts w:ascii="Tahoma" w:eastAsia="Times New Roman" w:hAnsi="Tahoma" w:cs="Tahoma"/>
-                      <w:color w:val="000000"/>
-                      <w:sz w:val="18"/>
-                      <w:szCs w:val="18"/>
-                    </w:rPr>
-                  </w:pPr>
-                  <w:r>
-                    <w:rPr>
-                      <w:rFonts w:ascii="Tahoma" w:eastAsia="Times New Roman" w:hAnsi="Tahoma" w:cs="Tahoma"/>
-                      <w:color w:val="000000"/>
-                      <w:sz w:val="18"/>
-                      <w:szCs w:val="18"/>
-                    </w:rPr>
-                    <w:t>ATLANTA</w:t>
-                  </w:r>
-                </w:p>
-              </w:tc>
-            </w:tr>
-          </w:tbl>
-          <w:p>
-            <w:pPr>
-              <w:spacing w:after="0" w:line="240" w:lineRule="atLeast"/>
-              <w:rPr>
-                <w:rFonts w:ascii="Arial" w:eastAsia="Times New Roman" w:hAnsi="Arial" w:cs="Arial"/>
-                <w:vanish/>
-                <w:color w:val="000000"/>
-                <w:sz w:val="24"/>
-                <w:szCs w:val="24"/>
-              </w:rPr>
-            </w:pPr>
-          </w:p>
-          <w:tbl>
-            <w:tblPr>
-              <w:tblW w:w="2505" w:type="dxa"/>
-              <w:shd w:val="clear" w:color="auto" w:fill="FFFFFF"/>
-              <w:tblCellMar>
-                <w:top w:w="15" w:type="dxa"/>
-                <w:left w:w="15" w:type="dxa"/>
-                <w:bottom w:w="15" w:type="dxa"/>
-                <w:right w:w="15" w:type="dxa"/>
-              </w:tblCellMar>
-              <w:tblLook w:val="04A0" w:firstRow="1" w:lastRow="0" w:firstColumn="1" w:lastColumn="0" w:noHBand="0" w:noVBand="1"/>
-            </w:tblPr>
-            <w:tblGrid>
-              <w:gridCol w:w="2505"/>
-            </w:tblGrid>
-            <w:tr>
-              <w:tc>
-                <w:tcPr>
-                  <w:tcW w:w="0" w:type="auto"/>
-                  <w:shd w:val="clear" w:color="auto" w:fill="FFFFFF"/>
-                  <w:tcMar>
-                    <w:top w:w="75" w:type="dxa"/>
-                    <w:left w:w="0" w:type="dxa"/>
-                    <w:bottom w:w="0" w:type="dxa"/>
-                    <w:right w:w="0" w:type="dxa"/>
-                  </w:tcMar>
-                  <w:hideMark/>
-                </w:tcPr>
-                <w:p>
-                  <w:pPr>
-                    <w:spacing w:after="0" w:line="210" w:lineRule="atLeast"/>
-                    <w:rPr>
-                      <w:rFonts w:ascii="Tahoma" w:eastAsia="Times New Roman" w:hAnsi="Tahoma" w:cs="Tahoma"/>
-                      <w:color w:val="000000"/>
-                      <w:sz w:val="18"/>
-                      <w:szCs w:val="18"/>
-                    </w:rPr>
-                  </w:pPr>
-                  <w:r>
-                    <w:rPr>
-                      <w:rFonts w:ascii="Tahoma" w:eastAsia="Times New Roman" w:hAnsi="Tahoma" w:cs="Tahoma"/>
-                      <w:color w:val="000000"/>
-                      <w:sz w:val="18"/>
-                      <w:szCs w:val="18"/>
-                    </w:rPr>
-                    <w:t>5:16pm</w:t>
-                  </w:r>
-                </w:p>
-              </w:tc>
-            </w:tr>
-          </w:tbl>
-          <w:p>
-            <w:pPr>
-              <w:spacing w:after="0" w:line="240" w:lineRule="atLeast"/>
-              <w:rPr>
-                <w:rFonts w:ascii="Arial" w:eastAsia="Times New Roman" w:hAnsi="Arial" w:cs="Arial"/>
-                <w:color w:val="000000"/>
-                <w:sz w:val="24"/>
-                <w:szCs w:val="24"/>
-              </w:rPr>
-            </w:pPr>
-          </w:p>
-        </w:tc>
-      </w:tr>
-      <w:tr>
-        <w:tc>
-          <w:tcPr>
-            <w:tcW w:w="0" w:type="auto"/>
-            <w:shd w:val="clear" w:color="auto" w:fill="FFFFFF"/>
-            <w:tcMar>
-              <w:top w:w="0" w:type="dxa"/>
-              <w:left w:w="105" w:type="dxa"/>
-              <w:bottom w:w="75" w:type="dxa"/>
-              <w:right w:w="105" w:type="dxa"/>
-            </w:tcMar>
-            <w:hideMark/>
-          </w:tcPr>
-          <w:tbl>
-            <w:tblPr>
-              <w:tblW w:w="2580" w:type="dxa"/>
-              <w:shd w:val="clear" w:color="auto" w:fill="FFFFFF"/>
-              <w:tblCellMar>
-                <w:top w:w="15" w:type="dxa"/>
-                <w:left w:w="15" w:type="dxa"/>
-                <w:bottom w:w="15" w:type="dxa"/>
-                <w:right w:w="15" w:type="dxa"/>
-              </w:tblCellMar>
-              <w:tblLook w:val="04A0" w:firstRow="1" w:lastRow="0" w:firstColumn="1" w:lastColumn="0" w:noHBand="0" w:noVBand="1"/>
-            </w:tblPr>
-            <w:tblGrid>
-              <w:gridCol w:w="2580"/>
-            </w:tblGrid>
-            <w:tr>
-              <w:tc>
-                <w:tcPr>
-                  <w:tcW w:w="0" w:type="auto"/>
-                  <w:shd w:val="clear" w:color="auto" w:fill="FFFFFF"/>
-                  <w:tcMar>
-                    <w:top w:w="150" w:type="dxa"/>
-                    <w:left w:w="0" w:type="dxa"/>
-                    <w:bottom w:w="0" w:type="dxa"/>
-                    <w:right w:w="0" w:type="dxa"/>
-                  </w:tcMar>
-                  <w:hideMark/>
-                </w:tcPr>
-                <w:p>
-                  <w:pPr>
-                    <w:spacing w:after="0" w:line="210" w:lineRule="atLeast"/>
-                    <w:rPr>
-                      <w:rFonts w:ascii="Tahoma" w:eastAsia="Times New Roman" w:hAnsi="Tahoma" w:cs="Tahoma"/>
-                      <w:color w:val="000000"/>
-                      <w:sz w:val="18"/>
-                      <w:szCs w:val="18"/>
-                    </w:rPr>
-                  </w:pPr>
-                  <w:r>
-                    <w:rPr>
-                      <w:rFonts w:ascii="Tahoma" w:eastAsia="Times New Roman" w:hAnsi="Tahoma" w:cs="Tahoma"/>
-                      <w:color w:val="000000"/>
-                      <w:sz w:val="18"/>
-                      <w:szCs w:val="18"/>
-                    </w:rPr>
-                    <w:t>DELTA 2164</w:t>
-                  </w:r>
-                </w:p>
-              </w:tc>
-            </w:tr>
-          </w:tbl>
-          <w:p>
-            <w:pPr>
-              <w:spacing w:after="0" w:line="240" w:lineRule="atLeast"/>
-              <w:rPr>
-                <w:rFonts w:ascii="Arial" w:eastAsia="Times New Roman" w:hAnsi="Arial" w:cs="Arial"/>
-                <w:vanish/>
-                <w:color w:val="000000"/>
-                <w:sz w:val="24"/>
-                <w:szCs w:val="24"/>
-              </w:rPr>
-            </w:pPr>
-          </w:p>
-          <w:tbl>
-            <w:tblPr>
-              <w:tblW w:w="2580" w:type="dxa"/>
-              <w:shd w:val="clear" w:color="auto" w:fill="FFFFFF"/>
-              <w:tblCellMar>
-                <w:top w:w="15" w:type="dxa"/>
-                <w:left w:w="15" w:type="dxa"/>
-                <w:bottom w:w="15" w:type="dxa"/>
-                <w:right w:w="15" w:type="dxa"/>
-              </w:tblCellMar>
-              <w:tblLook w:val="04A0" w:firstRow="1" w:lastRow="0" w:firstColumn="1" w:lastColumn="0" w:noHBand="0" w:noVBand="1"/>
-            </w:tblPr>
-            <w:tblGrid>
-              <w:gridCol w:w="2580"/>
-            </w:tblGrid>
-            <w:tr>
-              <w:tc>
-                <w:tcPr>
-                  <w:tcW w:w="0" w:type="auto"/>
-                  <w:shd w:val="clear" w:color="auto" w:fill="FFFFFF"/>
-                  <w:tcMar>
-                    <w:top w:w="75" w:type="dxa"/>
-                    <w:left w:w="0" w:type="dxa"/>
-                    <w:bottom w:w="0" w:type="dxa"/>
-                    <w:right w:w="0" w:type="dxa"/>
-                  </w:tcMar>
-                  <w:hideMark/>
-                </w:tcPr>
-                <w:p>
-                  <w:pPr>
-                    <w:spacing w:after="0" w:line="210" w:lineRule="atLeast"/>
-                    <w:rPr>
-                      <w:rFonts w:ascii="Tahoma" w:eastAsia="Times New Roman" w:hAnsi="Tahoma" w:cs="Tahoma"/>
-                      <w:color w:val="000000"/>
-                      <w:sz w:val="18"/>
-                      <w:szCs w:val="18"/>
-                    </w:rPr>
-                  </w:pPr>
-                  <w:r>
-                    <w:rPr>
-                      <w:rFonts w:ascii="Tahoma" w:eastAsia="Times New Roman" w:hAnsi="Tahoma" w:cs="Tahoma"/>
-                      <w:color w:val="000000"/>
-                      <w:sz w:val="18"/>
-                      <w:szCs w:val="18"/>
-                    </w:rPr>
-                    <w:t>FIRST (R)</w:t>
-                  </w:r>
-                </w:p>
-              </w:tc>
-            </w:tr>
-          </w:tbl>
-          <w:p>
-            <w:pPr>
-              <w:spacing w:after="0" w:line="240" w:lineRule="atLeast"/>
-              <w:rPr>
-                <w:rFonts w:ascii="Arial" w:eastAsia="Times New Roman" w:hAnsi="Arial" w:cs="Arial"/>
-                <w:color w:val="000000"/>
-                <w:sz w:val="24"/>
-                <w:szCs w:val="24"/>
-              </w:rPr>
-            </w:pPr>
-          </w:p>
-        </w:tc>
-        <w:tc>
-          <w:tcPr>
-            <w:tcW w:w="0" w:type="auto"/>
-            <w:shd w:val="clear" w:color="auto" w:fill="FFFFFF"/>
-            <w:tcMar>
-              <w:top w:w="0" w:type="dxa"/>
-              <w:left w:w="105" w:type="dxa"/>
-              <w:bottom w:w="75" w:type="dxa"/>
-              <w:right w:w="105" w:type="dxa"/>
-            </w:tcMar>
-            <w:hideMark/>
-          </w:tcPr>
-          <w:tbl>
-            <w:tblPr>
-              <w:tblW w:w="2505" w:type="dxa"/>
-              <w:shd w:val="clear" w:color="auto" w:fill="FFFFFF"/>
-              <w:tblCellMar>
-                <w:top w:w="15" w:type="dxa"/>
-                <w:left w:w="15" w:type="dxa"/>
-                <w:bottom w:w="15" w:type="dxa"/>
-                <w:right w:w="15" w:type="dxa"/>
-              </w:tblCellMar>
-              <w:tblLook w:val="04A0" w:firstRow="1" w:lastRow="0" w:firstColumn="1" w:lastColumn="0" w:noHBand="0" w:noVBand="1"/>
-            </w:tblPr>
-            <w:tblGrid>
-              <w:gridCol w:w="2505"/>
-            </w:tblGrid>
-            <w:tr>
-              <w:tc>
-                <w:tcPr>
-                  <w:tcW w:w="0" w:type="auto"/>
-                  <w:shd w:val="clear" w:color="auto" w:fill="FFFFFF"/>
-                  <w:tcMar>
-                    <w:top w:w="150" w:type="dxa"/>
-                    <w:left w:w="0" w:type="dxa"/>
-                    <w:bottom w:w="0" w:type="dxa"/>
-                    <w:right w:w="0" w:type="dxa"/>
-                  </w:tcMar>
-                  <w:hideMark/>
-                </w:tcPr>
-                <w:p>
-                  <w:pPr>
-                    <w:spacing w:after="0" w:line="210" w:lineRule="atLeast"/>
-                    <w:rPr>
-                      <w:rFonts w:ascii="Tahoma" w:eastAsia="Times New Roman" w:hAnsi="Tahoma" w:cs="Tahoma"/>
-                      <w:color w:val="000000"/>
-                      <w:sz w:val="18"/>
-                      <w:szCs w:val="18"/>
-                    </w:rPr>
-                  </w:pPr>
-                  <w:r>
-                    <w:rPr>
-                      <w:rFonts w:ascii="Tahoma" w:eastAsia="Times New Roman" w:hAnsi="Tahoma" w:cs="Tahoma"/>
-                      <w:color w:val="000000"/>
-                      <w:sz w:val="18"/>
-                      <w:szCs w:val="18"/>
-                    </w:rPr>
-                    <w:t>ATLANTA</w:t>
-                  </w:r>
-                </w:p>
-              </w:tc>
-            </w:tr>
-          </w:tbl>
-          <w:p>
-            <w:pPr>
-              <w:spacing w:after="0" w:line="240" w:lineRule="atLeast"/>
-              <w:rPr>
-                <w:rFonts w:ascii="Arial" w:eastAsia="Times New Roman" w:hAnsi="Arial" w:cs="Arial"/>
-                <w:vanish/>
-                <w:color w:val="000000"/>
-                <w:sz w:val="24"/>
-                <w:szCs w:val="24"/>
-              </w:rPr>
-            </w:pPr>
-          </w:p>
-          <w:tbl>
-            <w:tblPr>
-              <w:tblW w:w="2505" w:type="dxa"/>
-              <w:shd w:val="clear" w:color="auto" w:fill="FFFFFF"/>
-              <w:tblCellMar>
-                <w:top w:w="15" w:type="dxa"/>
-                <w:left w:w="15" w:type="dxa"/>
-                <w:bottom w:w="15" w:type="dxa"/>
-                <w:right w:w="15" w:type="dxa"/>
-              </w:tblCellMar>
-              <w:tblLook w:val="04A0" w:firstRow="1" w:lastRow="0" w:firstColumn="1" w:lastColumn="0" w:noHBand="0" w:noVBand="1"/>
-            </w:tblPr>
-            <w:tblGrid>
-              <w:gridCol w:w="2505"/>
-            </w:tblGrid>
-            <w:tr>
-              <w:tc>
-                <w:tcPr>
-                  <w:tcW w:w="0" w:type="auto"/>
-                  <w:shd w:val="clear" w:color="auto" w:fill="FFFFFF"/>
-                  <w:tcMar>
-                    <w:top w:w="75" w:type="dxa"/>
-                    <w:left w:w="0" w:type="dxa"/>
-                    <w:bottom w:w="0" w:type="dxa"/>
-                    <w:right w:w="0" w:type="dxa"/>
-                  </w:tcMar>
-                  <w:hideMark/>
-                </w:tcPr>
-                <w:p>
-                  <w:pPr>
-                    <w:spacing w:after="0" w:line="210" w:lineRule="atLeast"/>
-                    <w:rPr>
-                      <w:rFonts w:ascii="Tahoma" w:eastAsia="Times New Roman" w:hAnsi="Tahoma" w:cs="Tahoma"/>
-                      <w:color w:val="000000"/>
-                      <w:sz w:val="18"/>
-                      <w:szCs w:val="18"/>
-                    </w:rPr>
-                  </w:pPr>
-                  <w:r>
-                    <w:rPr>
-                      <w:rFonts w:ascii="Tahoma" w:eastAsia="Times New Roman" w:hAnsi="Tahoma" w:cs="Tahoma"/>
-                      <w:color w:val="000000"/>
-                      <w:sz w:val="18"/>
-                      <w:szCs w:val="18"/>
-                    </w:rPr>
-                    <w:t>6:57pm</w:t>
-                  </w:r>
-                </w:p>
-              </w:tc>
-            </w:tr>
-          </w:tbl>
-          <w:p>
-            <w:pPr>
-              <w:spacing w:after="0" w:line="240" w:lineRule="atLeast"/>
-              <w:rPr>
-                <w:rFonts w:ascii="Arial" w:eastAsia="Times New Roman" w:hAnsi="Arial" w:cs="Arial"/>
-                <w:color w:val="000000"/>
-                <w:sz w:val="24"/>
-                <w:szCs w:val="24"/>
-              </w:rPr>
-            </w:pPr>
-          </w:p>
-        </w:tc>
-        <w:tc>
-          <w:tcPr>
-            <w:tcW w:w="0" w:type="auto"/>
-            <w:shd w:val="clear" w:color="auto" w:fill="FFFFFF"/>
-            <w:tcMar>
-              <w:top w:w="0" w:type="dxa"/>
-              <w:left w:w="105" w:type="dxa"/>
-              <w:bottom w:w="75" w:type="dxa"/>
-              <w:right w:w="105" w:type="dxa"/>
-            </w:tcMar>
-            <w:hideMark/>
-          </w:tcPr>
-          <w:tbl>
-            <w:tblPr>
-              <w:tblW w:w="2505" w:type="dxa"/>
-              <w:shd w:val="clear" w:color="auto" w:fill="FFFFFF"/>
-              <w:tblCellMar>
-                <w:top w:w="15" w:type="dxa"/>
-                <w:left w:w="15" w:type="dxa"/>
-                <w:bottom w:w="15" w:type="dxa"/>
-                <w:right w:w="15" w:type="dxa"/>
-              </w:tblCellMar>
-              <w:tblLook w:val="04A0" w:firstRow="1" w:lastRow="0" w:firstColumn="1" w:lastColumn="0" w:noHBand="0" w:noVBand="1"/>
-            </w:tblPr>
-            <w:tblGrid>
-              <w:gridCol w:w="2505"/>
-            </w:tblGrid>
-            <w:tr>
-              <w:tc>
-                <w:tcPr>
-                  <w:tcW w:w="0" w:type="auto"/>
-                  <w:shd w:val="clear" w:color="auto" w:fill="FFFFFF"/>
-                  <w:tcMar>
-                    <w:top w:w="150" w:type="dxa"/>
-                    <w:left w:w="0" w:type="dxa"/>
-                    <w:bottom w:w="0" w:type="dxa"/>
-                    <w:right w:w="0" w:type="dxa"/>
-                  </w:tcMar>
-                  <w:hideMark/>
-                </w:tcPr>
-                <w:p>
-                  <w:pPr>
-                    <w:spacing w:after="0" w:line="210" w:lineRule="atLeast"/>
-                    <w:rPr>
-                      <w:rFonts w:ascii="Tahoma" w:eastAsia="Times New Roman" w:hAnsi="Tahoma" w:cs="Tahoma"/>
-                      <w:color w:val="000000"/>
-                      <w:sz w:val="18"/>
-                      <w:szCs w:val="18"/>
-                    </w:rPr>
-                  </w:pPr>
-                  <w:r>
-                    <w:rPr>
-                      <w:rFonts w:ascii="Tahoma" w:eastAsia="Times New Roman" w:hAnsi="Tahoma" w:cs="Tahoma"/>
-                      <w:color w:val="000000"/>
-                      <w:sz w:val="18"/>
-                      <w:szCs w:val="18"/>
-                    </w:rPr>
-                    <w:t>SALT LAKE CITY</w:t>
-                  </w:r>
-                </w:p>
-              </w:tc>
-            </w:tr>
-          </w:tbl>
-          <w:p>
-            <w:pPr>
-              <w:spacing w:after="0" w:line="240" w:lineRule="atLeast"/>
-              <w:rPr>
-                <w:rFonts w:ascii="Arial" w:eastAsia="Times New Roman" w:hAnsi="Arial" w:cs="Arial"/>
-                <w:vanish/>
-                <w:color w:val="000000"/>
-                <w:sz w:val="24"/>
-                <w:szCs w:val="24"/>
-              </w:rPr>
-            </w:pPr>
-          </w:p>
-          <w:tbl>
-            <w:tblPr>
-              <w:tblW w:w="2505" w:type="dxa"/>
-              <w:shd w:val="clear" w:color="auto" w:fill="FFFFFF"/>
-              <w:tblCellMar>
-                <w:top w:w="15" w:type="dxa"/>
-                <w:left w:w="15" w:type="dxa"/>
-                <w:bottom w:w="15" w:type="dxa"/>
-                <w:right w:w="15" w:type="dxa"/>
-              </w:tblCellMar>
-              <w:tblLook w:val="04A0" w:firstRow="1" w:lastRow="0" w:firstColumn="1" w:lastColumn="0" w:noHBand="0" w:noVBand="1"/>
-            </w:tblPr>
-            <w:tblGrid>
-              <w:gridCol w:w="2505"/>
-            </w:tblGrid>
-            <w:tr>
-              <w:tc>
-                <w:tcPr>
-                  <w:tcW w:w="0" w:type="auto"/>
-                  <w:shd w:val="clear" w:color="auto" w:fill="FFFFFF"/>
-                  <w:tcMar>
-                    <w:top w:w="75" w:type="dxa"/>
-                    <w:left w:w="0" w:type="dxa"/>
-                    <w:bottom w:w="0" w:type="dxa"/>
-                    <w:right w:w="0" w:type="dxa"/>
-                  </w:tcMar>
-                  <w:hideMark/>
-                </w:tcPr>
-                <w:p>
-                  <w:pPr>
-                    <w:spacing w:after="0" w:line="210" w:lineRule="atLeast"/>
-                    <w:rPr>
-                      <w:rFonts w:ascii="Tahoma" w:eastAsia="Times New Roman" w:hAnsi="Tahoma" w:cs="Tahoma"/>
-                      <w:color w:val="000000"/>
-                      <w:sz w:val="18"/>
-                      <w:szCs w:val="18"/>
-                    </w:rPr>
-                  </w:pPr>
-                  <w:r>
-                    <w:rPr>
-                      <w:rFonts w:ascii="Tahoma" w:eastAsia="Times New Roman" w:hAnsi="Tahoma" w:cs="Tahoma"/>
-                      <w:color w:val="000000"/>
-                      <w:sz w:val="18"/>
-                      <w:szCs w:val="18"/>
-                    </w:rPr>
-                    <w:t>8:59pm</w:t>
-                  </w:r>
-                </w:p>
-              </w:tc>
-            </w:tr>
-          </w:tbl>
-          <w:p>
-            <w:pPr>
-              <w:spacing w:after="0" w:line="240" w:lineRule="atLeast"/>
-              <w:rPr>
-                <w:rFonts w:ascii="Arial" w:eastAsia="Times New Roman" w:hAnsi="Arial" w:cs="Arial"/>
-                <w:color w:val="000000"/>
-                <w:sz w:val="24"/>
-                <w:szCs w:val="24"/>
-              </w:rPr>
-            </w:pPr>
-          </w:p>
-        </w:tc>
-      </w:tr>
-    </w:tbl>
-    <w:p>
-      <w:bookmarkStart w:id="0" w:name="_GoBack"/>
-      <w:bookmarkEnd w:id="0"/>
+    </w:p>
+    <w:p/>
+    <w:p/>
+    <w:p>
+      <w:r>
+        <w:rPr>
+          <w:noProof/>
+        </w:rPr>
+        <w:drawing>
+          <wp:inline distT="0" distB="0" distL="0" distR="0" wp14:anchorId="2C36F4D5" wp14:editId="535B5AD5">
+            <wp:extent cx="5943600" cy="5855335"/>
+            <wp:effectExtent l="0" t="0" r="0" b="0"/>
+            <wp:docPr id="1" name="Picture 1" descr="world maps"/>
+            <wp:cNvGraphicFramePr>
+              <a:graphicFrameLocks xmlns:a="http://schemas.openxmlformats.org/drawingml/2006/main" noChangeAspect="1"/>
+            </wp:cNvGraphicFramePr>
+            <a:graphic xmlns:a="http://schemas.openxmlformats.org/drawingml/2006/main">
+              <a:graphicData uri="http://schemas.openxmlformats.org/drawingml/2006/picture">
+                <pic:pic xmlns:pic="http://schemas.openxmlformats.org/drawingml/2006/picture">
+                  <pic:nvPicPr>
+                    <pic:cNvPr id="0" name="Picture 6" descr="world maps"/>
+                    <pic:cNvPicPr>
+                      <a:picLocks noChangeAspect="1" noChangeArrowheads="1"/>
+                    </pic:cNvPicPr>
+                  </pic:nvPicPr>
+                  <pic:blipFill>
+                    <a:blip r:embed="rId5" cstate="print">
+                      <a:extLst>
+                        <a:ext uri="{28A0092B-C50C-407E-A947-70E740481C1C}">
+                          <a14:useLocalDpi xmlns:a14="http://schemas.microsoft.com/office/drawing/2010/main" val="0"/>
+                        </a:ext>
+                      </a:extLst>
+                    </a:blip>
+                    <a:srcRect/>
+                    <a:stretch>
+                      <a:fillRect/>
+                    </a:stretch>
+                  </pic:blipFill>
+                  <pic:spPr bwMode="auto">
+                    <a:xfrm>
+                      <a:off x="0" y="0"/>
+                      <a:ext cx="5943600" cy="5855335"/>
+                    </a:xfrm>
+                    <a:prstGeom prst="rect">
+                      <a:avLst/>
+                    </a:prstGeom>
+                    <a:noFill/>
+                    <a:ln>
+                      <a:noFill/>
+                    </a:ln>
+                  </pic:spPr>
+                </pic:pic>
+              </a:graphicData>
+            </a:graphic>
+          </wp:inline>
+        </w:drawing>
+      </w:r>
+    </w:p>
+    <w:p>
+      <w:r>
+        <w:rPr>
+          <w:noProof/>
+        </w:rPr>
+        <w:lastRenderedPageBreak/>
+        <w:pict>
+          <v:shapetype id="_x0000_t75" coordsize="21600,21600" o:spt="75" o:preferrelative="t" path="m@4@5l@4@11@9@11@9@5xe" filled="f" stroked="f">
+            <v:stroke joinstyle="miter"/>
+            <v:formulas>
+              <v:f eqn="if lineDrawn pixelLineWidth 0"/>
+              <v:f eqn="sum @0 1 0"/>
+              <v:f eqn="sum 0 0 @1"/>
+              <v:f eqn="prod @2 1 2"/>
+              <v:f eqn="prod @3 21600 pixelWidth"/>
+              <v:f eqn="prod @3 21600 pixelHeight"/>
+              <v:f eqn="sum @0 0 1"/>
+              <v:f eqn="prod @6 1 2"/>
+              <v:f eqn="prod @7 21600 pixelWidth"/>
+              <v:f eqn="sum @8 21600 0"/>
+              <v:f eqn="prod @7 21600 pixelHeight"/>
+              <v:f eqn="sum @10 21600 0"/>
+            </v:formulas>
+            <v:path o:extrusionok="f" gradientshapeok="t" o:connecttype="rect"/>
+            <o:lock v:ext="edit" aspectratio="t"/>
+          </v:shapetype>
+          <v:shape id="_x0000_i1025" type="#_x0000_t75" style="width:468pt;height:312pt">
+            <v:imagedata r:id="rId6" o:title="Climate Regions"/>
+          </v:shape>
+        </w:pict>
+      </w:r>
     </w:p>
     <w:sectPr>
       <w:pgSz w:w="12240" w:h="15840" w:code="1"/>
@@ -5331,57 +3330,6 @@
       <w:u w:val="single"/>
     </w:rPr>
   </w:style>
-  <w:style w:type="paragraph" w:styleId="BalloonText">
-    <w:name w:val="Balloon Text"/>
-    <w:basedOn w:val="Normal"/>
-    <w:link w:val="BalloonTextChar"/>
-    <w:uiPriority w:val="99"/>
-    <w:semiHidden/>
-    <w:unhideWhenUsed/>
-    <w:rsid w:val="007B791C"/>
-    <w:pPr>
-      <w:spacing w:after="0" w:line="240" w:lineRule="auto"/>
-    </w:pPr>
-    <w:rPr>
-      <w:rFonts w:ascii="Segoe UI" w:hAnsi="Segoe UI" w:cs="Segoe UI"/>
-      <w:sz w:val="18"/>
-      <w:szCs w:val="18"/>
-    </w:rPr>
-  </w:style>
-  <w:style w:type="character" w:customStyle="1" w:styleId="BalloonTextChar">
-    <w:name w:val="Balloon Text Char"/>
-    <w:basedOn w:val="DefaultParagraphFont"/>
-    <w:link w:val="BalloonText"/>
-    <w:uiPriority w:val="99"/>
-    <w:semiHidden/>
-    <w:rsid w:val="007B791C"/>
-    <w:rPr>
-      <w:rFonts w:ascii="Segoe UI" w:hAnsi="Segoe UI" w:cs="Segoe UI"/>
-      <w:sz w:val="18"/>
-      <w:szCs w:val="18"/>
-    </w:rPr>
-  </w:style>
-  <w:style w:type="character" w:styleId="Strong">
-    <w:name w:val="Strong"/>
-    <w:basedOn w:val="DefaultParagraphFont"/>
-    <w:uiPriority w:val="22"/>
-    <w:qFormat/>
-    <w:rsid w:val="007B791C"/>
-    <w:rPr>
-      <w:b/>
-      <w:bCs/>
-    </w:rPr>
-  </w:style>
-  <w:style w:type="character" w:customStyle="1" w:styleId="aqj">
-    <w:name w:val="aqj"/>
-    <w:basedOn w:val="DefaultParagraphFont"/>
-    <w:rsid w:val="007B791C"/>
-  </w:style>
-  <w:style w:type="character" w:customStyle="1" w:styleId="apple-converted-space">
-    <w:name w:val="apple-converted-space"/>
-    <w:basedOn w:val="DefaultParagraphFont"/>
-    <w:rsid w:val="007B791C"/>
-  </w:style>
 </w:styles>
 </file>
 
@@ -5651,7 +3599,7 @@
 </file>
 
 <file path=customXml/itemProps1.xml><?xml version="1.0" encoding="utf-8"?>
-<ds:datastoreItem xmlns:ds="http://schemas.openxmlformats.org/officeDocument/2006/customXml" ds:itemID="{475C6608-5689-4302-AF40-44788C3788FA}">
+<ds:datastoreItem xmlns:ds="http://schemas.openxmlformats.org/officeDocument/2006/customXml" ds:itemID="{F1688D3C-308A-42E5-AB18-AA5854F3EE1D}">
   <ds:schemaRefs>
     <ds:schemaRef ds:uri="http://schemas.openxmlformats.org/officeDocument/2006/bibliography"/>
   </ds:schemaRefs>

</xml_diff>

<commit_message>
did a bunch of crap, lots of extra pages yay
</commit_message>
<xml_diff>
--- a/assets/ultimate-ap-test-cheat-sheet.docx
+++ b/assets/ultimate-ap-test-cheat-sheet.docx
@@ -298,11 +298,6 @@
       <w:r>
         <w:t>Morocco</w:t>
       </w:r>
-    </w:p>
-    <w:p>
-      <w:r>
-        <w:t>Sudan</w:t>
-      </w:r>
       <w:r>
         <w:tab/>
       </w:r>
@@ -379,6 +374,13 @@
           <w:u w:val="single"/>
         </w:rPr>
       </w:pPr>
+    </w:p>
+    <w:p>
+      <w:pPr>
+        <w:rPr>
+          <w:u w:val="single"/>
+        </w:rPr>
+      </w:pPr>
       <w:r>
         <w:rPr>
           <w:u w:val="single"/>
@@ -500,11 +502,7 @@
         <w:t>Swaziland</w:t>
       </w:r>
     </w:p>
-    <w:p>
-      <w:r>
-        <w:t>Madagascar</w:t>
-      </w:r>
-    </w:p>
+    <w:p/>
     <w:p/>
     <w:p/>
     <w:p/>
@@ -583,8 +581,16 @@
         <w:t>Tanzania</w:t>
       </w:r>
     </w:p>
-    <w:p/>
-    <w:p/>
+    <w:p>
+      <w:r>
+        <w:t>Madagascar</w:t>
+      </w:r>
+    </w:p>
+    <w:p>
+      <w:r>
+        <w:t>Sudan</w:t>
+      </w:r>
+    </w:p>
     <w:p/>
     <w:p/>
     <w:p/>
@@ -666,14 +672,12 @@
         <w:t>Taiwan</w:t>
       </w:r>
     </w:p>
-    <w:p>
-      <w:r>
-        <w:t>Russia</w:t>
-      </w:r>
-    </w:p>
-    <w:p/>
-    <w:p/>
-    <w:p/>
+    <w:p/>
+    <w:p>
+      <w:r>
+        <w:t>Russia (green will accept this in Eastern Europe too)</w:t>
+      </w:r>
+    </w:p>
     <w:p/>
     <w:p/>
     <w:p/>
@@ -706,83 +710,72 @@
     </w:p>
     <w:p>
       <w:r>
+        <w:t>Kazakhstan</w:t>
+      </w:r>
+    </w:p>
+    <w:p>
+      <w:r>
+        <w:t>Kyrgyzstan</w:t>
+      </w:r>
+    </w:p>
+    <w:p>
+      <w:r>
+        <w:t>Tajikistan</w:t>
+      </w:r>
+    </w:p>
+    <w:p>
+      <w:r>
+        <w:t>Turkmenistan</w:t>
+      </w:r>
+    </w:p>
+    <w:p>
+      <w:r>
+        <w:t>Uzbekistan</w:t>
+      </w:r>
+    </w:p>
+    <w:p/>
+    <w:p/>
+    <w:p/>
+    <w:p/>
+    <w:p/>
+    <w:p/>
+    <w:p/>
+    <w:p/>
+    <w:p/>
+    <w:p/>
+    <w:p/>
+    <w:p/>
+    <w:p/>
+    <w:p/>
+    <w:p/>
+    <w:p/>
+    <w:p/>
+    <w:p/>
+    <w:p/>
+    <w:p/>
+    <w:p/>
+    <w:p/>
+    <w:p/>
+    <w:p>
+      <w:pPr>
+        <w:rPr>
+          <w:u w:val="single"/>
+        </w:rPr>
+      </w:pPr>
+      <w:r>
+        <w:rPr>
+          <w:u w:val="single"/>
+        </w:rPr>
+        <w:t>South Asia:</w:t>
+      </w:r>
+    </w:p>
+    <w:p>
+      <w:r>
         <w:t>Afghanistan</w:t>
       </w:r>
     </w:p>
     <w:p>
       <w:r>
-        <w:t>Armenia</w:t>
-      </w:r>
-    </w:p>
-    <w:p>
-      <w:r>
-        <w:t>Azerbaijan</w:t>
-      </w:r>
-    </w:p>
-    <w:p>
-      <w:r>
-        <w:t>Georgia</w:t>
-      </w:r>
-    </w:p>
-    <w:p>
-      <w:r>
-        <w:t>Kazakhstan</w:t>
-      </w:r>
-    </w:p>
-    <w:p>
-      <w:r>
-        <w:t>Kyrgyzstan</w:t>
-      </w:r>
-    </w:p>
-    <w:p>
-      <w:r>
-        <w:t>Tajikistan</w:t>
-      </w:r>
-    </w:p>
-    <w:p>
-      <w:r>
-        <w:t>Turkmenistan</w:t>
-      </w:r>
-    </w:p>
-    <w:p>
-      <w:r>
-        <w:t>Uzbekistan</w:t>
-      </w:r>
-    </w:p>
-    <w:p/>
-    <w:p/>
-    <w:p/>
-    <w:p/>
-    <w:p/>
-    <w:p/>
-    <w:p/>
-    <w:p/>
-    <w:p/>
-    <w:p/>
-    <w:p/>
-    <w:p/>
-    <w:p/>
-    <w:p/>
-    <w:p/>
-    <w:p/>
-    <w:p/>
-    <w:p/>
-    <w:p/>
-    <w:p>
-      <w:pPr>
-        <w:rPr>
-          <w:u w:val="single"/>
-        </w:rPr>
-      </w:pPr>
-      <w:r>
-        <w:rPr>
-          <w:u w:val="single"/>
-        </w:rPr>
-        <w:t>South Asia:</w:t>
-      </w:r>
-    </w:p>
-    <w:p>
-      <w:r>
         <w:t>Bangladesh</w:t>
       </w:r>
     </w:p>
@@ -811,7 +804,6 @@
         <w:t>Sri Lanka</w:t>
       </w:r>
     </w:p>
-    <w:p/>
     <w:p/>
     <w:p/>
     <w:p/>
@@ -956,32 +948,14 @@
           <w:b/>
         </w:rPr>
       </w:pPr>
-    </w:p>
-    <w:p>
-      <w:pPr>
-        <w:rPr>
-          <w:b/>
-        </w:rPr>
-      </w:pPr>
-    </w:p>
-    <w:p>
-      <w:pPr>
-        <w:rPr>
-          <w:b/>
-        </w:rPr>
-      </w:pPr>
-    </w:p>
-    <w:p>
-      <w:pPr>
-        <w:rPr>
-          <w:b/>
-        </w:rPr>
-      </w:pPr>
-    </w:p>
-    <w:p>
-      <w:bookmarkStart w:id="0" w:name="_GoBack"/>
-      <w:bookmarkEnd w:id="0"/>
-    </w:p>
+      <w:r>
+        <w:rPr>
+          <w:b/>
+        </w:rPr>
+        <w:t>In the next 3 regions, the ones most likely to be on the test are listed first</w:t>
+      </w:r>
+    </w:p>
+    <w:p/>
     <w:p/>
     <w:p/>
     <w:p/>
@@ -1026,40 +1000,60 @@
     </w:p>
     <w:p>
       <w:r>
+        <w:t>Palau</w:t>
+      </w:r>
+    </w:p>
+    <w:p>
+      <w:r>
+        <w:t>Micronesia</w:t>
+      </w:r>
+    </w:p>
+    <w:p>
+      <w:r>
+        <w:t>Nauru</w:t>
+      </w:r>
+    </w:p>
+    <w:p>
+      <w:r>
+        <w:t>Marshall Islands</w:t>
+      </w:r>
+    </w:p>
+    <w:p>
+      <w:r>
+        <w:t>Kiribati</w:t>
+      </w:r>
+    </w:p>
+    <w:p/>
+    <w:p>
+      <w:r>
         <w:t>Guam</w:t>
       </w:r>
     </w:p>
     <w:p>
       <w:r>
-        <w:t>Marshall Islands</w:t>
-      </w:r>
-    </w:p>
-    <w:p>
-      <w:r>
-        <w:t>Micronesia</w:t>
-      </w:r>
-    </w:p>
-    <w:p>
-      <w:r>
-        <w:t>Northern Mariana Isl.</w:t>
-      </w:r>
-    </w:p>
-    <w:p>
-      <w:r>
-        <w:t>Palau</w:t>
-      </w:r>
-    </w:p>
-    <w:p>
-      <w:r>
-        <w:t>Wake Islands</w:t>
-      </w:r>
-    </w:p>
-    <w:p/>
-    <w:p/>
-    <w:p/>
-    <w:p/>
-    <w:p/>
-    <w:p/>
+        <w:t>Northern Mariana Islands</w:t>
+      </w:r>
+    </w:p>
+    <w:p>
+      <w:r>
+        <w:t>Wake Island</w:t>
+      </w:r>
+    </w:p>
+    <w:p>
+      <w:r>
+        <w:t>Yap</w:t>
+      </w:r>
+    </w:p>
+    <w:p>
+      <w:r>
+        <w:t>Chuuk</w:t>
+      </w:r>
+    </w:p>
+    <w:p>
+      <w:r>
+        <w:t>Pohnpei</w:t>
+      </w:r>
+    </w:p>
     <w:p/>
     <w:p/>
     <w:p/>
@@ -1092,7 +1086,17 @@
     </w:p>
     <w:p>
       <w:r>
-        <w:t>New Guinea</w:t>
+        <w:t>Papua New Guinea</w:t>
+      </w:r>
+    </w:p>
+    <w:p>
+      <w:r>
+        <w:t>Solomon Islands</w:t>
+      </w:r>
+    </w:p>
+    <w:p>
+      <w:r>
+        <w:t>Vanuatu</w:t>
       </w:r>
     </w:p>
     <w:p>
@@ -1100,31 +1104,13 @@
         <w:t>Fiji</w:t>
       </w:r>
     </w:p>
-    <w:p>
-      <w:r>
-        <w:t>Solomon Islands</w:t>
-      </w:r>
-    </w:p>
-    <w:p>
-      <w:r>
-        <w:t>Kiribati</w:t>
-      </w:r>
-    </w:p>
-    <w:p>
-      <w:r>
-        <w:t>Nauru</w:t>
-      </w:r>
-    </w:p>
-    <w:p>
-      <w:r>
-        <w:t>Samoa</w:t>
-      </w:r>
-    </w:p>
-    <w:p>
-      <w:r>
-        <w:t>Tuvalu</w:t>
-      </w:r>
-    </w:p>
+    <w:p/>
+    <w:p>
+      <w:r>
+        <w:t>New Caledonia</w:t>
+      </w:r>
+    </w:p>
+    <w:p/>
     <w:p/>
     <w:p/>
     <w:p/>
@@ -1178,9 +1164,25 @@
     </w:p>
     <w:p>
       <w:r>
-        <w:t>American Samoa</w:t>
-      </w:r>
-    </w:p>
+        <w:t>Tuvalu</w:t>
+      </w:r>
+    </w:p>
+    <w:p>
+      <w:r>
+        <w:t>Samoa</w:t>
+      </w:r>
+    </w:p>
+    <w:p>
+      <w:r>
+        <w:t>Tonga</w:t>
+      </w:r>
+    </w:p>
+    <w:p>
+      <w:r>
+        <w:t>New Zealand</w:t>
+      </w:r>
+    </w:p>
+    <w:p/>
     <w:p>
       <w:r>
         <w:t>French Polynesia</w:t>
@@ -1191,64 +1193,431 @@
         <w:t>Pitcairn Island</w:t>
       </w:r>
     </w:p>
-    <w:p>
-      <w:r>
-        <w:t>Tonga</w:t>
-      </w:r>
-    </w:p>
-    <w:p>
-      <w:r>
-        <w:t>Vanuatu</w:t>
-      </w:r>
-    </w:p>
-    <w:p>
-      <w:r>
-        <w:t>New Caledonia</w:t>
-      </w:r>
-    </w:p>
-    <w:p>
-      <w:r>
-        <w:t>New Zealand</w:t>
-      </w:r>
-    </w:p>
-    <w:p>
-      <w:r>
-        <w:t>Western Samoa</w:t>
-      </w:r>
-    </w:p>
-    <w:p/>
-    <w:p/>
-    <w:p/>
-    <w:p/>
-    <w:p/>
-    <w:p/>
-    <w:p/>
-    <w:p/>
-    <w:p/>
-    <w:p/>
-    <w:p/>
-    <w:p/>
-    <w:p/>
-    <w:p/>
-    <w:p/>
-    <w:p/>
-    <w:p/>
-    <w:p/>
-    <w:p/>
-    <w:p/>
-    <w:p>
-      <w:pPr>
-        <w:rPr>
-          <w:b/>
-          <w:u w:val="single"/>
-        </w:rPr>
-      </w:pPr>
-      <w:r>
-        <w:rPr>
-          <w:b/>
-          <w:u w:val="single"/>
-        </w:rPr>
-        <w:t>LATIN AMERICA</w:t>
+    <w:p/>
+    <w:p>
+      <w:r>
+        <w:t>Tiny Ones:</w:t>
+      </w:r>
+    </w:p>
+    <w:p>
+      <w:r>
+        <w:t>Howland Island</w:t>
+      </w:r>
+    </w:p>
+    <w:p>
+      <w:r>
+        <w:t>Baker Island</w:t>
+      </w:r>
+    </w:p>
+    <w:p>
+      <w:r>
+        <w:t>Johnston Island</w:t>
+      </w:r>
+    </w:p>
+    <w:p>
+      <w:r>
+        <w:t>Line Islands</w:t>
+      </w:r>
+    </w:p>
+    <w:p>
+      <w:r>
+        <w:t>Cook Island</w:t>
+      </w:r>
+    </w:p>
+    <w:p>
+      <w:r>
+        <w:t>Easter Island</w:t>
+      </w:r>
+    </w:p>
+    <w:p>
+      <w:proofErr w:type="spellStart"/>
+      <w:r>
+        <w:t>etc</w:t>
+      </w:r>
+      <w:proofErr w:type="spellEnd"/>
+      <w:r>
+        <w:t>…</w:t>
+      </w:r>
+    </w:p>
+    <w:p/>
+    <w:p>
+      <w:r>
+        <w:t xml:space="preserve">And </w:t>
+      </w:r>
+      <w:r>
+        <w:t>a lot of tiny islands…</w:t>
+      </w:r>
+    </w:p>
+    <w:p/>
+    <w:p>
+      <w:pPr>
+        <w:rPr>
+          <w:b/>
+          <w:u w:val="single"/>
+        </w:rPr>
+      </w:pPr>
+    </w:p>
+    <w:p>
+      <w:pPr>
+        <w:rPr>
+          <w:b/>
+          <w:u w:val="single"/>
+        </w:rPr>
+      </w:pPr>
+    </w:p>
+    <w:p>
+      <w:pPr>
+        <w:rPr>
+          <w:b/>
+          <w:u w:val="single"/>
+        </w:rPr>
+      </w:pPr>
+    </w:p>
+    <w:p>
+      <w:pPr>
+        <w:rPr>
+          <w:b/>
+          <w:u w:val="single"/>
+        </w:rPr>
+      </w:pPr>
+    </w:p>
+    <w:p>
+      <w:pPr>
+        <w:rPr>
+          <w:b/>
+          <w:u w:val="single"/>
+        </w:rPr>
+      </w:pPr>
+    </w:p>
+    <w:p>
+      <w:pPr>
+        <w:rPr>
+          <w:b/>
+          <w:u w:val="single"/>
+        </w:rPr>
+      </w:pPr>
+    </w:p>
+    <w:p>
+      <w:pPr>
+        <w:rPr>
+          <w:b/>
+          <w:u w:val="single"/>
+        </w:rPr>
+      </w:pPr>
+    </w:p>
+    <w:p>
+      <w:pPr>
+        <w:rPr>
+          <w:b/>
+          <w:u w:val="single"/>
+        </w:rPr>
+      </w:pPr>
+    </w:p>
+    <w:p>
+      <w:pPr>
+        <w:rPr>
+          <w:b/>
+          <w:u w:val="single"/>
+        </w:rPr>
+      </w:pPr>
+      <w:r>
+        <w:rPr>
+          <w:b/>
+          <w:u w:val="single"/>
+        </w:rPr>
+        <w:t>Central America</w:t>
+      </w:r>
+    </w:p>
+    <w:p>
+      <w:r>
+        <w:t>Belize</w:t>
+      </w:r>
+    </w:p>
+    <w:p>
+      <w:r>
+        <w:t>Costa Rica</w:t>
+      </w:r>
+    </w:p>
+    <w:p>
+      <w:r>
+        <w:t>El Salvador</w:t>
+      </w:r>
+    </w:p>
+    <w:p>
+      <w:r>
+        <w:t>Guatemala</w:t>
+      </w:r>
+    </w:p>
+    <w:p>
+      <w:r>
+        <w:t>Honduras</w:t>
+      </w:r>
+    </w:p>
+    <w:p>
+      <w:r>
+        <w:t>Mexico</w:t>
+      </w:r>
+    </w:p>
+    <w:p>
+      <w:r>
+        <w:t>Nicaragua</w:t>
+      </w:r>
+    </w:p>
+    <w:p>
+      <w:r>
+        <w:t>Panama</w:t>
+      </w:r>
+    </w:p>
+    <w:p/>
+    <w:p>
+      <w:pPr>
+        <w:rPr>
+          <w:b/>
+          <w:u w:val="single"/>
+        </w:rPr>
+      </w:pPr>
+    </w:p>
+    <w:p>
+      <w:pPr>
+        <w:rPr>
+          <w:b/>
+          <w:u w:val="single"/>
+        </w:rPr>
+      </w:pPr>
+      <w:r>
+        <w:rPr>
+          <w:b/>
+          <w:u w:val="single"/>
+        </w:rPr>
+        <w:t>South America:</w:t>
+      </w:r>
+    </w:p>
+    <w:p>
+      <w:r>
+        <w:t>Argentina</w:t>
+      </w:r>
+    </w:p>
+    <w:p>
+      <w:r>
+        <w:t>Bolivia</w:t>
+      </w:r>
+    </w:p>
+    <w:p>
+      <w:r>
+        <w:t>Brazil</w:t>
+      </w:r>
+    </w:p>
+    <w:p>
+      <w:r>
+        <w:t>Chile</w:t>
+      </w:r>
+    </w:p>
+    <w:p>
+      <w:r>
+        <w:t>Colombia</w:t>
+      </w:r>
+    </w:p>
+    <w:p>
+      <w:r>
+        <w:t>Ecuador</w:t>
+      </w:r>
+    </w:p>
+    <w:p>
+      <w:r>
+        <w:t>French Guiana</w:t>
+      </w:r>
+    </w:p>
+    <w:p>
+      <w:r>
+        <w:t>Guyana</w:t>
+      </w:r>
+    </w:p>
+    <w:p>
+      <w:r>
+        <w:t>Paraguay</w:t>
+      </w:r>
+    </w:p>
+    <w:p>
+      <w:r>
+        <w:t>Peru</w:t>
+      </w:r>
+    </w:p>
+    <w:p>
+      <w:r>
+        <w:t>Suriname</w:t>
+      </w:r>
+    </w:p>
+    <w:p>
+      <w:r>
+        <w:t>Uruguay</w:t>
+      </w:r>
+    </w:p>
+    <w:p>
+      <w:r>
+        <w:t>Venezuela</w:t>
+      </w:r>
+    </w:p>
+    <w:p>
+      <w:pPr>
+        <w:rPr>
+          <w:b/>
+          <w:u w:val="single"/>
+        </w:rPr>
+      </w:pPr>
+    </w:p>
+    <w:p/>
+    <w:p/>
+    <w:p/>
+    <w:p>
+      <w:pPr>
+        <w:rPr>
+          <w:b/>
+          <w:u w:val="single"/>
+        </w:rPr>
+      </w:pPr>
+      <w:r>
+        <w:rPr>
+          <w:b/>
+          <w:u w:val="single"/>
+        </w:rPr>
+        <w:t>Caribbean:</w:t>
+      </w:r>
+    </w:p>
+    <w:p>
+      <w:r>
+        <w:t>Anguilla</w:t>
+      </w:r>
+    </w:p>
+    <w:p>
+      <w:r>
+        <w:t>Antigua &amp; Barbuda</w:t>
+      </w:r>
+    </w:p>
+    <w:p>
+      <w:r>
+        <w:t>Aruba</w:t>
+      </w:r>
+    </w:p>
+    <w:p>
+      <w:r>
+        <w:t>Barbados</w:t>
+      </w:r>
+    </w:p>
+    <w:p>
+      <w:r>
+        <w:t>British Virgin Islands</w:t>
+      </w:r>
+    </w:p>
+    <w:p>
+      <w:r>
+        <w:t>Cayman Islands</w:t>
+      </w:r>
+    </w:p>
+    <w:p>
+      <w:r>
+        <w:t>Cuba</w:t>
+      </w:r>
+    </w:p>
+    <w:p>
+      <w:r>
+        <w:t>Dominica</w:t>
+      </w:r>
+    </w:p>
+    <w:p>
+      <w:r>
+        <w:t>Dominican Republic</w:t>
+      </w:r>
+    </w:p>
+    <w:p>
+      <w:r>
+        <w:t>Guadeloupe</w:t>
+      </w:r>
+    </w:p>
+    <w:p>
+      <w:r>
+        <w:t>Grenada</w:t>
+      </w:r>
+    </w:p>
+    <w:p>
+      <w:r>
+        <w:t>Haiti</w:t>
+      </w:r>
+    </w:p>
+    <w:p>
+      <w:r>
+        <w:t>Jamaica</w:t>
+      </w:r>
+    </w:p>
+    <w:p>
+      <w:r>
+        <w:t>Martinique</w:t>
+      </w:r>
+    </w:p>
+    <w:p>
+      <w:r>
+        <w:t>Monserrat</w:t>
+      </w:r>
+    </w:p>
+    <w:p>
+      <w:r>
+        <w:t>Netherlands Antilles</w:t>
+      </w:r>
+    </w:p>
+    <w:p>
+      <w:r>
+        <w:t>Puerto Rico</w:t>
+      </w:r>
+    </w:p>
+    <w:p>
+      <w:r>
+        <w:t xml:space="preserve">St. Kitts &amp; Nevis </w:t>
+      </w:r>
+    </w:p>
+    <w:p>
+      <w:r>
+        <w:t>St. Lucia</w:t>
+      </w:r>
+    </w:p>
+    <w:p>
+      <w:r>
+        <w:t>St. Vincent</w:t>
+      </w:r>
+    </w:p>
+    <w:p>
+      <w:r>
+        <w:t>The Bahamas</w:t>
+      </w:r>
+    </w:p>
+    <w:p>
+      <w:r>
+        <w:t>Trinidad &amp; Tobago</w:t>
+      </w:r>
+    </w:p>
+    <w:p>
+      <w:r>
+        <w:t>Turks &amp; Caicos</w:t>
+      </w:r>
+    </w:p>
+    <w:p>
+      <w:r>
+        <w:t>US Virgin Islands</w:t>
+      </w:r>
+    </w:p>
+    <w:p/>
+    <w:p/>
+    <w:p>
+      <w:pPr>
+        <w:rPr>
+          <w:b/>
+          <w:u w:val="single"/>
+        </w:rPr>
+      </w:pPr>
+      <w:r>
+        <w:rPr>
+          <w:b/>
+          <w:u w:val="single"/>
+        </w:rPr>
+        <w:t>EUROPE</w:t>
       </w:r>
       <w:r>
         <w:rPr>
@@ -1260,273 +1629,6 @@
     </w:p>
     <w:p>
       <w:r>
-        <w:t>Mexico</w:t>
-      </w:r>
-    </w:p>
-    <w:p>
-      <w:r>
-        <w:t>Argentina</w:t>
-      </w:r>
-    </w:p>
-    <w:p>
-      <w:r>
-        <w:t>Belize</w:t>
-      </w:r>
-    </w:p>
-    <w:p>
-      <w:r>
-        <w:t>Brazil</w:t>
-      </w:r>
-    </w:p>
-    <w:p>
-      <w:r>
-        <w:t>Chile</w:t>
-      </w:r>
-    </w:p>
-    <w:p>
-      <w:r>
-        <w:t>Colombia</w:t>
-      </w:r>
-    </w:p>
-    <w:p>
-      <w:r>
-        <w:t>Costa Rica</w:t>
-      </w:r>
-    </w:p>
-    <w:p>
-      <w:r>
-        <w:t>Ecuador</w:t>
-      </w:r>
-    </w:p>
-    <w:p>
-      <w:r>
-        <w:t>El Salvador</w:t>
-      </w:r>
-    </w:p>
-    <w:p>
-      <w:r>
-        <w:t>French Guiana</w:t>
-      </w:r>
-    </w:p>
-    <w:p>
-      <w:r>
-        <w:t>Guatemala</w:t>
-      </w:r>
-    </w:p>
-    <w:p>
-      <w:r>
-        <w:t>Guyana</w:t>
-      </w:r>
-    </w:p>
-    <w:p>
-      <w:r>
-        <w:t>Honduras</w:t>
-      </w:r>
-    </w:p>
-    <w:p>
-      <w:r>
-        <w:t>Nicaragua</w:t>
-      </w:r>
-    </w:p>
-    <w:p>
-      <w:r>
-        <w:t>Panama</w:t>
-      </w:r>
-    </w:p>
-    <w:p>
-      <w:r>
-        <w:t>Paraguay</w:t>
-      </w:r>
-    </w:p>
-    <w:p>
-      <w:r>
-        <w:t>Peru</w:t>
-      </w:r>
-    </w:p>
-    <w:p>
-      <w:r>
-        <w:t>Suriname</w:t>
-      </w:r>
-    </w:p>
-    <w:p>
-      <w:r>
-        <w:t>Uruguay</w:t>
-      </w:r>
-    </w:p>
-    <w:p>
-      <w:r>
-        <w:t>Venezuela</w:t>
-      </w:r>
-    </w:p>
-    <w:p/>
-    <w:p/>
-    <w:p/>
-    <w:p/>
-    <w:p/>
-    <w:p/>
-    <w:p/>
-    <w:p/>
-    <w:p>
-      <w:pPr>
-        <w:rPr>
-          <w:b/>
-          <w:u w:val="single"/>
-        </w:rPr>
-      </w:pPr>
-      <w:r>
-        <w:rPr>
-          <w:b/>
-          <w:u w:val="single"/>
-        </w:rPr>
-        <w:t>Caribbean:</w:t>
-      </w:r>
-    </w:p>
-    <w:p>
-      <w:r>
-        <w:t>Anguilla</w:t>
-      </w:r>
-    </w:p>
-    <w:p>
-      <w:r>
-        <w:t>Antigua &amp; Barbuda</w:t>
-      </w:r>
-    </w:p>
-    <w:p>
-      <w:r>
-        <w:t>Aruba</w:t>
-      </w:r>
-    </w:p>
-    <w:p>
-      <w:r>
-        <w:t>Barbados</w:t>
-      </w:r>
-    </w:p>
-    <w:p>
-      <w:r>
-        <w:t>British Virgin Islands</w:t>
-      </w:r>
-    </w:p>
-    <w:p>
-      <w:r>
-        <w:t>Cayman Islands</w:t>
-      </w:r>
-    </w:p>
-    <w:p>
-      <w:r>
-        <w:t>Cuba</w:t>
-      </w:r>
-    </w:p>
-    <w:p>
-      <w:r>
-        <w:t>Dominica</w:t>
-      </w:r>
-    </w:p>
-    <w:p>
-      <w:r>
-        <w:t>Dominican Republic</w:t>
-      </w:r>
-    </w:p>
-    <w:p>
-      <w:r>
-        <w:t>Guadeloupe</w:t>
-      </w:r>
-    </w:p>
-    <w:p>
-      <w:r>
-        <w:t>Grenada</w:t>
-      </w:r>
-    </w:p>
-    <w:p>
-      <w:r>
-        <w:t>Haiti</w:t>
-      </w:r>
-    </w:p>
-    <w:p>
-      <w:r>
-        <w:t>Jamaica</w:t>
-      </w:r>
-    </w:p>
-    <w:p>
-      <w:r>
-        <w:t>Martinique</w:t>
-      </w:r>
-    </w:p>
-    <w:p>
-      <w:r>
-        <w:t>Monserrat</w:t>
-      </w:r>
-    </w:p>
-    <w:p>
-      <w:r>
-        <w:t>Netherlands Antilles</w:t>
-      </w:r>
-    </w:p>
-    <w:p>
-      <w:r>
-        <w:t>Puerto Rico</w:t>
-      </w:r>
-    </w:p>
-    <w:p>
-      <w:r>
-        <w:t xml:space="preserve">St. Kitts &amp; Nevis </w:t>
-      </w:r>
-    </w:p>
-    <w:p>
-      <w:r>
-        <w:t>St. Lucia</w:t>
-      </w:r>
-    </w:p>
-    <w:p>
-      <w:r>
-        <w:t>St. Vincent</w:t>
-      </w:r>
-    </w:p>
-    <w:p>
-      <w:r>
-        <w:t>The Bahamas</w:t>
-      </w:r>
-    </w:p>
-    <w:p>
-      <w:r>
-        <w:t>Trinidad &amp; Tobago</w:t>
-      </w:r>
-    </w:p>
-    <w:p>
-      <w:r>
-        <w:t>Turks &amp; Caicos</w:t>
-      </w:r>
-    </w:p>
-    <w:p>
-      <w:r>
-        <w:t>US Virgin Islands</w:t>
-      </w:r>
-    </w:p>
-    <w:p/>
-    <w:p/>
-    <w:p>
-      <w:pPr>
-        <w:rPr>
-          <w:b/>
-          <w:u w:val="single"/>
-        </w:rPr>
-      </w:pPr>
-      <w:r>
-        <w:rPr>
-          <w:b/>
-          <w:u w:val="single"/>
-        </w:rPr>
-        <w:t>EUROPE</w:t>
-      </w:r>
-      <w:r>
-        <w:rPr>
-          <w:b/>
-          <w:u w:val="single"/>
-        </w:rPr>
-        <w:t>:</w:t>
-      </w:r>
-    </w:p>
-    <w:p>
-      <w:r>
         <w:rPr>
           <w:u w:val="single"/>
         </w:rPr>
@@ -1740,7 +1842,9 @@
     </w:p>
     <w:p>
       <w:pPr>
-        <w:spacing w:line="240" w:lineRule="auto"/>
+        <w:rPr>
+          <w:u w:val="single"/>
+        </w:rPr>
       </w:pPr>
     </w:p>
     <w:p>
@@ -1771,10 +1875,12 @@
       </w:r>
     </w:p>
     <w:p>
+      <w:bookmarkStart w:id="0" w:name="_GoBack"/>
       <w:r>
         <w:t>Albania</w:t>
       </w:r>
     </w:p>
+    <w:bookmarkEnd w:id="0"/>
     <w:p>
       <w:r>
         <w:t>Belarus</w:t>
@@ -1906,12 +2012,22 @@
     </w:p>
     <w:p>
       <w:r>
+        <w:t>Armenia</w:t>
+      </w:r>
+    </w:p>
+    <w:p>
+      <w:r>
+        <w:t>Azerbaijan</w:t>
+      </w:r>
+    </w:p>
+    <w:p>
+      <w:r>
         <w:t>Bahrain</w:t>
       </w:r>
     </w:p>
     <w:p>
       <w:r>
-        <w:t>Cyprus</w:t>
+        <w:t>Georgia</w:t>
       </w:r>
     </w:p>
     <w:p>
@@ -1996,11 +2112,34 @@
     <w:p/>
     <w:p/>
     <w:p/>
-    <w:p/>
-    <w:p/>
-    <w:p/>
-    <w:p/>
-    <w:p/>
+    <w:p>
+      <w:pPr>
+        <w:rPr>
+          <w:u w:val="single"/>
+        </w:rPr>
+      </w:pPr>
+      <w:r>
+        <w:rPr>
+          <w:u w:val="single"/>
+        </w:rPr>
+        <w:t>NORTH AMERICA:</w:t>
+      </w:r>
+    </w:p>
+    <w:p>
+      <w:r>
+        <w:t>USA</w:t>
+      </w:r>
+    </w:p>
+    <w:p>
+      <w:r>
+        <w:t>Canada</w:t>
+      </w:r>
+    </w:p>
+    <w:p>
+      <w:r>
+        <w:t>Greenland</w:t>
+      </w:r>
+    </w:p>
     <w:p/>
     <w:p/>
     <w:p/>
@@ -3599,7 +3738,7 @@
 </file>
 
 <file path=customXml/itemProps1.xml><?xml version="1.0" encoding="utf-8"?>
-<ds:datastoreItem xmlns:ds="http://schemas.openxmlformats.org/officeDocument/2006/customXml" ds:itemID="{F1688D3C-308A-42E5-AB18-AA5854F3EE1D}">
+<ds:datastoreItem xmlns:ds="http://schemas.openxmlformats.org/officeDocument/2006/customXml" ds:itemID="{9DA7A02F-0682-4693-8DAC-702730CF601B}">
   <ds:schemaRefs>
     <ds:schemaRef ds:uri="http://schemas.openxmlformats.org/officeDocument/2006/bibliography"/>
   </ds:schemaRefs>

</xml_diff>